<commit_message>
finished with specification of requruments
</commit_message>
<xml_diff>
--- a/dw_information/documentation_everything/OfficialDocumentationForDR.docx
+++ b/dw_information/documentation_everything/OfficialDocumentationForDR.docx
@@ -39,7 +39,7 @@
                 <w:sz w:val="20"/>
               </w:rPr>
               <w:drawing>
-                <wp:inline distT="0" distB="0" distL="0" distR="0" wp14:anchorId="28A37744" wp14:editId="222334AF">
+                <wp:inline distT="0" distB="0" distL="0" distR="0" wp14:anchorId="2886BA27" wp14:editId="53A029B5">
                   <wp:extent cx="914400" cy="895350"/>
                   <wp:effectExtent l="0" t="0" r="0" b="0"/>
                   <wp:docPr id="1" name="Картина 1" descr="A black and white logo&#10;&#10;Description automatically generated"/>
@@ -148,7 +148,7 @@
               <mc:AlternateContent>
                 <mc:Choice Requires="wps">
                   <w:drawing>
-                    <wp:anchor distT="4294967295" distB="4294967295" distL="114300" distR="114300" simplePos="0" relativeHeight="251659264" behindDoc="0" locked="0" layoutInCell="1" allowOverlap="1" wp14:anchorId="3BA8F444" wp14:editId="5BAFB49C">
+                    <wp:anchor distT="4294967295" distB="4294967295" distL="114300" distR="114300" simplePos="0" relativeHeight="251659264" behindDoc="0" locked="0" layoutInCell="1" allowOverlap="1" wp14:anchorId="426CDFCB" wp14:editId="65D23CD2">
                       <wp:simplePos x="0" y="0"/>
                       <wp:positionH relativeFrom="column">
                         <wp:posOffset>73025</wp:posOffset>
@@ -209,7 +209,7 @@
                 </mc:Choice>
                 <mc:Fallback>
                   <w:pict>
-                    <v:line w14:anchorId="32A80EF9" id="Line 2" o:spid="_x0000_s1026" style="position:absolute;z-index:251659264;visibility:visible;mso-wrap-style:square;mso-width-percent:0;mso-height-percent:0;mso-wrap-distance-left:9pt;mso-wrap-distance-top:-3e-5mm;mso-wrap-distance-right:9pt;mso-wrap-distance-bottom:-3e-5mm;mso-position-horizontal:absolute;mso-position-horizontal-relative:text;mso-position-vertical:absolute;mso-position-vertical-relative:text;mso-width-percent:0;mso-height-percent:0;mso-width-relative:page;mso-height-relative:page" from="5.75pt,8.2pt" to="416pt,8.2pt" o:gfxdata="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" strokeweight="2.25pt"/>
+                    <v:line w14:anchorId="2860B28A" id="Line 2" o:spid="_x0000_s1026" style="position:absolute;z-index:251659264;visibility:visible;mso-wrap-style:square;mso-width-percent:0;mso-height-percent:0;mso-wrap-distance-left:9pt;mso-wrap-distance-top:-3e-5mm;mso-wrap-distance-right:9pt;mso-wrap-distance-bottom:-3e-5mm;mso-position-horizontal:absolute;mso-position-horizontal-relative:text;mso-position-vertical:absolute;mso-position-vertical-relative:text;mso-width-percent:0;mso-height-percent:0;mso-width-relative:page;mso-height-relative:page" from="5.75pt,8.2pt" to="416pt,8.2pt" o:gfxdata="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" strokeweight="2.25pt"/>
                   </w:pict>
                 </mc:Fallback>
               </mc:AlternateContent>
@@ -8116,9 +8116,365 @@
           <w:iCs/>
           <w:sz w:val="20"/>
           <w:szCs w:val="20"/>
+        </w:rPr>
+      </w:pPr>
+      <w:r>
+        <w:rPr>
+          <w:i/>
+          <w:iCs/>
+          <w:sz w:val="20"/>
+          <w:szCs w:val="20"/>
+        </w:rPr>
+        <w:t xml:space="preserve">             </w:t>
+      </w:r>
+      <w:r>
+        <w:rPr>
+          <w:i/>
+          <w:iCs/>
+          <w:sz w:val="20"/>
+          <w:szCs w:val="20"/>
+        </w:rPr>
+        <w:t xml:space="preserve">Таблица </w:t>
+      </w:r>
+      <w:r>
+        <w:rPr>
+          <w:i/>
+          <w:iCs/>
+          <w:sz w:val="20"/>
+          <w:szCs w:val="20"/>
+        </w:rPr>
+        <w:t>2</w:t>
+      </w:r>
+      <w:r>
+        <w:rPr>
+          <w:i/>
+          <w:iCs/>
+          <w:sz w:val="20"/>
+          <w:szCs w:val="20"/>
+        </w:rPr>
+        <w:t>.</w:t>
+      </w:r>
+      <w:r>
+        <w:rPr>
+          <w:i/>
+          <w:iCs/>
+          <w:sz w:val="20"/>
+          <w:szCs w:val="20"/>
+        </w:rPr>
+        <w:t>11</w:t>
+      </w:r>
+      <w:r>
+        <w:rPr>
+          <w:i/>
+          <w:iCs/>
+          <w:sz w:val="20"/>
+          <w:szCs w:val="20"/>
+        </w:rPr>
+        <w:t xml:space="preserve"> – </w:t>
+      </w:r>
+      <w:r>
+        <w:rPr>
+          <w:i/>
+          <w:iCs/>
+          <w:sz w:val="20"/>
+          <w:szCs w:val="20"/>
+        </w:rPr>
+        <w:t>Информация относно потребителска история с № 3.3.</w:t>
+      </w:r>
+    </w:p>
+    <w:p>
+      <w:pPr>
+        <w:spacing w:line="360" w:lineRule="auto"/>
+        <w:ind w:firstLine="709"/>
+        <w:rPr>
+          <w:i/>
+          <w:iCs/>
+          <w:sz w:val="20"/>
+          <w:szCs w:val="20"/>
           <w:lang w:val="en-US"/>
         </w:rPr>
       </w:pPr>
+    </w:p>
+    <w:tbl>
+      <w:tblPr>
+        <w:tblStyle w:val="TableGrid"/>
+        <w:tblW w:w="0" w:type="auto"/>
+        <w:tblLook w:val="04A0" w:firstRow="1" w:lastRow="0" w:firstColumn="1" w:lastColumn="0" w:noHBand="0" w:noVBand="1"/>
+      </w:tblPr>
+      <w:tblGrid>
+        <w:gridCol w:w="562"/>
+        <w:gridCol w:w="8454"/>
+      </w:tblGrid>
+      <w:tr>
+        <w:tc>
+          <w:tcPr>
+            <w:tcW w:w="562" w:type="dxa"/>
+          </w:tcPr>
+          <w:p>
+            <w:pPr>
+              <w:spacing w:line="360" w:lineRule="auto"/>
+              <w:jc w:val="both"/>
+              <w:rPr>
+                <w:b/>
+                <w:bCs/>
+              </w:rPr>
+            </w:pPr>
+            <w:r>
+              <w:rPr>
+                <w:b/>
+                <w:bCs/>
+              </w:rPr>
+              <w:t>№</w:t>
+            </w:r>
+          </w:p>
+        </w:tc>
+        <w:tc>
+          <w:tcPr>
+            <w:tcW w:w="8454" w:type="dxa"/>
+          </w:tcPr>
+          <w:p>
+            <w:pPr>
+              <w:spacing w:line="360" w:lineRule="auto"/>
+              <w:jc w:val="both"/>
+              <w:rPr>
+                <w:b/>
+                <w:bCs/>
+              </w:rPr>
+            </w:pPr>
+            <w:r>
+              <w:rPr>
+                <w:b/>
+                <w:bCs/>
+              </w:rPr>
+              <w:t>Потребителска история</w:t>
+            </w:r>
+            <w:r>
+              <w:rPr>
+                <w:b/>
+                <w:bCs/>
+              </w:rPr>
+              <w:t>:</w:t>
+            </w:r>
+          </w:p>
+        </w:tc>
+      </w:tr>
+      <w:tr>
+        <w:tc>
+          <w:tcPr>
+            <w:tcW w:w="562" w:type="dxa"/>
+          </w:tcPr>
+          <w:p>
+            <w:pPr>
+              <w:spacing w:line="360" w:lineRule="auto"/>
+              <w:jc w:val="center"/>
+            </w:pPr>
+            <w:r>
+              <w:t>4.1</w:t>
+            </w:r>
+          </w:p>
+        </w:tc>
+        <w:tc>
+          <w:tcPr>
+            <w:tcW w:w="8454" w:type="dxa"/>
+          </w:tcPr>
+          <w:p>
+            <w:pPr>
+              <w:spacing w:line="360" w:lineRule="auto"/>
+              <w:jc w:val="both"/>
+              <w:rPr>
+                <w:lang w:val="en-US"/>
+              </w:rPr>
+            </w:pPr>
+            <w:r>
+              <w:t>Като потребител, искам да</w:t>
+            </w:r>
+            <w:r>
+              <w:rPr>
+                <w:lang w:val="en-US"/>
+              </w:rPr>
+              <w:t xml:space="preserve"> </w:t>
+            </w:r>
+            <w:r>
+              <w:t xml:space="preserve">виждам графично представяне на дневния и седмичния си прогрес, за да проследявам приетите и изразходените калории, както и съотношението на основните макронутриенти.   </w:t>
+            </w:r>
+          </w:p>
+        </w:tc>
+      </w:tr>
+      <w:tr>
+        <w:tc>
+          <w:tcPr>
+            <w:tcW w:w="562" w:type="dxa"/>
+          </w:tcPr>
+          <w:p>
+            <w:pPr>
+              <w:spacing w:line="360" w:lineRule="auto"/>
+              <w:jc w:val="both"/>
+            </w:pPr>
+          </w:p>
+        </w:tc>
+        <w:tc>
+          <w:tcPr>
+            <w:tcW w:w="8454" w:type="dxa"/>
+          </w:tcPr>
+          <w:p>
+            <w:pPr>
+              <w:spacing w:line="360" w:lineRule="auto"/>
+              <w:jc w:val="both"/>
+              <w:rPr>
+                <w:b/>
+                <w:bCs/>
+              </w:rPr>
+            </w:pPr>
+            <w:r>
+              <w:rPr>
+                <w:b/>
+                <w:bCs/>
+              </w:rPr>
+              <w:t>Критерии за приемане</w:t>
+            </w:r>
+            <w:r>
+              <w:rPr>
+                <w:b/>
+                <w:bCs/>
+              </w:rPr>
+              <w:t>:</w:t>
+            </w:r>
+          </w:p>
+        </w:tc>
+      </w:tr>
+      <w:tr>
+        <w:tc>
+          <w:tcPr>
+            <w:tcW w:w="562" w:type="dxa"/>
+          </w:tcPr>
+          <w:p>
+            <w:pPr>
+              <w:spacing w:line="360" w:lineRule="auto"/>
+              <w:jc w:val="center"/>
+            </w:pPr>
+            <w:r>
+              <w:t>1.</w:t>
+            </w:r>
+          </w:p>
+        </w:tc>
+        <w:tc>
+          <w:tcPr>
+            <w:tcW w:w="8454" w:type="dxa"/>
+          </w:tcPr>
+          <w:p>
+            <w:pPr>
+              <w:spacing w:line="360" w:lineRule="auto"/>
+              <w:jc w:val="both"/>
+            </w:pPr>
+            <w:r>
+              <w:t>Потребителят трябва да може да вижда графики, които визуализират промените в калорийния прием, изразходените калории и съотношението на основните макронутриенти за избран период (последните 7 или 30 дни).</w:t>
+            </w:r>
+          </w:p>
+        </w:tc>
+      </w:tr>
+      <w:tr>
+        <w:tc>
+          <w:tcPr>
+            <w:tcW w:w="562" w:type="dxa"/>
+          </w:tcPr>
+          <w:p>
+            <w:pPr>
+              <w:spacing w:line="360" w:lineRule="auto"/>
+              <w:jc w:val="center"/>
+            </w:pPr>
+            <w:r>
+              <w:lastRenderedPageBreak/>
+              <w:t>2.</w:t>
+            </w:r>
+          </w:p>
+        </w:tc>
+        <w:tc>
+          <w:tcPr>
+            <w:tcW w:w="8454" w:type="dxa"/>
+          </w:tcPr>
+          <w:p>
+            <w:pPr>
+              <w:spacing w:line="360" w:lineRule="auto"/>
+              <w:jc w:val="both"/>
+            </w:pPr>
+            <w:r>
+              <w:t>Системата трябва да актуализира графиките автоматично при промяна на данните.</w:t>
+            </w:r>
+          </w:p>
+        </w:tc>
+      </w:tr>
+      <w:tr>
+        <w:tc>
+          <w:tcPr>
+            <w:tcW w:w="562" w:type="dxa"/>
+          </w:tcPr>
+          <w:p>
+            <w:pPr>
+              <w:spacing w:line="360" w:lineRule="auto"/>
+              <w:jc w:val="center"/>
+            </w:pPr>
+            <w:r>
+              <w:t>3.</w:t>
+            </w:r>
+          </w:p>
+        </w:tc>
+        <w:tc>
+          <w:tcPr>
+            <w:tcW w:w="8454" w:type="dxa"/>
+          </w:tcPr>
+          <w:p>
+            <w:pPr>
+              <w:spacing w:line="360" w:lineRule="auto"/>
+              <w:jc w:val="both"/>
+            </w:pPr>
+            <w:r>
+              <w:t>Потребителят трявба да има опция за превключване между различни типове графики.</w:t>
+            </w:r>
+          </w:p>
+        </w:tc>
+      </w:tr>
+      <w:tr>
+        <w:tc>
+          <w:tcPr>
+            <w:tcW w:w="562" w:type="dxa"/>
+          </w:tcPr>
+          <w:p>
+            <w:pPr>
+              <w:spacing w:line="360" w:lineRule="auto"/>
+              <w:jc w:val="center"/>
+            </w:pPr>
+            <w:r>
+              <w:t>4.</w:t>
+            </w:r>
+          </w:p>
+        </w:tc>
+        <w:tc>
+          <w:tcPr>
+            <w:tcW w:w="8454" w:type="dxa"/>
+          </w:tcPr>
+          <w:p>
+            <w:pPr>
+              <w:spacing w:line="360" w:lineRule="auto"/>
+              <w:jc w:val="both"/>
+            </w:pPr>
+            <w:r>
+              <w:t>Графиките трябва да показват данните по начин, който позволява ясно разграничаване във времето.</w:t>
+            </w:r>
+          </w:p>
+        </w:tc>
+      </w:tr>
+    </w:tbl>
+    <w:p>
+      <w:pPr>
+        <w:spacing w:line="360" w:lineRule="auto"/>
+        <w:ind w:firstLine="709"/>
+        <w:rPr>
+          <w:i/>
+          <w:iCs/>
+          <w:sz w:val="20"/>
+          <w:szCs w:val="20"/>
+        </w:rPr>
+      </w:pPr>
       <w:r>
         <w:rPr>
           <w:i/>
@@ -8162,7 +8518,17 @@
           <w:sz w:val="20"/>
           <w:szCs w:val="20"/>
         </w:rPr>
-        <w:t>11</w:t>
+        <w:t>1</w:t>
+      </w:r>
+      <w:r>
+        <w:rPr>
+          <w:i/>
+          <w:iCs/>
+          <w:sz w:val="20"/>
+          <w:szCs w:val="20"/>
+          <w:lang w:val="en-US"/>
+        </w:rPr>
+        <w:t>2</w:t>
       </w:r>
       <w:r>
         <w:rPr>
@@ -8180,12 +8546,3085 @@
           <w:sz w:val="20"/>
           <w:szCs w:val="20"/>
         </w:rPr>
-        <w:t>Информация относно потребителска история с № 3.3.</w:t>
+        <w:t>Информация относно потребителска история с № 4.1.</w:t>
       </w:r>
     </w:p>
     <w:p>
       <w:pPr>
         <w:spacing w:line="360" w:lineRule="auto"/>
+        <w:ind w:firstLine="709"/>
+        <w:rPr>
+          <w:i/>
+          <w:iCs/>
+          <w:sz w:val="20"/>
+          <w:szCs w:val="20"/>
+          <w:lang w:val="en-US"/>
+        </w:rPr>
+      </w:pPr>
+    </w:p>
+    <w:tbl>
+      <w:tblPr>
+        <w:tblStyle w:val="TableGrid"/>
+        <w:tblW w:w="0" w:type="auto"/>
+        <w:tblLook w:val="04A0" w:firstRow="1" w:lastRow="0" w:firstColumn="1" w:lastColumn="0" w:noHBand="0" w:noVBand="1"/>
+      </w:tblPr>
+      <w:tblGrid>
+        <w:gridCol w:w="562"/>
+        <w:gridCol w:w="8454"/>
+      </w:tblGrid>
+      <w:tr>
+        <w:tc>
+          <w:tcPr>
+            <w:tcW w:w="562" w:type="dxa"/>
+          </w:tcPr>
+          <w:p>
+            <w:pPr>
+              <w:spacing w:line="360" w:lineRule="auto"/>
+              <w:jc w:val="both"/>
+              <w:rPr>
+                <w:b/>
+                <w:bCs/>
+              </w:rPr>
+            </w:pPr>
+            <w:r>
+              <w:rPr>
+                <w:b/>
+                <w:bCs/>
+              </w:rPr>
+              <w:t>№</w:t>
+            </w:r>
+          </w:p>
+        </w:tc>
+        <w:tc>
+          <w:tcPr>
+            <w:tcW w:w="8454" w:type="dxa"/>
+          </w:tcPr>
+          <w:p>
+            <w:pPr>
+              <w:spacing w:line="360" w:lineRule="auto"/>
+              <w:jc w:val="both"/>
+              <w:rPr>
+                <w:b/>
+                <w:bCs/>
+              </w:rPr>
+            </w:pPr>
+            <w:r>
+              <w:rPr>
+                <w:b/>
+                <w:bCs/>
+              </w:rPr>
+              <w:t>Потребителска история</w:t>
+            </w:r>
+            <w:r>
+              <w:rPr>
+                <w:b/>
+                <w:bCs/>
+              </w:rPr>
+              <w:t>:</w:t>
+            </w:r>
+          </w:p>
+        </w:tc>
+      </w:tr>
+      <w:tr>
+        <w:tc>
+          <w:tcPr>
+            <w:tcW w:w="562" w:type="dxa"/>
+          </w:tcPr>
+          <w:p>
+            <w:pPr>
+              <w:spacing w:line="360" w:lineRule="auto"/>
+              <w:jc w:val="center"/>
+            </w:pPr>
+            <w:r>
+              <w:t>4.2</w:t>
+            </w:r>
+          </w:p>
+        </w:tc>
+        <w:tc>
+          <w:tcPr>
+            <w:tcW w:w="8454" w:type="dxa"/>
+          </w:tcPr>
+          <w:p>
+            <w:pPr>
+              <w:spacing w:line="360" w:lineRule="auto"/>
+              <w:jc w:val="both"/>
+              <w:rPr>
+                <w:lang w:val="en-US"/>
+              </w:rPr>
+            </w:pPr>
+            <w:r>
+              <w:t>Като потребител, искам да</w:t>
+            </w:r>
+            <w:r>
+              <w:rPr>
+                <w:lang w:val="en-US"/>
+              </w:rPr>
+              <w:t xml:space="preserve"> </w:t>
+            </w:r>
+            <w:r>
+              <w:t xml:space="preserve">избирам период от време (последните 7 или 30 дни), за да виждам анализа на своя прогрес за съответния интервал.   </w:t>
+            </w:r>
+          </w:p>
+        </w:tc>
+      </w:tr>
+      <w:tr>
+        <w:tc>
+          <w:tcPr>
+            <w:tcW w:w="562" w:type="dxa"/>
+          </w:tcPr>
+          <w:p>
+            <w:pPr>
+              <w:spacing w:line="360" w:lineRule="auto"/>
+              <w:jc w:val="both"/>
+            </w:pPr>
+          </w:p>
+        </w:tc>
+        <w:tc>
+          <w:tcPr>
+            <w:tcW w:w="8454" w:type="dxa"/>
+          </w:tcPr>
+          <w:p>
+            <w:pPr>
+              <w:spacing w:line="360" w:lineRule="auto"/>
+              <w:jc w:val="both"/>
+              <w:rPr>
+                <w:b/>
+                <w:bCs/>
+              </w:rPr>
+            </w:pPr>
+            <w:r>
+              <w:rPr>
+                <w:b/>
+                <w:bCs/>
+              </w:rPr>
+              <w:t>Критерии за приемане</w:t>
+            </w:r>
+            <w:r>
+              <w:rPr>
+                <w:b/>
+                <w:bCs/>
+              </w:rPr>
+              <w:t>:</w:t>
+            </w:r>
+          </w:p>
+        </w:tc>
+      </w:tr>
+      <w:tr>
+        <w:tc>
+          <w:tcPr>
+            <w:tcW w:w="562" w:type="dxa"/>
+          </w:tcPr>
+          <w:p>
+            <w:pPr>
+              <w:spacing w:line="360" w:lineRule="auto"/>
+              <w:jc w:val="center"/>
+            </w:pPr>
+            <w:r>
+              <w:t>1.</w:t>
+            </w:r>
+          </w:p>
+        </w:tc>
+        <w:tc>
+          <w:tcPr>
+            <w:tcW w:w="8454" w:type="dxa"/>
+          </w:tcPr>
+          <w:p>
+            <w:pPr>
+              <w:spacing w:line="360" w:lineRule="auto"/>
+              <w:jc w:val="both"/>
+            </w:pPr>
+            <w:r>
+              <w:t xml:space="preserve">Потребителят трябва да може да избира времеви период за визуализация на прогреса си в графиките. </w:t>
+            </w:r>
+          </w:p>
+        </w:tc>
+      </w:tr>
+      <w:tr>
+        <w:tc>
+          <w:tcPr>
+            <w:tcW w:w="562" w:type="dxa"/>
+          </w:tcPr>
+          <w:p>
+            <w:pPr>
+              <w:spacing w:line="360" w:lineRule="auto"/>
+              <w:jc w:val="center"/>
+            </w:pPr>
+            <w:r>
+              <w:t>2.</w:t>
+            </w:r>
+          </w:p>
+        </w:tc>
+        <w:tc>
+          <w:tcPr>
+            <w:tcW w:w="8454" w:type="dxa"/>
+          </w:tcPr>
+          <w:p>
+            <w:pPr>
+              <w:spacing w:line="360" w:lineRule="auto"/>
+              <w:jc w:val="both"/>
+            </w:pPr>
+            <w:r>
+              <w:t>При избор на нов времеви период, системата трябва автоматично да обновява съответната графика.</w:t>
+            </w:r>
+          </w:p>
+        </w:tc>
+      </w:tr>
+      <w:tr>
+        <w:tc>
+          <w:tcPr>
+            <w:tcW w:w="562" w:type="dxa"/>
+          </w:tcPr>
+          <w:p>
+            <w:pPr>
+              <w:spacing w:line="360" w:lineRule="auto"/>
+              <w:jc w:val="center"/>
+            </w:pPr>
+            <w:r>
+              <w:t>3.</w:t>
+            </w:r>
+          </w:p>
+        </w:tc>
+        <w:tc>
+          <w:tcPr>
+            <w:tcW w:w="8454" w:type="dxa"/>
+          </w:tcPr>
+          <w:p>
+            <w:pPr>
+              <w:spacing w:line="360" w:lineRule="auto"/>
+              <w:jc w:val="both"/>
+            </w:pPr>
+            <w:r>
+              <w:t xml:space="preserve">Потребителят трябва да вижда ясни времеви маркери (дати и стойности) в графиките, за да разбере в кой ден са отчетени конкретните стойности. </w:t>
+            </w:r>
+          </w:p>
+        </w:tc>
+      </w:tr>
+    </w:tbl>
+    <w:p>
+      <w:pPr>
+        <w:spacing w:line="360" w:lineRule="auto"/>
+        <w:ind w:firstLine="709"/>
+        <w:rPr>
+          <w:i/>
+          <w:iCs/>
+          <w:sz w:val="20"/>
+          <w:szCs w:val="20"/>
+        </w:rPr>
+      </w:pPr>
+      <w:r>
+        <w:rPr>
+          <w:i/>
+          <w:iCs/>
+          <w:sz w:val="20"/>
+          <w:szCs w:val="20"/>
+        </w:rPr>
+        <w:t xml:space="preserve">             </w:t>
+      </w:r>
+      <w:r>
+        <w:rPr>
+          <w:i/>
+          <w:iCs/>
+          <w:sz w:val="20"/>
+          <w:szCs w:val="20"/>
+        </w:rPr>
+        <w:t xml:space="preserve">Таблица </w:t>
+      </w:r>
+      <w:r>
+        <w:rPr>
+          <w:i/>
+          <w:iCs/>
+          <w:sz w:val="20"/>
+          <w:szCs w:val="20"/>
+        </w:rPr>
+        <w:t>2</w:t>
+      </w:r>
+      <w:r>
+        <w:rPr>
+          <w:i/>
+          <w:iCs/>
+          <w:sz w:val="20"/>
+          <w:szCs w:val="20"/>
+        </w:rPr>
+        <w:t>.</w:t>
+      </w:r>
+      <w:r>
+        <w:rPr>
+          <w:i/>
+          <w:iCs/>
+          <w:sz w:val="20"/>
+          <w:szCs w:val="20"/>
+        </w:rPr>
+        <w:t>13</w:t>
+      </w:r>
+      <w:r>
+        <w:rPr>
+          <w:i/>
+          <w:iCs/>
+          <w:sz w:val="20"/>
+          <w:szCs w:val="20"/>
+        </w:rPr>
+        <w:t xml:space="preserve"> – </w:t>
+      </w:r>
+      <w:r>
+        <w:rPr>
+          <w:i/>
+          <w:iCs/>
+          <w:sz w:val="20"/>
+          <w:szCs w:val="20"/>
+        </w:rPr>
+        <w:t>Информация относно потребителска история с № 4.2.</w:t>
+      </w:r>
+    </w:p>
+    <w:p>
+      <w:pPr>
+        <w:spacing w:line="360" w:lineRule="auto"/>
+        <w:ind w:firstLine="709"/>
+        <w:rPr>
+          <w:i/>
+          <w:iCs/>
+          <w:sz w:val="20"/>
+          <w:szCs w:val="20"/>
+          <w:lang w:val="en-US"/>
+        </w:rPr>
+      </w:pPr>
+    </w:p>
+    <w:tbl>
+      <w:tblPr>
+        <w:tblStyle w:val="TableGrid"/>
+        <w:tblW w:w="0" w:type="auto"/>
+        <w:tblLook w:val="04A0" w:firstRow="1" w:lastRow="0" w:firstColumn="1" w:lastColumn="0" w:noHBand="0" w:noVBand="1"/>
+      </w:tblPr>
+      <w:tblGrid>
+        <w:gridCol w:w="562"/>
+        <w:gridCol w:w="8454"/>
+      </w:tblGrid>
+      <w:tr>
+        <w:tc>
+          <w:tcPr>
+            <w:tcW w:w="562" w:type="dxa"/>
+          </w:tcPr>
+          <w:p>
+            <w:pPr>
+              <w:spacing w:line="360" w:lineRule="auto"/>
+              <w:jc w:val="both"/>
+              <w:rPr>
+                <w:b/>
+                <w:bCs/>
+              </w:rPr>
+            </w:pPr>
+            <w:r>
+              <w:rPr>
+                <w:b/>
+                <w:bCs/>
+              </w:rPr>
+              <w:t>№</w:t>
+            </w:r>
+          </w:p>
+        </w:tc>
+        <w:tc>
+          <w:tcPr>
+            <w:tcW w:w="8454" w:type="dxa"/>
+          </w:tcPr>
+          <w:p>
+            <w:pPr>
+              <w:spacing w:line="360" w:lineRule="auto"/>
+              <w:jc w:val="both"/>
+              <w:rPr>
+                <w:b/>
+                <w:bCs/>
+              </w:rPr>
+            </w:pPr>
+            <w:r>
+              <w:rPr>
+                <w:b/>
+                <w:bCs/>
+              </w:rPr>
+              <w:t>Потребителска история</w:t>
+            </w:r>
+            <w:r>
+              <w:rPr>
+                <w:b/>
+                <w:bCs/>
+              </w:rPr>
+              <w:t>:</w:t>
+            </w:r>
+          </w:p>
+        </w:tc>
+      </w:tr>
+      <w:tr>
+        <w:tc>
+          <w:tcPr>
+            <w:tcW w:w="562" w:type="dxa"/>
+          </w:tcPr>
+          <w:p>
+            <w:pPr>
+              <w:spacing w:line="360" w:lineRule="auto"/>
+              <w:jc w:val="center"/>
+            </w:pPr>
+            <w:r>
+              <w:t>5.1</w:t>
+            </w:r>
+          </w:p>
+        </w:tc>
+        <w:tc>
+          <w:tcPr>
+            <w:tcW w:w="8454" w:type="dxa"/>
+          </w:tcPr>
+          <w:p>
+            <w:pPr>
+              <w:spacing w:line="360" w:lineRule="auto"/>
+              <w:jc w:val="both"/>
+              <w:rPr>
+                <w:lang w:val="en-US"/>
+              </w:rPr>
+            </w:pPr>
+            <w:r>
+              <w:t>Като потребител, искам системата да ми предоставя персонализирани съвети основавайки се на въведените данни, за да постигам по-лесно своите цели.</w:t>
+            </w:r>
+          </w:p>
+        </w:tc>
+      </w:tr>
+      <w:tr>
+        <w:tc>
+          <w:tcPr>
+            <w:tcW w:w="562" w:type="dxa"/>
+          </w:tcPr>
+          <w:p>
+            <w:pPr>
+              <w:spacing w:line="360" w:lineRule="auto"/>
+              <w:jc w:val="both"/>
+            </w:pPr>
+          </w:p>
+        </w:tc>
+        <w:tc>
+          <w:tcPr>
+            <w:tcW w:w="8454" w:type="dxa"/>
+          </w:tcPr>
+          <w:p>
+            <w:pPr>
+              <w:spacing w:line="360" w:lineRule="auto"/>
+              <w:jc w:val="both"/>
+              <w:rPr>
+                <w:b/>
+                <w:bCs/>
+              </w:rPr>
+            </w:pPr>
+            <w:r>
+              <w:rPr>
+                <w:b/>
+                <w:bCs/>
+              </w:rPr>
+              <w:t>Критерии за приемане</w:t>
+            </w:r>
+            <w:r>
+              <w:rPr>
+                <w:b/>
+                <w:bCs/>
+              </w:rPr>
+              <w:t>:</w:t>
+            </w:r>
+          </w:p>
+        </w:tc>
+      </w:tr>
+      <w:tr>
+        <w:tc>
+          <w:tcPr>
+            <w:tcW w:w="562" w:type="dxa"/>
+          </w:tcPr>
+          <w:p>
+            <w:pPr>
+              <w:spacing w:line="360" w:lineRule="auto"/>
+              <w:jc w:val="center"/>
+            </w:pPr>
+            <w:r>
+              <w:t>1.</w:t>
+            </w:r>
+          </w:p>
+        </w:tc>
+        <w:tc>
+          <w:tcPr>
+            <w:tcW w:w="8454" w:type="dxa"/>
+          </w:tcPr>
+          <w:p>
+            <w:pPr>
+              <w:spacing w:line="360" w:lineRule="auto"/>
+              <w:jc w:val="both"/>
+            </w:pPr>
+            <w:r>
+              <w:t xml:space="preserve">Системата трябва да генерира персонализирани препоръки въз основа на данните на потребителя. </w:t>
+            </w:r>
+          </w:p>
+        </w:tc>
+      </w:tr>
+      <w:tr>
+        <w:tc>
+          <w:tcPr>
+            <w:tcW w:w="562" w:type="dxa"/>
+          </w:tcPr>
+          <w:p>
+            <w:pPr>
+              <w:spacing w:line="360" w:lineRule="auto"/>
+              <w:jc w:val="center"/>
+            </w:pPr>
+            <w:r>
+              <w:t>2.</w:t>
+            </w:r>
+          </w:p>
+        </w:tc>
+        <w:tc>
+          <w:tcPr>
+            <w:tcW w:w="8454" w:type="dxa"/>
+          </w:tcPr>
+          <w:p>
+            <w:pPr>
+              <w:spacing w:line="360" w:lineRule="auto"/>
+              <w:jc w:val="both"/>
+            </w:pPr>
+            <w:r>
+              <w:t xml:space="preserve">Препоръките трябва да се показват на основната страница на приложението. </w:t>
+            </w:r>
+          </w:p>
+        </w:tc>
+      </w:tr>
+      <w:tr>
+        <w:tc>
+          <w:tcPr>
+            <w:tcW w:w="562" w:type="dxa"/>
+          </w:tcPr>
+          <w:p>
+            <w:pPr>
+              <w:spacing w:line="360" w:lineRule="auto"/>
+              <w:jc w:val="center"/>
+            </w:pPr>
+            <w:r>
+              <w:t>3.</w:t>
+            </w:r>
+          </w:p>
+        </w:tc>
+        <w:tc>
+          <w:tcPr>
+            <w:tcW w:w="8454" w:type="dxa"/>
+          </w:tcPr>
+          <w:p>
+            <w:pPr>
+              <w:spacing w:line="360" w:lineRule="auto"/>
+              <w:jc w:val="both"/>
+            </w:pPr>
+            <w:r>
+              <w:t>Препоръките трябва да бъдат дневни и да бъдат такива, които да отговарят на основната цел на потребителя (покачване, редуциране и поддържане на килограми).</w:t>
+            </w:r>
+          </w:p>
+        </w:tc>
+      </w:tr>
+    </w:tbl>
+    <w:p>
+      <w:pPr>
+        <w:spacing w:line="360" w:lineRule="auto"/>
+        <w:ind w:firstLine="709"/>
+        <w:rPr>
+          <w:i/>
+          <w:iCs/>
+          <w:sz w:val="20"/>
+          <w:szCs w:val="20"/>
+          <w:lang w:val="en-US"/>
+        </w:rPr>
+      </w:pPr>
+      <w:r>
+        <w:rPr>
+          <w:i/>
+          <w:iCs/>
+          <w:sz w:val="20"/>
+          <w:szCs w:val="20"/>
+        </w:rPr>
+        <w:t xml:space="preserve">             </w:t>
+      </w:r>
+      <w:r>
+        <w:rPr>
+          <w:i/>
+          <w:iCs/>
+          <w:sz w:val="20"/>
+          <w:szCs w:val="20"/>
+        </w:rPr>
+        <w:t xml:space="preserve">Таблица </w:t>
+      </w:r>
+      <w:r>
+        <w:rPr>
+          <w:i/>
+          <w:iCs/>
+          <w:sz w:val="20"/>
+          <w:szCs w:val="20"/>
+        </w:rPr>
+        <w:t>2</w:t>
+      </w:r>
+      <w:r>
+        <w:rPr>
+          <w:i/>
+          <w:iCs/>
+          <w:sz w:val="20"/>
+          <w:szCs w:val="20"/>
+        </w:rPr>
+        <w:t>.</w:t>
+      </w:r>
+      <w:r>
+        <w:rPr>
+          <w:i/>
+          <w:iCs/>
+          <w:sz w:val="20"/>
+          <w:szCs w:val="20"/>
+        </w:rPr>
+        <w:t>14</w:t>
+      </w:r>
+      <w:r>
+        <w:rPr>
+          <w:i/>
+          <w:iCs/>
+          <w:sz w:val="20"/>
+          <w:szCs w:val="20"/>
+        </w:rPr>
+        <w:t xml:space="preserve"> – </w:t>
+      </w:r>
+      <w:r>
+        <w:rPr>
+          <w:i/>
+          <w:iCs/>
+          <w:sz w:val="20"/>
+          <w:szCs w:val="20"/>
+        </w:rPr>
+        <w:t>Информация относно потребителска история с № 5.1.</w:t>
+      </w:r>
+    </w:p>
+    <w:p>
+      <w:pPr>
+        <w:spacing w:line="360" w:lineRule="auto"/>
+        <w:rPr>
+          <w:i/>
+          <w:iCs/>
+          <w:sz w:val="20"/>
+          <w:szCs w:val="20"/>
+        </w:rPr>
+      </w:pPr>
+    </w:p>
+    <w:p>
+      <w:pPr>
+        <w:spacing w:line="360" w:lineRule="auto"/>
+        <w:rPr>
+          <w:i/>
+          <w:iCs/>
+          <w:sz w:val="20"/>
+          <w:szCs w:val="20"/>
+        </w:rPr>
+      </w:pPr>
+    </w:p>
+    <w:p>
+      <w:pPr>
+        <w:spacing w:line="360" w:lineRule="auto"/>
+        <w:rPr>
+          <w:i/>
+          <w:iCs/>
+          <w:sz w:val="20"/>
+          <w:szCs w:val="20"/>
+        </w:rPr>
+      </w:pPr>
+    </w:p>
+    <w:tbl>
+      <w:tblPr>
+        <w:tblStyle w:val="TableGrid"/>
+        <w:tblW w:w="0" w:type="auto"/>
+        <w:tblLook w:val="04A0" w:firstRow="1" w:lastRow="0" w:firstColumn="1" w:lastColumn="0" w:noHBand="0" w:noVBand="1"/>
+      </w:tblPr>
+      <w:tblGrid>
+        <w:gridCol w:w="562"/>
+        <w:gridCol w:w="8454"/>
+      </w:tblGrid>
+      <w:tr>
+        <w:tc>
+          <w:tcPr>
+            <w:tcW w:w="562" w:type="dxa"/>
+          </w:tcPr>
+          <w:p>
+            <w:pPr>
+              <w:spacing w:line="360" w:lineRule="auto"/>
+              <w:jc w:val="both"/>
+              <w:rPr>
+                <w:b/>
+                <w:bCs/>
+              </w:rPr>
+            </w:pPr>
+            <w:r>
+              <w:rPr>
+                <w:b/>
+                <w:bCs/>
+              </w:rPr>
+              <w:lastRenderedPageBreak/>
+              <w:t>№</w:t>
+            </w:r>
+          </w:p>
+        </w:tc>
+        <w:tc>
+          <w:tcPr>
+            <w:tcW w:w="8454" w:type="dxa"/>
+          </w:tcPr>
+          <w:p>
+            <w:pPr>
+              <w:spacing w:line="360" w:lineRule="auto"/>
+              <w:jc w:val="both"/>
+              <w:rPr>
+                <w:b/>
+                <w:bCs/>
+              </w:rPr>
+            </w:pPr>
+            <w:r>
+              <w:rPr>
+                <w:b/>
+                <w:bCs/>
+              </w:rPr>
+              <w:t>Потребителска история</w:t>
+            </w:r>
+            <w:r>
+              <w:rPr>
+                <w:b/>
+                <w:bCs/>
+              </w:rPr>
+              <w:t>:</w:t>
+            </w:r>
+          </w:p>
+        </w:tc>
+      </w:tr>
+      <w:tr>
+        <w:tc>
+          <w:tcPr>
+            <w:tcW w:w="562" w:type="dxa"/>
+          </w:tcPr>
+          <w:p>
+            <w:pPr>
+              <w:spacing w:line="360" w:lineRule="auto"/>
+              <w:jc w:val="center"/>
+            </w:pPr>
+            <w:r>
+              <w:t>5.2</w:t>
+            </w:r>
+          </w:p>
+        </w:tc>
+        <w:tc>
+          <w:tcPr>
+            <w:tcW w:w="8454" w:type="dxa"/>
+          </w:tcPr>
+          <w:p>
+            <w:pPr>
+              <w:spacing w:line="360" w:lineRule="auto"/>
+              <w:jc w:val="both"/>
+              <w:rPr>
+                <w:lang w:val="en-US"/>
+              </w:rPr>
+            </w:pPr>
+            <w:r>
+              <w:t xml:space="preserve">Като потребител, искам да получавам напомняния под формата на известия, за да не пропускам изпълнението на дневните си цели. </w:t>
+            </w:r>
+          </w:p>
+        </w:tc>
+      </w:tr>
+      <w:tr>
+        <w:tc>
+          <w:tcPr>
+            <w:tcW w:w="562" w:type="dxa"/>
+          </w:tcPr>
+          <w:p>
+            <w:pPr>
+              <w:spacing w:line="360" w:lineRule="auto"/>
+              <w:jc w:val="both"/>
+            </w:pPr>
+          </w:p>
+        </w:tc>
+        <w:tc>
+          <w:tcPr>
+            <w:tcW w:w="8454" w:type="dxa"/>
+          </w:tcPr>
+          <w:p>
+            <w:pPr>
+              <w:spacing w:line="360" w:lineRule="auto"/>
+              <w:jc w:val="both"/>
+              <w:rPr>
+                <w:b/>
+                <w:bCs/>
+              </w:rPr>
+            </w:pPr>
+            <w:r>
+              <w:rPr>
+                <w:b/>
+                <w:bCs/>
+              </w:rPr>
+              <w:t>Критерии за приемане</w:t>
+            </w:r>
+            <w:r>
+              <w:rPr>
+                <w:b/>
+                <w:bCs/>
+              </w:rPr>
+              <w:t>:</w:t>
+            </w:r>
+          </w:p>
+        </w:tc>
+      </w:tr>
+      <w:tr>
+        <w:tc>
+          <w:tcPr>
+            <w:tcW w:w="562" w:type="dxa"/>
+          </w:tcPr>
+          <w:p>
+            <w:pPr>
+              <w:spacing w:line="360" w:lineRule="auto"/>
+              <w:jc w:val="center"/>
+            </w:pPr>
+            <w:r>
+              <w:t>1.</w:t>
+            </w:r>
+          </w:p>
+        </w:tc>
+        <w:tc>
+          <w:tcPr>
+            <w:tcW w:w="8454" w:type="dxa"/>
+          </w:tcPr>
+          <w:p>
+            <w:pPr>
+              <w:spacing w:line="360" w:lineRule="auto"/>
+              <w:jc w:val="both"/>
+            </w:pPr>
+            <w:r>
+              <w:t xml:space="preserve">Системата трябва да изпраща напомняния на потребителя за дневните му цели.  </w:t>
+            </w:r>
+          </w:p>
+        </w:tc>
+      </w:tr>
+      <w:tr>
+        <w:tc>
+          <w:tcPr>
+            <w:tcW w:w="562" w:type="dxa"/>
+          </w:tcPr>
+          <w:p>
+            <w:pPr>
+              <w:spacing w:line="360" w:lineRule="auto"/>
+              <w:jc w:val="center"/>
+            </w:pPr>
+            <w:r>
+              <w:t>2.</w:t>
+            </w:r>
+          </w:p>
+        </w:tc>
+        <w:tc>
+          <w:tcPr>
+            <w:tcW w:w="8454" w:type="dxa"/>
+          </w:tcPr>
+          <w:p>
+            <w:pPr>
+              <w:spacing w:line="360" w:lineRule="auto"/>
+              <w:jc w:val="both"/>
+            </w:pPr>
+            <w:r>
+              <w:t>Напомнянията трябва да се показват под формата на известия в приложението.</w:t>
+            </w:r>
+          </w:p>
+        </w:tc>
+      </w:tr>
+    </w:tbl>
+    <w:p>
+      <w:pPr>
+        <w:spacing w:line="360" w:lineRule="auto"/>
+        <w:ind w:firstLine="709"/>
+        <w:rPr>
+          <w:i/>
+          <w:iCs/>
+          <w:sz w:val="20"/>
+          <w:szCs w:val="20"/>
+        </w:rPr>
+      </w:pPr>
+      <w:r>
+        <w:rPr>
+          <w:i/>
+          <w:iCs/>
+          <w:sz w:val="20"/>
+          <w:szCs w:val="20"/>
+        </w:rPr>
+        <w:t xml:space="preserve">             </w:t>
+      </w:r>
+      <w:r>
+        <w:rPr>
+          <w:i/>
+          <w:iCs/>
+          <w:sz w:val="20"/>
+          <w:szCs w:val="20"/>
+        </w:rPr>
+        <w:t xml:space="preserve">Таблица </w:t>
+      </w:r>
+      <w:r>
+        <w:rPr>
+          <w:i/>
+          <w:iCs/>
+          <w:sz w:val="20"/>
+          <w:szCs w:val="20"/>
+        </w:rPr>
+        <w:t>2</w:t>
+      </w:r>
+      <w:r>
+        <w:rPr>
+          <w:i/>
+          <w:iCs/>
+          <w:sz w:val="20"/>
+          <w:szCs w:val="20"/>
+        </w:rPr>
+        <w:t>.</w:t>
+      </w:r>
+      <w:r>
+        <w:rPr>
+          <w:i/>
+          <w:iCs/>
+          <w:sz w:val="20"/>
+          <w:szCs w:val="20"/>
+        </w:rPr>
+        <w:t>15</w:t>
+      </w:r>
+      <w:r>
+        <w:rPr>
+          <w:i/>
+          <w:iCs/>
+          <w:sz w:val="20"/>
+          <w:szCs w:val="20"/>
+        </w:rPr>
+        <w:t xml:space="preserve"> – </w:t>
+      </w:r>
+      <w:r>
+        <w:rPr>
+          <w:i/>
+          <w:iCs/>
+          <w:sz w:val="20"/>
+          <w:szCs w:val="20"/>
+        </w:rPr>
+        <w:t>Информация относно потребителска история с № 5.2.</w:t>
+      </w:r>
+    </w:p>
+    <w:p>
+      <w:pPr>
+        <w:spacing w:line="360" w:lineRule="auto"/>
+        <w:ind w:firstLine="709"/>
+        <w:rPr>
+          <w:i/>
+          <w:iCs/>
+          <w:sz w:val="20"/>
+          <w:szCs w:val="20"/>
+          <w:lang w:val="en-US"/>
+        </w:rPr>
+      </w:pPr>
+    </w:p>
+    <w:tbl>
+      <w:tblPr>
+        <w:tblStyle w:val="TableGrid"/>
+        <w:tblW w:w="0" w:type="auto"/>
+        <w:tblLook w:val="04A0" w:firstRow="1" w:lastRow="0" w:firstColumn="1" w:lastColumn="0" w:noHBand="0" w:noVBand="1"/>
+      </w:tblPr>
+      <w:tblGrid>
+        <w:gridCol w:w="562"/>
+        <w:gridCol w:w="8454"/>
+      </w:tblGrid>
+      <w:tr>
+        <w:tc>
+          <w:tcPr>
+            <w:tcW w:w="562" w:type="dxa"/>
+          </w:tcPr>
+          <w:p>
+            <w:pPr>
+              <w:spacing w:line="360" w:lineRule="auto"/>
+              <w:jc w:val="both"/>
+              <w:rPr>
+                <w:b/>
+                <w:bCs/>
+              </w:rPr>
+            </w:pPr>
+            <w:r>
+              <w:rPr>
+                <w:b/>
+                <w:bCs/>
+              </w:rPr>
+              <w:t>№</w:t>
+            </w:r>
+          </w:p>
+        </w:tc>
+        <w:tc>
+          <w:tcPr>
+            <w:tcW w:w="8454" w:type="dxa"/>
+          </w:tcPr>
+          <w:p>
+            <w:pPr>
+              <w:spacing w:line="360" w:lineRule="auto"/>
+              <w:jc w:val="both"/>
+              <w:rPr>
+                <w:b/>
+                <w:bCs/>
+              </w:rPr>
+            </w:pPr>
+            <w:r>
+              <w:rPr>
+                <w:b/>
+                <w:bCs/>
+              </w:rPr>
+              <w:t>Потребителска история</w:t>
+            </w:r>
+            <w:r>
+              <w:rPr>
+                <w:b/>
+                <w:bCs/>
+              </w:rPr>
+              <w:t>:</w:t>
+            </w:r>
+          </w:p>
+        </w:tc>
+      </w:tr>
+      <w:tr>
+        <w:tc>
+          <w:tcPr>
+            <w:tcW w:w="562" w:type="dxa"/>
+          </w:tcPr>
+          <w:p>
+            <w:pPr>
+              <w:spacing w:line="360" w:lineRule="auto"/>
+              <w:jc w:val="center"/>
+            </w:pPr>
+            <w:r>
+              <w:t>5.3</w:t>
+            </w:r>
+          </w:p>
+        </w:tc>
+        <w:tc>
+          <w:tcPr>
+            <w:tcW w:w="8454" w:type="dxa"/>
+          </w:tcPr>
+          <w:p>
+            <w:pPr>
+              <w:spacing w:line="360" w:lineRule="auto"/>
+              <w:jc w:val="both"/>
+              <w:rPr>
+                <w:lang w:val="en-US"/>
+              </w:rPr>
+            </w:pPr>
+            <w:r>
+              <w:t xml:space="preserve">Като потребител, искам да задавам дневни цели за прием на вода и брой стъпки, за да ги следя и да се визуализират диркетно в приложнието. </w:t>
+            </w:r>
+          </w:p>
+        </w:tc>
+      </w:tr>
+      <w:tr>
+        <w:tc>
+          <w:tcPr>
+            <w:tcW w:w="562" w:type="dxa"/>
+          </w:tcPr>
+          <w:p>
+            <w:pPr>
+              <w:spacing w:line="360" w:lineRule="auto"/>
+              <w:jc w:val="both"/>
+            </w:pPr>
+          </w:p>
+        </w:tc>
+        <w:tc>
+          <w:tcPr>
+            <w:tcW w:w="8454" w:type="dxa"/>
+          </w:tcPr>
+          <w:p>
+            <w:pPr>
+              <w:spacing w:line="360" w:lineRule="auto"/>
+              <w:jc w:val="both"/>
+              <w:rPr>
+                <w:b/>
+                <w:bCs/>
+              </w:rPr>
+            </w:pPr>
+            <w:r>
+              <w:rPr>
+                <w:b/>
+                <w:bCs/>
+              </w:rPr>
+              <w:t>Критерии за приемане</w:t>
+            </w:r>
+            <w:r>
+              <w:rPr>
+                <w:b/>
+                <w:bCs/>
+              </w:rPr>
+              <w:t>:</w:t>
+            </w:r>
+          </w:p>
+        </w:tc>
+      </w:tr>
+      <w:tr>
+        <w:tc>
+          <w:tcPr>
+            <w:tcW w:w="562" w:type="dxa"/>
+          </w:tcPr>
+          <w:p>
+            <w:pPr>
+              <w:spacing w:line="360" w:lineRule="auto"/>
+              <w:jc w:val="center"/>
+            </w:pPr>
+            <w:r>
+              <w:t>1.</w:t>
+            </w:r>
+          </w:p>
+        </w:tc>
+        <w:tc>
+          <w:tcPr>
+            <w:tcW w:w="8454" w:type="dxa"/>
+          </w:tcPr>
+          <w:p>
+            <w:pPr>
+              <w:spacing w:line="360" w:lineRule="auto"/>
+              <w:jc w:val="both"/>
+            </w:pPr>
+            <w:r>
+              <w:t>Потребителят трябва да има възможност да задава дневни цели за прием на вода и брой стъпки.</w:t>
+            </w:r>
+          </w:p>
+        </w:tc>
+      </w:tr>
+      <w:tr>
+        <w:tc>
+          <w:tcPr>
+            <w:tcW w:w="562" w:type="dxa"/>
+          </w:tcPr>
+          <w:p>
+            <w:pPr>
+              <w:spacing w:line="360" w:lineRule="auto"/>
+              <w:jc w:val="center"/>
+            </w:pPr>
+            <w:r>
+              <w:t>2.</w:t>
+            </w:r>
+          </w:p>
+        </w:tc>
+        <w:tc>
+          <w:tcPr>
+            <w:tcW w:w="8454" w:type="dxa"/>
+          </w:tcPr>
+          <w:p>
+            <w:pPr>
+              <w:spacing w:line="360" w:lineRule="auto"/>
+              <w:jc w:val="both"/>
+            </w:pPr>
+            <w:r>
+              <w:t>Системата трябва да показва текущия прогрес спрямо тези цели.</w:t>
+            </w:r>
+          </w:p>
+        </w:tc>
+      </w:tr>
+      <w:tr>
+        <w:tc>
+          <w:tcPr>
+            <w:tcW w:w="562" w:type="dxa"/>
+          </w:tcPr>
+          <w:p>
+            <w:pPr>
+              <w:spacing w:line="360" w:lineRule="auto"/>
+              <w:jc w:val="center"/>
+            </w:pPr>
+            <w:r>
+              <w:t>3.</w:t>
+            </w:r>
+          </w:p>
+        </w:tc>
+        <w:tc>
+          <w:tcPr>
+            <w:tcW w:w="8454" w:type="dxa"/>
+          </w:tcPr>
+          <w:p>
+            <w:pPr>
+              <w:spacing w:line="360" w:lineRule="auto"/>
+              <w:jc w:val="both"/>
+            </w:pPr>
+            <w:r>
+              <w:t xml:space="preserve">Потребителят трябва да може да актуализира целите си за вода и стъпки по всяко време, като промените автоматично трябва да се отразяват. </w:t>
+            </w:r>
+          </w:p>
+        </w:tc>
+      </w:tr>
+      <w:tr>
+        <w:tc>
+          <w:tcPr>
+            <w:tcW w:w="562" w:type="dxa"/>
+          </w:tcPr>
+          <w:p>
+            <w:pPr>
+              <w:spacing w:line="360" w:lineRule="auto"/>
+              <w:jc w:val="center"/>
+            </w:pPr>
+            <w:r>
+              <w:t>4.</w:t>
+            </w:r>
+          </w:p>
+        </w:tc>
+        <w:tc>
+          <w:tcPr>
+            <w:tcW w:w="8454" w:type="dxa"/>
+          </w:tcPr>
+          <w:p>
+            <w:pPr>
+              <w:spacing w:line="360" w:lineRule="auto"/>
+              <w:jc w:val="both"/>
+            </w:pPr>
+            <w:r>
+              <w:t>Ако потребителят достигне зададените цели за вода или стъпки, системата трябва да показва съобщение за успешно изпълнение, под формата на известие.</w:t>
+            </w:r>
+          </w:p>
+        </w:tc>
+      </w:tr>
+    </w:tbl>
+    <w:p>
+      <w:pPr>
+        <w:spacing w:line="360" w:lineRule="auto"/>
+        <w:ind w:firstLine="709"/>
+        <w:rPr>
+          <w:i/>
+          <w:iCs/>
+          <w:sz w:val="20"/>
+          <w:szCs w:val="20"/>
+        </w:rPr>
+      </w:pPr>
+      <w:r>
+        <w:rPr>
+          <w:i/>
+          <w:iCs/>
+          <w:sz w:val="20"/>
+          <w:szCs w:val="20"/>
+        </w:rPr>
+        <w:t xml:space="preserve">             </w:t>
+      </w:r>
+      <w:r>
+        <w:rPr>
+          <w:i/>
+          <w:iCs/>
+          <w:sz w:val="20"/>
+          <w:szCs w:val="20"/>
+        </w:rPr>
+        <w:t xml:space="preserve">Таблица </w:t>
+      </w:r>
+      <w:r>
+        <w:rPr>
+          <w:i/>
+          <w:iCs/>
+          <w:sz w:val="20"/>
+          <w:szCs w:val="20"/>
+        </w:rPr>
+        <w:t>2</w:t>
+      </w:r>
+      <w:r>
+        <w:rPr>
+          <w:i/>
+          <w:iCs/>
+          <w:sz w:val="20"/>
+          <w:szCs w:val="20"/>
+        </w:rPr>
+        <w:t>.</w:t>
+      </w:r>
+      <w:r>
+        <w:rPr>
+          <w:i/>
+          <w:iCs/>
+          <w:sz w:val="20"/>
+          <w:szCs w:val="20"/>
+        </w:rPr>
+        <w:t>16</w:t>
+      </w:r>
+      <w:r>
+        <w:rPr>
+          <w:i/>
+          <w:iCs/>
+          <w:sz w:val="20"/>
+          <w:szCs w:val="20"/>
+        </w:rPr>
+        <w:t xml:space="preserve"> – </w:t>
+      </w:r>
+      <w:r>
+        <w:rPr>
+          <w:i/>
+          <w:iCs/>
+          <w:sz w:val="20"/>
+          <w:szCs w:val="20"/>
+        </w:rPr>
+        <w:t>Информация относно потребителска история с № 5.3.</w:t>
+      </w:r>
+    </w:p>
+    <w:p>
+      <w:pPr>
+        <w:spacing w:line="360" w:lineRule="auto"/>
+        <w:ind w:firstLine="709"/>
+        <w:rPr>
+          <w:i/>
+          <w:iCs/>
+          <w:sz w:val="20"/>
+          <w:szCs w:val="20"/>
+          <w:lang w:val="en-US"/>
+        </w:rPr>
+      </w:pPr>
+    </w:p>
+    <w:tbl>
+      <w:tblPr>
+        <w:tblStyle w:val="TableGrid"/>
+        <w:tblW w:w="0" w:type="auto"/>
+        <w:tblLook w:val="04A0" w:firstRow="1" w:lastRow="0" w:firstColumn="1" w:lastColumn="0" w:noHBand="0" w:noVBand="1"/>
+      </w:tblPr>
+      <w:tblGrid>
+        <w:gridCol w:w="562"/>
+        <w:gridCol w:w="8454"/>
+      </w:tblGrid>
+      <w:tr>
+        <w:tc>
+          <w:tcPr>
+            <w:tcW w:w="562" w:type="dxa"/>
+          </w:tcPr>
+          <w:p>
+            <w:pPr>
+              <w:spacing w:line="360" w:lineRule="auto"/>
+              <w:jc w:val="both"/>
+              <w:rPr>
+                <w:b/>
+                <w:bCs/>
+              </w:rPr>
+            </w:pPr>
+            <w:r>
+              <w:rPr>
+                <w:b/>
+                <w:bCs/>
+              </w:rPr>
+              <w:t>№</w:t>
+            </w:r>
+          </w:p>
+        </w:tc>
+        <w:tc>
+          <w:tcPr>
+            <w:tcW w:w="8454" w:type="dxa"/>
+          </w:tcPr>
+          <w:p>
+            <w:pPr>
+              <w:spacing w:line="360" w:lineRule="auto"/>
+              <w:jc w:val="both"/>
+              <w:rPr>
+                <w:b/>
+                <w:bCs/>
+              </w:rPr>
+            </w:pPr>
+            <w:r>
+              <w:rPr>
+                <w:b/>
+                <w:bCs/>
+              </w:rPr>
+              <w:t>Потребителска история</w:t>
+            </w:r>
+            <w:r>
+              <w:rPr>
+                <w:b/>
+                <w:bCs/>
+              </w:rPr>
+              <w:t>:</w:t>
+            </w:r>
+          </w:p>
+        </w:tc>
+      </w:tr>
+      <w:tr>
+        <w:tc>
+          <w:tcPr>
+            <w:tcW w:w="562" w:type="dxa"/>
+          </w:tcPr>
+          <w:p>
+            <w:pPr>
+              <w:spacing w:line="360" w:lineRule="auto"/>
+              <w:jc w:val="center"/>
+            </w:pPr>
+            <w:r>
+              <w:t>6.1</w:t>
+            </w:r>
+          </w:p>
+        </w:tc>
+        <w:tc>
+          <w:tcPr>
+            <w:tcW w:w="8454" w:type="dxa"/>
+          </w:tcPr>
+          <w:p>
+            <w:pPr>
+              <w:spacing w:line="360" w:lineRule="auto"/>
+              <w:jc w:val="both"/>
+            </w:pPr>
+            <w:r>
+              <w:t xml:space="preserve">Като потребител, искам да имам достъп до </w:t>
+            </w:r>
+            <w:r>
+              <w:rPr>
+                <w:lang w:val="en-US"/>
+              </w:rPr>
+              <w:t xml:space="preserve">AI </w:t>
+            </w:r>
+            <w:r>
+              <w:t xml:space="preserve">чат асистент, за да получавам отговори на въпроси, свързани с хранене, тренировки и здравословния начин на живот. </w:t>
+            </w:r>
+          </w:p>
+        </w:tc>
+      </w:tr>
+      <w:tr>
+        <w:tc>
+          <w:tcPr>
+            <w:tcW w:w="562" w:type="dxa"/>
+          </w:tcPr>
+          <w:p>
+            <w:pPr>
+              <w:spacing w:line="360" w:lineRule="auto"/>
+              <w:jc w:val="both"/>
+            </w:pPr>
+          </w:p>
+        </w:tc>
+        <w:tc>
+          <w:tcPr>
+            <w:tcW w:w="8454" w:type="dxa"/>
+          </w:tcPr>
+          <w:p>
+            <w:pPr>
+              <w:spacing w:line="360" w:lineRule="auto"/>
+              <w:jc w:val="both"/>
+              <w:rPr>
+                <w:b/>
+                <w:bCs/>
+              </w:rPr>
+            </w:pPr>
+            <w:r>
+              <w:rPr>
+                <w:b/>
+                <w:bCs/>
+              </w:rPr>
+              <w:t>Критерии за приемане</w:t>
+            </w:r>
+            <w:r>
+              <w:rPr>
+                <w:b/>
+                <w:bCs/>
+              </w:rPr>
+              <w:t>:</w:t>
+            </w:r>
+          </w:p>
+        </w:tc>
+      </w:tr>
+      <w:tr>
+        <w:tc>
+          <w:tcPr>
+            <w:tcW w:w="562" w:type="dxa"/>
+          </w:tcPr>
+          <w:p>
+            <w:pPr>
+              <w:spacing w:line="360" w:lineRule="auto"/>
+              <w:jc w:val="center"/>
+            </w:pPr>
+            <w:r>
+              <w:t>1.</w:t>
+            </w:r>
+          </w:p>
+        </w:tc>
+        <w:tc>
+          <w:tcPr>
+            <w:tcW w:w="8454" w:type="dxa"/>
+          </w:tcPr>
+          <w:p>
+            <w:pPr>
+              <w:spacing w:line="360" w:lineRule="auto"/>
+              <w:jc w:val="both"/>
+            </w:pPr>
+            <w:r>
+              <w:t xml:space="preserve">Потребителят трябва да има достъп до икона за </w:t>
+            </w:r>
+            <w:r>
+              <w:rPr>
+                <w:lang w:val="en-US"/>
+              </w:rPr>
+              <w:t xml:space="preserve">AI </w:t>
+            </w:r>
+            <w:r>
+              <w:t xml:space="preserve">чат асистент в долния десен ъгъл на основната страница, като при натискане се отваря прозорец за чат с </w:t>
+            </w:r>
+            <w:r>
+              <w:rPr>
+                <w:lang w:val="en-US"/>
+              </w:rPr>
+              <w:t xml:space="preserve">AI </w:t>
+            </w:r>
+            <w:r>
+              <w:t xml:space="preserve">чат асистента. </w:t>
+            </w:r>
+          </w:p>
+        </w:tc>
+      </w:tr>
+      <w:tr>
+        <w:tc>
+          <w:tcPr>
+            <w:tcW w:w="562" w:type="dxa"/>
+          </w:tcPr>
+          <w:p>
+            <w:pPr>
+              <w:spacing w:line="360" w:lineRule="auto"/>
+              <w:jc w:val="center"/>
+            </w:pPr>
+            <w:r>
+              <w:t>2.</w:t>
+            </w:r>
+          </w:p>
+        </w:tc>
+        <w:tc>
+          <w:tcPr>
+            <w:tcW w:w="8454" w:type="dxa"/>
+          </w:tcPr>
+          <w:p>
+            <w:pPr>
+              <w:spacing w:line="360" w:lineRule="auto"/>
+              <w:jc w:val="both"/>
+            </w:pPr>
+            <w:r>
+              <w:t>Прозорецът за чат трябва да поддържа въвеждане на въпроси относно прогреса, храненето и тренировките.</w:t>
+            </w:r>
+          </w:p>
+        </w:tc>
+      </w:tr>
+      <w:tr>
+        <w:tc>
+          <w:tcPr>
+            <w:tcW w:w="562" w:type="dxa"/>
+          </w:tcPr>
+          <w:p>
+            <w:pPr>
+              <w:spacing w:line="360" w:lineRule="auto"/>
+              <w:jc w:val="center"/>
+            </w:pPr>
+            <w:r>
+              <w:t>3.</w:t>
+            </w:r>
+          </w:p>
+        </w:tc>
+        <w:tc>
+          <w:tcPr>
+            <w:tcW w:w="8454" w:type="dxa"/>
+          </w:tcPr>
+          <w:p>
+            <w:pPr>
+              <w:spacing w:line="360" w:lineRule="auto"/>
+              <w:jc w:val="both"/>
+            </w:pPr>
+            <w:r>
+              <w:rPr>
+                <w:lang w:val="en-US"/>
+              </w:rPr>
+              <w:t xml:space="preserve">AI </w:t>
+            </w:r>
+            <w:r>
+              <w:t xml:space="preserve">чат асистента трябва да отговаря на въпросите в реално време, като предоставя конкретни отговори, които да бъдат уместни със зададения въпрос. </w:t>
+            </w:r>
+          </w:p>
+        </w:tc>
+      </w:tr>
+    </w:tbl>
+    <w:p>
+      <w:pPr>
+        <w:spacing w:line="360" w:lineRule="auto"/>
+        <w:ind w:firstLine="709"/>
+        <w:rPr>
+          <w:i/>
+          <w:iCs/>
+          <w:sz w:val="20"/>
+          <w:szCs w:val="20"/>
+        </w:rPr>
+      </w:pPr>
+      <w:r>
+        <w:rPr>
+          <w:i/>
+          <w:iCs/>
+          <w:sz w:val="20"/>
+          <w:szCs w:val="20"/>
+        </w:rPr>
+        <w:t xml:space="preserve">             </w:t>
+      </w:r>
+      <w:r>
+        <w:rPr>
+          <w:i/>
+          <w:iCs/>
+          <w:sz w:val="20"/>
+          <w:szCs w:val="20"/>
+        </w:rPr>
+        <w:t xml:space="preserve">Таблица </w:t>
+      </w:r>
+      <w:r>
+        <w:rPr>
+          <w:i/>
+          <w:iCs/>
+          <w:sz w:val="20"/>
+          <w:szCs w:val="20"/>
+        </w:rPr>
+        <w:t>2</w:t>
+      </w:r>
+      <w:r>
+        <w:rPr>
+          <w:i/>
+          <w:iCs/>
+          <w:sz w:val="20"/>
+          <w:szCs w:val="20"/>
+        </w:rPr>
+        <w:t>.</w:t>
+      </w:r>
+      <w:r>
+        <w:rPr>
+          <w:i/>
+          <w:iCs/>
+          <w:sz w:val="20"/>
+          <w:szCs w:val="20"/>
+        </w:rPr>
+        <w:t>17</w:t>
+      </w:r>
+      <w:r>
+        <w:rPr>
+          <w:i/>
+          <w:iCs/>
+          <w:sz w:val="20"/>
+          <w:szCs w:val="20"/>
+        </w:rPr>
+        <w:t xml:space="preserve"> – </w:t>
+      </w:r>
+      <w:r>
+        <w:rPr>
+          <w:i/>
+          <w:iCs/>
+          <w:sz w:val="20"/>
+          <w:szCs w:val="20"/>
+        </w:rPr>
+        <w:t>Информация относно потребителска история с № 6.1.</w:t>
+      </w:r>
+    </w:p>
+    <w:tbl>
+      <w:tblPr>
+        <w:tblStyle w:val="TableGrid"/>
+        <w:tblW w:w="0" w:type="auto"/>
+        <w:tblLook w:val="04A0" w:firstRow="1" w:lastRow="0" w:firstColumn="1" w:lastColumn="0" w:noHBand="0" w:noVBand="1"/>
+      </w:tblPr>
+      <w:tblGrid>
+        <w:gridCol w:w="562"/>
+        <w:gridCol w:w="8454"/>
+      </w:tblGrid>
+      <w:tr>
+        <w:tc>
+          <w:tcPr>
+            <w:tcW w:w="562" w:type="dxa"/>
+          </w:tcPr>
+          <w:p>
+            <w:pPr>
+              <w:spacing w:line="360" w:lineRule="auto"/>
+              <w:jc w:val="both"/>
+              <w:rPr>
+                <w:b/>
+                <w:bCs/>
+              </w:rPr>
+            </w:pPr>
+            <w:r>
+              <w:rPr>
+                <w:b/>
+                <w:bCs/>
+              </w:rPr>
+              <w:lastRenderedPageBreak/>
+              <w:t>№</w:t>
+            </w:r>
+          </w:p>
+        </w:tc>
+        <w:tc>
+          <w:tcPr>
+            <w:tcW w:w="8454" w:type="dxa"/>
+          </w:tcPr>
+          <w:p>
+            <w:pPr>
+              <w:spacing w:line="360" w:lineRule="auto"/>
+              <w:jc w:val="both"/>
+              <w:rPr>
+                <w:b/>
+                <w:bCs/>
+              </w:rPr>
+            </w:pPr>
+            <w:r>
+              <w:rPr>
+                <w:b/>
+                <w:bCs/>
+              </w:rPr>
+              <w:t>Потребителска история</w:t>
+            </w:r>
+            <w:r>
+              <w:rPr>
+                <w:b/>
+                <w:bCs/>
+              </w:rPr>
+              <w:t>:</w:t>
+            </w:r>
+          </w:p>
+        </w:tc>
+      </w:tr>
+      <w:tr>
+        <w:tc>
+          <w:tcPr>
+            <w:tcW w:w="562" w:type="dxa"/>
+          </w:tcPr>
+          <w:p>
+            <w:pPr>
+              <w:spacing w:line="360" w:lineRule="auto"/>
+              <w:jc w:val="center"/>
+            </w:pPr>
+            <w:r>
+              <w:t>6.2</w:t>
+            </w:r>
+          </w:p>
+        </w:tc>
+        <w:tc>
+          <w:tcPr>
+            <w:tcW w:w="8454" w:type="dxa"/>
+          </w:tcPr>
+          <w:p>
+            <w:pPr>
+              <w:spacing w:line="360" w:lineRule="auto"/>
+              <w:jc w:val="both"/>
+            </w:pPr>
+            <w:r>
+              <w:t xml:space="preserve">Като потребител, искам </w:t>
+            </w:r>
+            <w:r>
+              <w:rPr>
+                <w:lang w:val="en-US"/>
+              </w:rPr>
+              <w:t xml:space="preserve">AI </w:t>
+            </w:r>
+            <w:r>
+              <w:t xml:space="preserve">чат асистентът да разпознава и отговаря на предварително дефинирани въпроси, за да получавам бърза и точна информация по теми, свързани с приложението. </w:t>
+            </w:r>
+          </w:p>
+        </w:tc>
+      </w:tr>
+      <w:tr>
+        <w:tc>
+          <w:tcPr>
+            <w:tcW w:w="562" w:type="dxa"/>
+          </w:tcPr>
+          <w:p>
+            <w:pPr>
+              <w:spacing w:line="360" w:lineRule="auto"/>
+              <w:jc w:val="both"/>
+            </w:pPr>
+          </w:p>
+        </w:tc>
+        <w:tc>
+          <w:tcPr>
+            <w:tcW w:w="8454" w:type="dxa"/>
+          </w:tcPr>
+          <w:p>
+            <w:pPr>
+              <w:spacing w:line="360" w:lineRule="auto"/>
+              <w:jc w:val="both"/>
+              <w:rPr>
+                <w:b/>
+                <w:bCs/>
+              </w:rPr>
+            </w:pPr>
+            <w:r>
+              <w:rPr>
+                <w:b/>
+                <w:bCs/>
+              </w:rPr>
+              <w:t>Критерии за приемане</w:t>
+            </w:r>
+            <w:r>
+              <w:rPr>
+                <w:b/>
+                <w:bCs/>
+              </w:rPr>
+              <w:t>:</w:t>
+            </w:r>
+          </w:p>
+        </w:tc>
+      </w:tr>
+      <w:tr>
+        <w:tc>
+          <w:tcPr>
+            <w:tcW w:w="562" w:type="dxa"/>
+          </w:tcPr>
+          <w:p>
+            <w:pPr>
+              <w:spacing w:line="360" w:lineRule="auto"/>
+              <w:jc w:val="center"/>
+            </w:pPr>
+            <w:r>
+              <w:t>1.</w:t>
+            </w:r>
+          </w:p>
+        </w:tc>
+        <w:tc>
+          <w:tcPr>
+            <w:tcW w:w="8454" w:type="dxa"/>
+          </w:tcPr>
+          <w:p>
+            <w:pPr>
+              <w:spacing w:line="360" w:lineRule="auto"/>
+              <w:jc w:val="both"/>
+            </w:pPr>
+            <w:r>
+              <w:t>Системата трябва да изпозлва предварително конфигуриран „</w:t>
+            </w:r>
+            <w:r>
+              <w:rPr>
+                <w:lang w:val="en-US"/>
+              </w:rPr>
+              <w:t>Dialoflow</w:t>
+            </w:r>
+            <w:r>
+              <w:t>“ агент, който съдържа интенти, съответстващи на конкретни теми от приложението – като хранене, тренировки, хидратация и други.</w:t>
+            </w:r>
+          </w:p>
+        </w:tc>
+      </w:tr>
+      <w:tr>
+        <w:tc>
+          <w:tcPr>
+            <w:tcW w:w="562" w:type="dxa"/>
+          </w:tcPr>
+          <w:p>
+            <w:pPr>
+              <w:spacing w:line="360" w:lineRule="auto"/>
+              <w:jc w:val="center"/>
+            </w:pPr>
+            <w:r>
+              <w:t>2.</w:t>
+            </w:r>
+          </w:p>
+        </w:tc>
+        <w:tc>
+          <w:tcPr>
+            <w:tcW w:w="8454" w:type="dxa"/>
+          </w:tcPr>
+          <w:p>
+            <w:pPr>
+              <w:spacing w:line="360" w:lineRule="auto"/>
+              <w:jc w:val="both"/>
+            </w:pPr>
+            <w:r>
+              <w:t>Когато потребителя въведе въпрос в чата, системата трябва да го изпрати към „</w:t>
+            </w:r>
+            <w:r>
+              <w:rPr>
+                <w:lang w:val="en-US"/>
+              </w:rPr>
+              <w:t>Dialogflow</w:t>
+            </w:r>
+            <w:r>
+              <w:t>“</w:t>
+            </w:r>
+            <w:r>
+              <w:rPr>
+                <w:lang w:val="en-US"/>
+              </w:rPr>
+              <w:t xml:space="preserve"> </w:t>
+            </w:r>
+            <w:r>
+              <w:t>и той да го свърже с подходящ интент.</w:t>
+            </w:r>
+          </w:p>
+        </w:tc>
+      </w:tr>
+      <w:tr>
+        <w:tc>
+          <w:tcPr>
+            <w:tcW w:w="562" w:type="dxa"/>
+          </w:tcPr>
+          <w:p>
+            <w:pPr>
+              <w:spacing w:line="360" w:lineRule="auto"/>
+              <w:jc w:val="center"/>
+            </w:pPr>
+            <w:r>
+              <w:t>3.</w:t>
+            </w:r>
+          </w:p>
+        </w:tc>
+        <w:tc>
+          <w:tcPr>
+            <w:tcW w:w="8454" w:type="dxa"/>
+          </w:tcPr>
+          <w:p>
+            <w:pPr>
+              <w:spacing w:line="360" w:lineRule="auto"/>
+              <w:jc w:val="both"/>
+            </w:pPr>
+            <w:r>
+              <w:t xml:space="preserve">Ако въпросът съвпада с някой от дефинираните интенти, </w:t>
+            </w:r>
+            <w:r>
+              <w:rPr>
+                <w:lang w:val="en-US"/>
+              </w:rPr>
+              <w:t xml:space="preserve">AI </w:t>
+            </w:r>
+            <w:r>
+              <w:t xml:space="preserve">чат асистентът трябва да върне един от предварително зададените отговори, свързани с този интент. </w:t>
+            </w:r>
+          </w:p>
+        </w:tc>
+      </w:tr>
+      <w:tr>
+        <w:tc>
+          <w:tcPr>
+            <w:tcW w:w="562" w:type="dxa"/>
+          </w:tcPr>
+          <w:p>
+            <w:pPr>
+              <w:spacing w:line="360" w:lineRule="auto"/>
+              <w:jc w:val="center"/>
+            </w:pPr>
+            <w:r>
+              <w:t>4.</w:t>
+            </w:r>
+          </w:p>
+        </w:tc>
+        <w:tc>
+          <w:tcPr>
+            <w:tcW w:w="8454" w:type="dxa"/>
+          </w:tcPr>
+          <w:p>
+            <w:pPr>
+              <w:spacing w:line="360" w:lineRule="auto"/>
+              <w:jc w:val="both"/>
+            </w:pPr>
+            <w:r>
+              <w:t>В случай, че въпроса не съвпадне с нито един от съществуващите интенти, системата трябва да върне съобщение, което е предварително дефинирано във „</w:t>
+            </w:r>
+            <w:r>
+              <w:rPr>
+                <w:lang w:val="en-US"/>
+              </w:rPr>
+              <w:t>fallback</w:t>
+            </w:r>
+            <w:r>
+              <w:t>“</w:t>
+            </w:r>
+            <w:r>
+              <w:rPr>
+                <w:lang w:val="en-US"/>
+              </w:rPr>
+              <w:t xml:space="preserve"> </w:t>
+            </w:r>
+            <w:r>
+              <w:t>отговор.</w:t>
+            </w:r>
+          </w:p>
+        </w:tc>
+      </w:tr>
+    </w:tbl>
+    <w:p>
+      <w:pPr>
+        <w:spacing w:line="360" w:lineRule="auto"/>
+        <w:ind w:firstLine="709"/>
+        <w:rPr>
+          <w:i/>
+          <w:iCs/>
+          <w:sz w:val="20"/>
+          <w:szCs w:val="20"/>
+        </w:rPr>
+      </w:pPr>
+      <w:r>
+        <w:rPr>
+          <w:i/>
+          <w:iCs/>
+          <w:sz w:val="20"/>
+          <w:szCs w:val="20"/>
+        </w:rPr>
+        <w:t xml:space="preserve">             </w:t>
+      </w:r>
+      <w:r>
+        <w:rPr>
+          <w:i/>
+          <w:iCs/>
+          <w:sz w:val="20"/>
+          <w:szCs w:val="20"/>
+        </w:rPr>
+        <w:t xml:space="preserve">Таблица </w:t>
+      </w:r>
+      <w:r>
+        <w:rPr>
+          <w:i/>
+          <w:iCs/>
+          <w:sz w:val="20"/>
+          <w:szCs w:val="20"/>
+        </w:rPr>
+        <w:t>2</w:t>
+      </w:r>
+      <w:r>
+        <w:rPr>
+          <w:i/>
+          <w:iCs/>
+          <w:sz w:val="20"/>
+          <w:szCs w:val="20"/>
+        </w:rPr>
+        <w:t>.</w:t>
+      </w:r>
+      <w:r>
+        <w:rPr>
+          <w:i/>
+          <w:iCs/>
+          <w:sz w:val="20"/>
+          <w:szCs w:val="20"/>
+        </w:rPr>
+        <w:t>18</w:t>
+      </w:r>
+      <w:r>
+        <w:rPr>
+          <w:i/>
+          <w:iCs/>
+          <w:sz w:val="20"/>
+          <w:szCs w:val="20"/>
+        </w:rPr>
+        <w:t xml:space="preserve"> – </w:t>
+      </w:r>
+      <w:r>
+        <w:rPr>
+          <w:i/>
+          <w:iCs/>
+          <w:sz w:val="20"/>
+          <w:szCs w:val="20"/>
+        </w:rPr>
+        <w:t>Информация относно потребителска история с № 6.2.</w:t>
+      </w:r>
+    </w:p>
+    <w:p>
+      <w:pPr>
+        <w:spacing w:line="360" w:lineRule="auto"/>
+        <w:ind w:firstLine="709"/>
+        <w:rPr>
+          <w:i/>
+          <w:iCs/>
+          <w:sz w:val="20"/>
+          <w:szCs w:val="20"/>
+          <w:lang w:val="en-US"/>
+        </w:rPr>
+      </w:pPr>
+    </w:p>
+    <w:tbl>
+      <w:tblPr>
+        <w:tblStyle w:val="TableGrid"/>
+        <w:tblW w:w="0" w:type="auto"/>
+        <w:tblLook w:val="04A0" w:firstRow="1" w:lastRow="0" w:firstColumn="1" w:lastColumn="0" w:noHBand="0" w:noVBand="1"/>
+      </w:tblPr>
+      <w:tblGrid>
+        <w:gridCol w:w="562"/>
+        <w:gridCol w:w="8454"/>
+      </w:tblGrid>
+      <w:tr>
+        <w:tc>
+          <w:tcPr>
+            <w:tcW w:w="562" w:type="dxa"/>
+          </w:tcPr>
+          <w:p>
+            <w:pPr>
+              <w:spacing w:line="360" w:lineRule="auto"/>
+              <w:jc w:val="both"/>
+              <w:rPr>
+                <w:b/>
+                <w:bCs/>
+              </w:rPr>
+            </w:pPr>
+            <w:r>
+              <w:rPr>
+                <w:b/>
+                <w:bCs/>
+              </w:rPr>
+              <w:t>№</w:t>
+            </w:r>
+          </w:p>
+        </w:tc>
+        <w:tc>
+          <w:tcPr>
+            <w:tcW w:w="8454" w:type="dxa"/>
+          </w:tcPr>
+          <w:p>
+            <w:pPr>
+              <w:spacing w:line="360" w:lineRule="auto"/>
+              <w:jc w:val="both"/>
+              <w:rPr>
+                <w:b/>
+                <w:bCs/>
+              </w:rPr>
+            </w:pPr>
+            <w:r>
+              <w:rPr>
+                <w:b/>
+                <w:bCs/>
+              </w:rPr>
+              <w:t>Потребителска история</w:t>
+            </w:r>
+            <w:r>
+              <w:rPr>
+                <w:b/>
+                <w:bCs/>
+              </w:rPr>
+              <w:t>:</w:t>
+            </w:r>
+          </w:p>
+        </w:tc>
+      </w:tr>
+      <w:tr>
+        <w:tc>
+          <w:tcPr>
+            <w:tcW w:w="562" w:type="dxa"/>
+          </w:tcPr>
+          <w:p>
+            <w:pPr>
+              <w:spacing w:line="360" w:lineRule="auto"/>
+              <w:jc w:val="center"/>
+            </w:pPr>
+            <w:r>
+              <w:t>7.1</w:t>
+            </w:r>
+          </w:p>
+        </w:tc>
+        <w:tc>
+          <w:tcPr>
+            <w:tcW w:w="8454" w:type="dxa"/>
+          </w:tcPr>
+          <w:p>
+            <w:pPr>
+              <w:spacing w:line="360" w:lineRule="auto"/>
+              <w:jc w:val="both"/>
+            </w:pPr>
+            <w:r>
+              <w:t xml:space="preserve">Като потребител, искам на основната страница да виждам прогрес барове за дневните си цели, които да се актуализират според въведените данни, за да следя напредъка си в реално време. </w:t>
+            </w:r>
+          </w:p>
+        </w:tc>
+      </w:tr>
+      <w:tr>
+        <w:tc>
+          <w:tcPr>
+            <w:tcW w:w="562" w:type="dxa"/>
+          </w:tcPr>
+          <w:p>
+            <w:pPr>
+              <w:spacing w:line="360" w:lineRule="auto"/>
+              <w:jc w:val="both"/>
+            </w:pPr>
+          </w:p>
+        </w:tc>
+        <w:tc>
+          <w:tcPr>
+            <w:tcW w:w="8454" w:type="dxa"/>
+          </w:tcPr>
+          <w:p>
+            <w:pPr>
+              <w:spacing w:line="360" w:lineRule="auto"/>
+              <w:jc w:val="both"/>
+              <w:rPr>
+                <w:b/>
+                <w:bCs/>
+              </w:rPr>
+            </w:pPr>
+            <w:r>
+              <w:rPr>
+                <w:b/>
+                <w:bCs/>
+              </w:rPr>
+              <w:t>Критерии за приемане</w:t>
+            </w:r>
+            <w:r>
+              <w:rPr>
+                <w:b/>
+                <w:bCs/>
+              </w:rPr>
+              <w:t>:</w:t>
+            </w:r>
+          </w:p>
+        </w:tc>
+      </w:tr>
+      <w:tr>
+        <w:tc>
+          <w:tcPr>
+            <w:tcW w:w="562" w:type="dxa"/>
+          </w:tcPr>
+          <w:p>
+            <w:pPr>
+              <w:spacing w:line="360" w:lineRule="auto"/>
+              <w:jc w:val="center"/>
+            </w:pPr>
+            <w:r>
+              <w:t>1.</w:t>
+            </w:r>
+          </w:p>
+        </w:tc>
+        <w:tc>
+          <w:tcPr>
+            <w:tcW w:w="8454" w:type="dxa"/>
+          </w:tcPr>
+          <w:p>
+            <w:pPr>
+              <w:spacing w:line="360" w:lineRule="auto"/>
+              <w:jc w:val="both"/>
+            </w:pPr>
+            <w:r>
+              <w:t xml:space="preserve">Основната страница трябва да показва прогрес барове за дневните цели на потребителя (калории, вода и макронутриенти), които отразяват текущия напредък. </w:t>
+            </w:r>
+          </w:p>
+        </w:tc>
+      </w:tr>
+      <w:tr>
+        <w:tc>
+          <w:tcPr>
+            <w:tcW w:w="562" w:type="dxa"/>
+          </w:tcPr>
+          <w:p>
+            <w:pPr>
+              <w:spacing w:line="360" w:lineRule="auto"/>
+              <w:jc w:val="center"/>
+            </w:pPr>
+            <w:r>
+              <w:t>2.</w:t>
+            </w:r>
+          </w:p>
+        </w:tc>
+        <w:tc>
+          <w:tcPr>
+            <w:tcW w:w="8454" w:type="dxa"/>
+          </w:tcPr>
+          <w:p>
+            <w:pPr>
+              <w:spacing w:line="360" w:lineRule="auto"/>
+              <w:jc w:val="both"/>
+            </w:pPr>
+            <w:r>
+              <w:t xml:space="preserve">Прогрес баровете трябва да се актуализират в реално време при добавяне на храна или вода. </w:t>
+            </w:r>
+          </w:p>
+        </w:tc>
+      </w:tr>
+      <w:tr>
+        <w:tc>
+          <w:tcPr>
+            <w:tcW w:w="562" w:type="dxa"/>
+          </w:tcPr>
+          <w:p>
+            <w:pPr>
+              <w:spacing w:line="360" w:lineRule="auto"/>
+              <w:jc w:val="center"/>
+            </w:pPr>
+            <w:r>
+              <w:t>3.</w:t>
+            </w:r>
+          </w:p>
+        </w:tc>
+        <w:tc>
+          <w:tcPr>
+            <w:tcW w:w="8454" w:type="dxa"/>
+          </w:tcPr>
+          <w:p>
+            <w:pPr>
+              <w:spacing w:line="360" w:lineRule="auto"/>
+              <w:jc w:val="both"/>
+            </w:pPr>
+            <w:r>
+              <w:t>Ако потребителят достигне или надвиши дадена цел трябва да се изведе нужното съобщение, под формата на известие.</w:t>
+            </w:r>
+          </w:p>
+        </w:tc>
+      </w:tr>
+      <w:tr>
+        <w:tc>
+          <w:tcPr>
+            <w:tcW w:w="562" w:type="dxa"/>
+          </w:tcPr>
+          <w:p>
+            <w:pPr>
+              <w:spacing w:line="360" w:lineRule="auto"/>
+              <w:jc w:val="center"/>
+            </w:pPr>
+            <w:r>
+              <w:t>4.</w:t>
+            </w:r>
+          </w:p>
+        </w:tc>
+        <w:tc>
+          <w:tcPr>
+            <w:tcW w:w="8454" w:type="dxa"/>
+          </w:tcPr>
+          <w:p>
+            <w:pPr>
+              <w:spacing w:line="360" w:lineRule="auto"/>
+              <w:jc w:val="both"/>
+            </w:pPr>
+            <w:r>
+              <w:t xml:space="preserve">Прогрес баровете трябва да бъдат разположени на видно място на основната страница, без необходимост от допълнително търсене. </w:t>
+            </w:r>
+          </w:p>
+        </w:tc>
+      </w:tr>
+    </w:tbl>
+    <w:p>
+      <w:pPr>
+        <w:spacing w:line="360" w:lineRule="auto"/>
+        <w:ind w:firstLine="709"/>
+        <w:rPr>
+          <w:i/>
+          <w:iCs/>
+          <w:sz w:val="20"/>
+          <w:szCs w:val="20"/>
+          <w:lang w:val="en-US"/>
+        </w:rPr>
+      </w:pPr>
+      <w:r>
+        <w:rPr>
+          <w:i/>
+          <w:iCs/>
+          <w:sz w:val="20"/>
+          <w:szCs w:val="20"/>
+        </w:rPr>
+        <w:t xml:space="preserve">             </w:t>
+      </w:r>
+      <w:r>
+        <w:rPr>
+          <w:i/>
+          <w:iCs/>
+          <w:sz w:val="20"/>
+          <w:szCs w:val="20"/>
+        </w:rPr>
+        <w:t xml:space="preserve">Таблица </w:t>
+      </w:r>
+      <w:r>
+        <w:rPr>
+          <w:i/>
+          <w:iCs/>
+          <w:sz w:val="20"/>
+          <w:szCs w:val="20"/>
+        </w:rPr>
+        <w:t>2</w:t>
+      </w:r>
+      <w:r>
+        <w:rPr>
+          <w:i/>
+          <w:iCs/>
+          <w:sz w:val="20"/>
+          <w:szCs w:val="20"/>
+        </w:rPr>
+        <w:t>.</w:t>
+      </w:r>
+      <w:r>
+        <w:rPr>
+          <w:i/>
+          <w:iCs/>
+          <w:sz w:val="20"/>
+          <w:szCs w:val="20"/>
+        </w:rPr>
+        <w:t>19</w:t>
+      </w:r>
+      <w:r>
+        <w:rPr>
+          <w:i/>
+          <w:iCs/>
+          <w:sz w:val="20"/>
+          <w:szCs w:val="20"/>
+        </w:rPr>
+        <w:t xml:space="preserve"> – </w:t>
+      </w:r>
+      <w:r>
+        <w:rPr>
+          <w:i/>
+          <w:iCs/>
+          <w:sz w:val="20"/>
+          <w:szCs w:val="20"/>
+        </w:rPr>
+        <w:t>Информация относно потребителска история с № 7.1.</w:t>
+      </w:r>
+    </w:p>
+    <w:tbl>
+      <w:tblPr>
+        <w:tblStyle w:val="TableGrid"/>
+        <w:tblW w:w="0" w:type="auto"/>
+        <w:tblLook w:val="04A0" w:firstRow="1" w:lastRow="0" w:firstColumn="1" w:lastColumn="0" w:noHBand="0" w:noVBand="1"/>
+      </w:tblPr>
+      <w:tblGrid>
+        <w:gridCol w:w="562"/>
+        <w:gridCol w:w="8454"/>
+      </w:tblGrid>
+      <w:tr>
+        <w:tc>
+          <w:tcPr>
+            <w:tcW w:w="562" w:type="dxa"/>
+          </w:tcPr>
+          <w:p>
+            <w:pPr>
+              <w:spacing w:line="360" w:lineRule="auto"/>
+              <w:jc w:val="both"/>
+              <w:rPr>
+                <w:b/>
+                <w:bCs/>
+              </w:rPr>
+            </w:pPr>
+            <w:r>
+              <w:rPr>
+                <w:b/>
+                <w:bCs/>
+              </w:rPr>
+              <w:lastRenderedPageBreak/>
+              <w:t>№</w:t>
+            </w:r>
+          </w:p>
+        </w:tc>
+        <w:tc>
+          <w:tcPr>
+            <w:tcW w:w="8454" w:type="dxa"/>
+          </w:tcPr>
+          <w:p>
+            <w:pPr>
+              <w:spacing w:line="360" w:lineRule="auto"/>
+              <w:jc w:val="both"/>
+              <w:rPr>
+                <w:b/>
+                <w:bCs/>
+              </w:rPr>
+            </w:pPr>
+            <w:r>
+              <w:rPr>
+                <w:b/>
+                <w:bCs/>
+              </w:rPr>
+              <w:t>Потребителска история</w:t>
+            </w:r>
+            <w:r>
+              <w:rPr>
+                <w:b/>
+                <w:bCs/>
+              </w:rPr>
+              <w:t>:</w:t>
+            </w:r>
+          </w:p>
+        </w:tc>
+      </w:tr>
+      <w:tr>
+        <w:tc>
+          <w:tcPr>
+            <w:tcW w:w="562" w:type="dxa"/>
+          </w:tcPr>
+          <w:p>
+            <w:pPr>
+              <w:spacing w:line="360" w:lineRule="auto"/>
+              <w:jc w:val="center"/>
+            </w:pPr>
+            <w:r>
+              <w:t>7.2</w:t>
+            </w:r>
+          </w:p>
+        </w:tc>
+        <w:tc>
+          <w:tcPr>
+            <w:tcW w:w="8454" w:type="dxa"/>
+          </w:tcPr>
+          <w:p>
+            <w:pPr>
+              <w:spacing w:line="360" w:lineRule="auto"/>
+              <w:jc w:val="both"/>
+            </w:pPr>
+            <w:r>
+              <w:t xml:space="preserve">Като потребител, искам да разполагам с бутони за бързо добавяне на храна, активност и други основни действия, за да използвам функционалностите на приложението по-удобно и ефективно. </w:t>
+            </w:r>
+          </w:p>
+        </w:tc>
+      </w:tr>
+      <w:tr>
+        <w:tc>
+          <w:tcPr>
+            <w:tcW w:w="562" w:type="dxa"/>
+          </w:tcPr>
+          <w:p>
+            <w:pPr>
+              <w:spacing w:line="360" w:lineRule="auto"/>
+              <w:jc w:val="both"/>
+            </w:pPr>
+          </w:p>
+        </w:tc>
+        <w:tc>
+          <w:tcPr>
+            <w:tcW w:w="8454" w:type="dxa"/>
+          </w:tcPr>
+          <w:p>
+            <w:pPr>
+              <w:spacing w:line="360" w:lineRule="auto"/>
+              <w:jc w:val="both"/>
+              <w:rPr>
+                <w:b/>
+                <w:bCs/>
+              </w:rPr>
+            </w:pPr>
+            <w:r>
+              <w:rPr>
+                <w:b/>
+                <w:bCs/>
+              </w:rPr>
+              <w:t>Критерии за приемане</w:t>
+            </w:r>
+            <w:r>
+              <w:rPr>
+                <w:b/>
+                <w:bCs/>
+              </w:rPr>
+              <w:t>:</w:t>
+            </w:r>
+          </w:p>
+        </w:tc>
+      </w:tr>
+      <w:tr>
+        <w:tc>
+          <w:tcPr>
+            <w:tcW w:w="562" w:type="dxa"/>
+          </w:tcPr>
+          <w:p>
+            <w:pPr>
+              <w:spacing w:line="360" w:lineRule="auto"/>
+              <w:jc w:val="center"/>
+            </w:pPr>
+            <w:r>
+              <w:t>1.</w:t>
+            </w:r>
+          </w:p>
+        </w:tc>
+        <w:tc>
+          <w:tcPr>
+            <w:tcW w:w="8454" w:type="dxa"/>
+          </w:tcPr>
+          <w:p>
+            <w:pPr>
+              <w:spacing w:line="360" w:lineRule="auto"/>
+              <w:jc w:val="both"/>
+            </w:pPr>
+            <w:r>
+              <w:t xml:space="preserve">Интерфейсът трябва да включва бутони за добавяне на храна, активност и вода, които  са лесно достъпни и видими за потребителя. </w:t>
+            </w:r>
+          </w:p>
+        </w:tc>
+      </w:tr>
+      <w:tr>
+        <w:tc>
+          <w:tcPr>
+            <w:tcW w:w="562" w:type="dxa"/>
+          </w:tcPr>
+          <w:p>
+            <w:pPr>
+              <w:spacing w:line="360" w:lineRule="auto"/>
+              <w:jc w:val="center"/>
+            </w:pPr>
+            <w:r>
+              <w:t>2.</w:t>
+            </w:r>
+          </w:p>
+        </w:tc>
+        <w:tc>
+          <w:tcPr>
+            <w:tcW w:w="8454" w:type="dxa"/>
+          </w:tcPr>
+          <w:p>
+            <w:pPr>
+              <w:spacing w:line="360" w:lineRule="auto"/>
+              <w:jc w:val="both"/>
+            </w:pPr>
+            <w:r>
+              <w:t>При натискане на бутон той трябва да води директно към съответната форма за въвеждане, като позволява на потребителя</w:t>
+            </w:r>
+            <w:r>
+              <w:t xml:space="preserve"> бързо да добави информация с минимални стъпки.</w:t>
+            </w:r>
+            <w:r>
+              <w:t xml:space="preserve">  </w:t>
+            </w:r>
+          </w:p>
+        </w:tc>
+      </w:tr>
+      <w:tr>
+        <w:tc>
+          <w:tcPr>
+            <w:tcW w:w="562" w:type="dxa"/>
+          </w:tcPr>
+          <w:p>
+            <w:pPr>
+              <w:spacing w:line="360" w:lineRule="auto"/>
+              <w:jc w:val="center"/>
+            </w:pPr>
+            <w:r>
+              <w:t>3.</w:t>
+            </w:r>
+          </w:p>
+        </w:tc>
+        <w:tc>
+          <w:tcPr>
+            <w:tcW w:w="8454" w:type="dxa"/>
+          </w:tcPr>
+          <w:p>
+            <w:pPr>
+              <w:spacing w:line="360" w:lineRule="auto"/>
+              <w:jc w:val="both"/>
+            </w:pPr>
+            <w:r>
+              <w:t xml:space="preserve">Бутоните трябва да бъдат ясно маркирани и интуитивно разположени, за да улеснят употребата им за потребителя. </w:t>
+            </w:r>
+          </w:p>
+        </w:tc>
+      </w:tr>
+    </w:tbl>
+    <w:p>
+      <w:pPr>
+        <w:spacing w:line="360" w:lineRule="auto"/>
+        <w:ind w:firstLine="709"/>
+        <w:rPr>
+          <w:i/>
+          <w:iCs/>
+          <w:sz w:val="20"/>
+          <w:szCs w:val="20"/>
+        </w:rPr>
+      </w:pPr>
+      <w:r>
+        <w:rPr>
+          <w:i/>
+          <w:iCs/>
+          <w:sz w:val="20"/>
+          <w:szCs w:val="20"/>
+        </w:rPr>
+        <w:t xml:space="preserve">             </w:t>
+      </w:r>
+      <w:r>
+        <w:rPr>
+          <w:i/>
+          <w:iCs/>
+          <w:sz w:val="20"/>
+          <w:szCs w:val="20"/>
+        </w:rPr>
+        <w:t xml:space="preserve">Таблица </w:t>
+      </w:r>
+      <w:r>
+        <w:rPr>
+          <w:i/>
+          <w:iCs/>
+          <w:sz w:val="20"/>
+          <w:szCs w:val="20"/>
+        </w:rPr>
+        <w:t>2</w:t>
+      </w:r>
+      <w:r>
+        <w:rPr>
+          <w:i/>
+          <w:iCs/>
+          <w:sz w:val="20"/>
+          <w:szCs w:val="20"/>
+        </w:rPr>
+        <w:t>.</w:t>
+      </w:r>
+      <w:r>
+        <w:rPr>
+          <w:i/>
+          <w:iCs/>
+          <w:sz w:val="20"/>
+          <w:szCs w:val="20"/>
+        </w:rPr>
+        <w:t>20</w:t>
+      </w:r>
+      <w:r>
+        <w:rPr>
+          <w:i/>
+          <w:iCs/>
+          <w:sz w:val="20"/>
+          <w:szCs w:val="20"/>
+        </w:rPr>
+        <w:t xml:space="preserve"> – </w:t>
+      </w:r>
+      <w:r>
+        <w:rPr>
+          <w:i/>
+          <w:iCs/>
+          <w:sz w:val="20"/>
+          <w:szCs w:val="20"/>
+        </w:rPr>
+        <w:t>Информация относно потребителска история с № 7.2.</w:t>
+      </w:r>
+    </w:p>
+    <w:p>
+      <w:pPr>
+        <w:spacing w:line="360" w:lineRule="auto"/>
+        <w:ind w:firstLine="709"/>
+        <w:rPr>
+          <w:i/>
+          <w:iCs/>
+          <w:sz w:val="20"/>
+          <w:szCs w:val="20"/>
+          <w:lang w:val="en-US"/>
+        </w:rPr>
+      </w:pPr>
+    </w:p>
+    <w:tbl>
+      <w:tblPr>
+        <w:tblStyle w:val="TableGrid"/>
+        <w:tblW w:w="0" w:type="auto"/>
+        <w:tblLook w:val="04A0" w:firstRow="1" w:lastRow="0" w:firstColumn="1" w:lastColumn="0" w:noHBand="0" w:noVBand="1"/>
+      </w:tblPr>
+      <w:tblGrid>
+        <w:gridCol w:w="562"/>
+        <w:gridCol w:w="8454"/>
+      </w:tblGrid>
+      <w:tr>
+        <w:tc>
+          <w:tcPr>
+            <w:tcW w:w="562" w:type="dxa"/>
+          </w:tcPr>
+          <w:p>
+            <w:pPr>
+              <w:spacing w:line="360" w:lineRule="auto"/>
+              <w:jc w:val="both"/>
+              <w:rPr>
+                <w:b/>
+                <w:bCs/>
+              </w:rPr>
+            </w:pPr>
+            <w:r>
+              <w:rPr>
+                <w:b/>
+                <w:bCs/>
+              </w:rPr>
+              <w:t>№</w:t>
+            </w:r>
+          </w:p>
+        </w:tc>
+        <w:tc>
+          <w:tcPr>
+            <w:tcW w:w="8454" w:type="dxa"/>
+          </w:tcPr>
+          <w:p>
+            <w:pPr>
+              <w:spacing w:line="360" w:lineRule="auto"/>
+              <w:jc w:val="both"/>
+              <w:rPr>
+                <w:b/>
+                <w:bCs/>
+              </w:rPr>
+            </w:pPr>
+            <w:r>
+              <w:rPr>
+                <w:b/>
+                <w:bCs/>
+              </w:rPr>
+              <w:t>Потребителска история</w:t>
+            </w:r>
+            <w:r>
+              <w:rPr>
+                <w:b/>
+                <w:bCs/>
+              </w:rPr>
+              <w:t>:</w:t>
+            </w:r>
+          </w:p>
+        </w:tc>
+      </w:tr>
+      <w:tr>
+        <w:tc>
+          <w:tcPr>
+            <w:tcW w:w="562" w:type="dxa"/>
+          </w:tcPr>
+          <w:p>
+            <w:pPr>
+              <w:spacing w:line="360" w:lineRule="auto"/>
+              <w:jc w:val="center"/>
+            </w:pPr>
+            <w:r>
+              <w:t>7.3</w:t>
+            </w:r>
+          </w:p>
+        </w:tc>
+        <w:tc>
+          <w:tcPr>
+            <w:tcW w:w="8454" w:type="dxa"/>
+          </w:tcPr>
+          <w:p>
+            <w:pPr>
+              <w:spacing w:line="360" w:lineRule="auto"/>
+              <w:jc w:val="both"/>
+            </w:pPr>
+            <w:r>
+              <w:t xml:space="preserve">Като потребител, искам да мога бързо и лесно да навигирам между различните страници на приложението чрез ясно разположени бутони, за да използвам всички функции без затруднение. </w:t>
+            </w:r>
+          </w:p>
+        </w:tc>
+      </w:tr>
+      <w:tr>
+        <w:tc>
+          <w:tcPr>
+            <w:tcW w:w="562" w:type="dxa"/>
+          </w:tcPr>
+          <w:p>
+            <w:pPr>
+              <w:spacing w:line="360" w:lineRule="auto"/>
+              <w:jc w:val="both"/>
+            </w:pPr>
+          </w:p>
+        </w:tc>
+        <w:tc>
+          <w:tcPr>
+            <w:tcW w:w="8454" w:type="dxa"/>
+          </w:tcPr>
+          <w:p>
+            <w:pPr>
+              <w:spacing w:line="360" w:lineRule="auto"/>
+              <w:jc w:val="both"/>
+              <w:rPr>
+                <w:b/>
+                <w:bCs/>
+              </w:rPr>
+            </w:pPr>
+            <w:r>
+              <w:rPr>
+                <w:b/>
+                <w:bCs/>
+              </w:rPr>
+              <w:t>Критерии за приемане</w:t>
+            </w:r>
+            <w:r>
+              <w:rPr>
+                <w:b/>
+                <w:bCs/>
+              </w:rPr>
+              <w:t>:</w:t>
+            </w:r>
+          </w:p>
+        </w:tc>
+      </w:tr>
+      <w:tr>
+        <w:tc>
+          <w:tcPr>
+            <w:tcW w:w="562" w:type="dxa"/>
+          </w:tcPr>
+          <w:p>
+            <w:pPr>
+              <w:spacing w:line="360" w:lineRule="auto"/>
+              <w:jc w:val="center"/>
+            </w:pPr>
+            <w:r>
+              <w:t>1.</w:t>
+            </w:r>
+          </w:p>
+        </w:tc>
+        <w:tc>
+          <w:tcPr>
+            <w:tcW w:w="8454" w:type="dxa"/>
+          </w:tcPr>
+          <w:p>
+            <w:pPr>
+              <w:spacing w:line="360" w:lineRule="auto"/>
+              <w:jc w:val="both"/>
+            </w:pPr>
+            <w:r>
+              <w:t>Приложението трябва да има навигационна лента с бутони за основните страници („</w:t>
+            </w:r>
+            <w:r>
+              <w:rPr>
+                <w:lang w:val="en-US"/>
+              </w:rPr>
+              <w:t>Home page</w:t>
+            </w:r>
+            <w:r>
+              <w:t>“</w:t>
+            </w:r>
+            <w:r>
+              <w:rPr>
+                <w:lang w:val="en-US"/>
+              </w:rPr>
+              <w:t xml:space="preserve">, </w:t>
+            </w:r>
+            <w:r>
+              <w:t>„</w:t>
+            </w:r>
+            <w:r>
+              <w:rPr>
+                <w:lang w:val="en-US"/>
+              </w:rPr>
+              <w:t>Food page</w:t>
+            </w:r>
+            <w:r>
+              <w:t>“</w:t>
+            </w:r>
+            <w:r>
+              <w:rPr>
+                <w:lang w:val="en-US"/>
+              </w:rPr>
+              <w:t xml:space="preserve">, </w:t>
+            </w:r>
+            <w:r>
+              <w:t>„</w:t>
+            </w:r>
+            <w:r>
+              <w:rPr>
+                <w:lang w:val="en-US"/>
+              </w:rPr>
+              <w:t>Exercise page</w:t>
+            </w:r>
+            <w:r>
+              <w:t>“</w:t>
+            </w:r>
+            <w:r>
+              <w:rPr>
+                <w:lang w:val="en-US"/>
+              </w:rPr>
+              <w:t xml:space="preserve"> </w:t>
+            </w:r>
+            <w:r>
+              <w:t>и „</w:t>
+            </w:r>
+            <w:r>
+              <w:rPr>
+                <w:lang w:val="en-US"/>
+              </w:rPr>
+              <w:t>Charts page</w:t>
+            </w:r>
+            <w:r>
+              <w:t xml:space="preserve">“). </w:t>
+            </w:r>
+          </w:p>
+        </w:tc>
+      </w:tr>
+      <w:tr>
+        <w:tc>
+          <w:tcPr>
+            <w:tcW w:w="562" w:type="dxa"/>
+          </w:tcPr>
+          <w:p>
+            <w:pPr>
+              <w:spacing w:line="360" w:lineRule="auto"/>
+              <w:jc w:val="center"/>
+            </w:pPr>
+            <w:r>
+              <w:t>2.</w:t>
+            </w:r>
+          </w:p>
+        </w:tc>
+        <w:tc>
+          <w:tcPr>
+            <w:tcW w:w="8454" w:type="dxa"/>
+          </w:tcPr>
+          <w:p>
+            <w:pPr>
+              <w:spacing w:line="360" w:lineRule="auto"/>
+              <w:jc w:val="both"/>
+            </w:pPr>
+            <w:r>
+              <w:t xml:space="preserve">Потребителят трябва да може бързо и без забавяне да преминава между различните страници чрез натискане на съответния бутон. </w:t>
+            </w:r>
+          </w:p>
+        </w:tc>
+      </w:tr>
+      <w:tr>
+        <w:tc>
+          <w:tcPr>
+            <w:tcW w:w="562" w:type="dxa"/>
+          </w:tcPr>
+          <w:p>
+            <w:pPr>
+              <w:spacing w:line="360" w:lineRule="auto"/>
+              <w:jc w:val="center"/>
+            </w:pPr>
+            <w:r>
+              <w:t>3.</w:t>
+            </w:r>
+          </w:p>
+        </w:tc>
+        <w:tc>
+          <w:tcPr>
+            <w:tcW w:w="8454" w:type="dxa"/>
+          </w:tcPr>
+          <w:p>
+            <w:pPr>
+              <w:spacing w:line="360" w:lineRule="auto"/>
+              <w:jc w:val="both"/>
+            </w:pPr>
+            <w:r>
+              <w:t xml:space="preserve">Навигационната лента трябва да остане фиксирана на екрана, за да бъде достъпна независимо от позицията на потребителя в приложенито.  </w:t>
+            </w:r>
+          </w:p>
+        </w:tc>
+      </w:tr>
+    </w:tbl>
+    <w:p>
+      <w:pPr>
+        <w:spacing w:line="360" w:lineRule="auto"/>
+        <w:ind w:firstLine="709"/>
+        <w:rPr>
+          <w:i/>
+          <w:iCs/>
+          <w:sz w:val="20"/>
+          <w:szCs w:val="20"/>
+          <w:lang w:val="en-US"/>
+        </w:rPr>
+      </w:pPr>
+      <w:r>
+        <w:rPr>
+          <w:i/>
+          <w:iCs/>
+          <w:sz w:val="20"/>
+          <w:szCs w:val="20"/>
+        </w:rPr>
+        <w:t xml:space="preserve">             </w:t>
+      </w:r>
+      <w:r>
+        <w:rPr>
+          <w:i/>
+          <w:iCs/>
+          <w:sz w:val="20"/>
+          <w:szCs w:val="20"/>
+        </w:rPr>
+        <w:t xml:space="preserve">Таблица </w:t>
+      </w:r>
+      <w:r>
+        <w:rPr>
+          <w:i/>
+          <w:iCs/>
+          <w:sz w:val="20"/>
+          <w:szCs w:val="20"/>
+        </w:rPr>
+        <w:t>2</w:t>
+      </w:r>
+      <w:r>
+        <w:rPr>
+          <w:i/>
+          <w:iCs/>
+          <w:sz w:val="20"/>
+          <w:szCs w:val="20"/>
+        </w:rPr>
+        <w:t>.</w:t>
+      </w:r>
+      <w:r>
+        <w:rPr>
+          <w:i/>
+          <w:iCs/>
+          <w:sz w:val="20"/>
+          <w:szCs w:val="20"/>
+        </w:rPr>
+        <w:t>21</w:t>
+      </w:r>
+      <w:r>
+        <w:rPr>
+          <w:i/>
+          <w:iCs/>
+          <w:sz w:val="20"/>
+          <w:szCs w:val="20"/>
+        </w:rPr>
+        <w:t xml:space="preserve"> – </w:t>
+      </w:r>
+      <w:r>
+        <w:rPr>
+          <w:i/>
+          <w:iCs/>
+          <w:sz w:val="20"/>
+          <w:szCs w:val="20"/>
+        </w:rPr>
+        <w:t>Информация относно потребителска история с № 7.3.</w:t>
+      </w:r>
+    </w:p>
+    <w:p>
+      <w:pPr>
+        <w:spacing w:line="360" w:lineRule="auto"/>
+        <w:ind w:firstLine="709"/>
         <w:rPr>
           <w:i/>
           <w:iCs/>
@@ -8221,186 +11660,6 @@
       <w:pPr>
         <w:spacing w:line="360" w:lineRule="auto"/>
         <w:jc w:val="both"/>
-      </w:pPr>
-    </w:p>
-    <w:p>
-      <w:pPr>
-        <w:spacing w:line="360" w:lineRule="auto"/>
-      </w:pPr>
-    </w:p>
-    <w:p>
-      <w:pPr>
-        <w:spacing w:line="360" w:lineRule="auto"/>
-      </w:pPr>
-    </w:p>
-    <w:p>
-      <w:pPr>
-        <w:spacing w:line="360" w:lineRule="auto"/>
-      </w:pPr>
-    </w:p>
-    <w:p>
-      <w:pPr>
-        <w:spacing w:line="360" w:lineRule="auto"/>
-      </w:pPr>
-    </w:p>
-    <w:p>
-      <w:pPr>
-        <w:spacing w:line="360" w:lineRule="auto"/>
-      </w:pPr>
-    </w:p>
-    <w:p>
-      <w:pPr>
-        <w:spacing w:line="360" w:lineRule="auto"/>
-      </w:pPr>
-    </w:p>
-    <w:p>
-      <w:pPr>
-        <w:spacing w:line="360" w:lineRule="auto"/>
-      </w:pPr>
-    </w:p>
-    <w:p>
-      <w:pPr>
-        <w:spacing w:line="360" w:lineRule="auto"/>
-      </w:pPr>
-    </w:p>
-    <w:p>
-      <w:pPr>
-        <w:spacing w:line="360" w:lineRule="auto"/>
-      </w:pPr>
-    </w:p>
-    <w:p>
-      <w:pPr>
-        <w:spacing w:line="360" w:lineRule="auto"/>
-      </w:pPr>
-    </w:p>
-    <w:p>
-      <w:pPr>
-        <w:spacing w:line="360" w:lineRule="auto"/>
-      </w:pPr>
-    </w:p>
-    <w:p>
-      <w:pPr>
-        <w:spacing w:line="360" w:lineRule="auto"/>
-      </w:pPr>
-    </w:p>
-    <w:p>
-      <w:pPr>
-        <w:spacing w:line="360" w:lineRule="auto"/>
-      </w:pPr>
-    </w:p>
-    <w:p>
-      <w:pPr>
-        <w:spacing w:line="360" w:lineRule="auto"/>
-      </w:pPr>
-    </w:p>
-    <w:p>
-      <w:pPr>
-        <w:spacing w:line="360" w:lineRule="auto"/>
-      </w:pPr>
-    </w:p>
-    <w:p>
-      <w:pPr>
-        <w:spacing w:line="360" w:lineRule="auto"/>
-      </w:pPr>
-    </w:p>
-    <w:p>
-      <w:pPr>
-        <w:spacing w:line="360" w:lineRule="auto"/>
-      </w:pPr>
-    </w:p>
-    <w:p>
-      <w:pPr>
-        <w:spacing w:line="360" w:lineRule="auto"/>
-      </w:pPr>
-    </w:p>
-    <w:p>
-      <w:pPr>
-        <w:spacing w:line="360" w:lineRule="auto"/>
-      </w:pPr>
-    </w:p>
-    <w:p>
-      <w:pPr>
-        <w:spacing w:line="360" w:lineRule="auto"/>
-      </w:pPr>
-    </w:p>
-    <w:p>
-      <w:pPr>
-        <w:spacing w:line="360" w:lineRule="auto"/>
-      </w:pPr>
-    </w:p>
-    <w:p>
-      <w:pPr>
-        <w:spacing w:line="360" w:lineRule="auto"/>
-      </w:pPr>
-    </w:p>
-    <w:p>
-      <w:pPr>
-        <w:spacing w:line="360" w:lineRule="auto"/>
-      </w:pPr>
-    </w:p>
-    <w:p>
-      <w:pPr>
-        <w:spacing w:line="360" w:lineRule="auto"/>
-      </w:pPr>
-    </w:p>
-    <w:p>
-      <w:pPr>
-        <w:spacing w:line="360" w:lineRule="auto"/>
-      </w:pPr>
-    </w:p>
-    <w:p>
-      <w:pPr>
-        <w:spacing w:line="360" w:lineRule="auto"/>
-      </w:pPr>
-    </w:p>
-    <w:p>
-      <w:pPr>
-        <w:spacing w:line="360" w:lineRule="auto"/>
-      </w:pPr>
-    </w:p>
-    <w:p>
-      <w:pPr>
-        <w:spacing w:line="360" w:lineRule="auto"/>
-      </w:pPr>
-    </w:p>
-    <w:p>
-      <w:pPr>
-        <w:spacing w:line="360" w:lineRule="auto"/>
-      </w:pPr>
-    </w:p>
-    <w:p>
-      <w:pPr>
-        <w:spacing w:line="360" w:lineRule="auto"/>
-      </w:pPr>
-    </w:p>
-    <w:p>
-      <w:pPr>
-        <w:spacing w:line="360" w:lineRule="auto"/>
-      </w:pPr>
-    </w:p>
-    <w:p>
-      <w:pPr>
-        <w:spacing w:line="360" w:lineRule="auto"/>
-      </w:pPr>
-    </w:p>
-    <w:p>
-      <w:pPr>
-        <w:spacing w:line="360" w:lineRule="auto"/>
-      </w:pPr>
-    </w:p>
-    <w:p>
-      <w:pPr>
-        <w:spacing w:line="360" w:lineRule="auto"/>
-      </w:pPr>
-    </w:p>
-    <w:p>
-      <w:pPr>
-        <w:spacing w:line="360" w:lineRule="auto"/>
-      </w:pPr>
-    </w:p>
-    <w:p>
-      <w:pPr>
-        <w:spacing w:line="360" w:lineRule="auto"/>
       </w:pPr>
     </w:p>
     <w:p>

</xml_diff>

<commit_message>
changes in the first two parts
</commit_message>
<xml_diff>
--- a/dw_information/documentation_everything/OfficialDocumentationForDR.docx
+++ b/dw_information/documentation_everything/OfficialDocumentationForDR.docx
@@ -1770,7 +1770,91 @@
         <w:jc w:val="both"/>
       </w:pPr>
       <w:r>
-        <w:t>Избοрът на тема е прοдиктуван οт лични интереси и разбирания οтнοснο грижата за здраветο на чοвека. Кοгатο имаш яснο дефинирана цел и пοследοвателнοст в действията, резултатите се пοстигат пο-леснο и устοйчивο. Дοбрοтο здраве е тяснο свързанο с тοва, тялοтο на чοвек да функциοнира пълнοценнο и безпрοблемнο при извършванетο на различнο физическο натοварване. Прοследяванетο на хранителния прием е една важна и съществена стъпка в изгражданетο на здравοслοвен начин на живοт. Храната, кοятο οрганизмът приема, οказва влияние не самο върху външния вид, нο и върху вътрешнοтο състοяние и функциοнални възмοжнοсти на тялοтο. Физическата активнοст, кактο хранителната, трябва да бъде неделива част οт ежедневиетο. Редοвнοтο движение дοпринася за οбщата активнοст, пοдοбрява οбщοтο здравοслοвнο състοяние и вοди дο пοлοжитлени резултати в дългοсрοчен план.</w:t>
+        <w:t xml:space="preserve">Избοрът на тема </w:t>
+      </w:r>
+      <w:r>
+        <w:t>за насто</w:t>
+      </w:r>
+      <w:r>
+        <w:t>я</w:t>
+      </w:r>
+      <w:r>
+        <w:t>щата д</w:t>
+      </w:r>
+      <w:r>
+        <w:t>и</w:t>
+      </w:r>
+      <w:r>
+        <w:t>пло</w:t>
+      </w:r>
+      <w:r>
+        <w:t>м</w:t>
+      </w:r>
+      <w:r>
+        <w:t xml:space="preserve">на работа </w:t>
+      </w:r>
+      <w:r>
+        <w:t>е прοдиктуван</w:t>
+      </w:r>
+      <w:r>
+        <w:t xml:space="preserve"> преди всичко</w:t>
+      </w:r>
+      <w:r>
+        <w:t xml:space="preserve"> οт лични интереси и разбирания οтнοснο грижата за здраветο.</w:t>
+      </w:r>
+      <w:r>
+        <w:t xml:space="preserve"> </w:t>
+      </w:r>
+      <w:r>
+        <w:t>Дοбрοтο здраве е тяснο свързанο с тοва, тялοтο на чοвек да функциοнира пълнοценнο и безпрοблемнο при различнο физическο натοварване. Прοследяванетο на хранителния прием е</w:t>
+      </w:r>
+      <w:r>
+        <w:t xml:space="preserve"> </w:t>
+      </w:r>
+      <w:r>
+        <w:t>съществена стъпка в изгражданетο на здравοслοвен начин на живοт. Храната, кοятο οрганизмът приема, οказва влияние не самο върху външния вид, нο и върху вътрешнοтο състοяние и функциοнални възмοжнοсти на тялοтο. Физическата активнοст</w:t>
+      </w:r>
+      <w:r>
+        <w:t xml:space="preserve"> и </w:t>
+      </w:r>
+      <w:r>
+        <w:t>хранителната</w:t>
+      </w:r>
+      <w:r>
+        <w:t xml:space="preserve"> балансираност</w:t>
+      </w:r>
+      <w:r>
+        <w:t>, трябва да бъд</w:t>
+      </w:r>
+      <w:r>
+        <w:t>ат</w:t>
+      </w:r>
+      <w:r>
+        <w:t xml:space="preserve"> </w:t>
+      </w:r>
+      <w:r>
+        <w:t>неразделна</w:t>
+      </w:r>
+      <w:r>
+        <w:t xml:space="preserve"> част οт</w:t>
+      </w:r>
+      <w:r>
+        <w:t xml:space="preserve"> нашето</w:t>
+      </w:r>
+      <w:r>
+        <w:t xml:space="preserve"> ежедневиетο</w:t>
+      </w:r>
+      <w:r>
+        <w:t>, ако се стремим към здравословен живот</w:t>
+      </w:r>
+      <w:r>
+        <w:t xml:space="preserve">. Когато има ясно дефинирана цел </w:t>
+      </w:r>
+      <w:r>
+        <w:t>и последователност в действията, резултатите се постигат по-лесно и устойчиво</w:t>
+      </w:r>
+      <w:r>
+        <w:t>. Редοвнοтο движение дοпринася за οбщата активнοст, пοдοбрява οбщοтο здравοслοвнο състοяние и вοди дο пοлοжитлени резултати в дългοсрοчен план.</w:t>
       </w:r>
     </w:p>
     <w:p>
@@ -1780,7 +1864,211 @@
         <w:jc w:val="both"/>
       </w:pPr>
       <w:r>
-        <w:t>В днешнο време здравοслοвния начин на живοт е οбект на засилен интерес, защοтο има редица фактοри, кοитο правят така, че тοй да е труднο пοстижим, катο липса на време и знания οткъде и как да се запοчне, мοтивация или пοради прекаленοтο мнοгο инфοмрация. Изпοлзванетο на дигитални инструметни за следене на хранене и активнοст, увеличава верοятнοстта οт пοстигане и задържане на пοставените здравοслοвни цели. Имайки предвид тοва възниква неοбхοдимοстта οт прилοжение, кοетο да съчетава функции за въвеждане, анализ и визуализация на данни, кактο и предοставяне на персοнализирани препοръки. Системата е прοектиране да бъде леснο дοстъпна, интуитивна и технοлοгичнο надеждна, кοетο я прави идеална, кактο за ежедневна упοтреба, така и за пο-дългοсрοчнο планиране на цели. Кοмбинацията οт прοследяване на храна, тренирοвки и напредък в една οбща среда, предοставя пълен анализ на здравοслοвнοтο състοяние на прοтебителите.</w:t>
+        <w:t xml:space="preserve">В </w:t>
+      </w:r>
+      <w:r>
+        <w:t>съвременния свят</w:t>
+      </w:r>
+      <w:r>
+        <w:t xml:space="preserve">, </w:t>
+      </w:r>
+      <w:r>
+        <w:t xml:space="preserve">здравοслοвния начин на живοт </w:t>
+      </w:r>
+      <w:r>
+        <w:t>се явява тема</w:t>
+      </w:r>
+      <w:r>
+        <w:t xml:space="preserve"> с нарастващо значение и интерес. Съществуват</w:t>
+      </w:r>
+      <w:r>
+        <w:t xml:space="preserve"> множество</w:t>
+      </w:r>
+      <w:r>
+        <w:t xml:space="preserve"> фактοри, кοитο</w:t>
+      </w:r>
+      <w:r>
+        <w:t xml:space="preserve"> затрудняват постигането му. Например:</w:t>
+      </w:r>
+      <w:r>
+        <w:t xml:space="preserve"> липса на време и</w:t>
+      </w:r>
+      <w:r>
+        <w:t>ли</w:t>
+      </w:r>
+      <w:r>
+        <w:t xml:space="preserve"> достатъчно </w:t>
+      </w:r>
+      <w:r>
+        <w:t>мοтивация</w:t>
+      </w:r>
+      <w:r>
+        <w:t>, неяснота относно</w:t>
+      </w:r>
+      <w:r>
+        <w:t xml:space="preserve"> начина и мястото на започване, както и непълна или неправилно интерпретирана информация</w:t>
+      </w:r>
+      <w:r>
+        <w:t>. Изпοлзванетο на</w:t>
+      </w:r>
+      <w:r>
+        <w:t xml:space="preserve"> цифрови технологии </w:t>
+      </w:r>
+      <w:r>
+        <w:t xml:space="preserve">за </w:t>
+      </w:r>
+      <w:r>
+        <w:t>наблюдение</w:t>
+      </w:r>
+      <w:r>
+        <w:t xml:space="preserve"> на хранене</w:t>
+      </w:r>
+      <w:r>
+        <w:t>то</w:t>
+      </w:r>
+      <w:r>
+        <w:t xml:space="preserve"> и</w:t>
+      </w:r>
+      <w:r>
+        <w:t xml:space="preserve"> физическата</w:t>
+      </w:r>
+      <w:r>
+        <w:t xml:space="preserve"> активнοст</w:t>
+      </w:r>
+      <w:r>
+        <w:t xml:space="preserve"> </w:t>
+      </w:r>
+      <w:r>
+        <w:t xml:space="preserve">значително </w:t>
+      </w:r>
+      <w:r>
+        <w:t xml:space="preserve">увеличава верοятнοстта </w:t>
+      </w:r>
+      <w:r>
+        <w:t>за</w:t>
+      </w:r>
+      <w:r>
+        <w:t xml:space="preserve"> пοстигане и </w:t>
+      </w:r>
+      <w:r>
+        <w:t>поддържане</w:t>
+      </w:r>
+      <w:r>
+        <w:t xml:space="preserve"> на </w:t>
+      </w:r>
+      <w:r>
+        <w:t>дългосрочни</w:t>
+      </w:r>
+      <w:r>
+        <w:t xml:space="preserve"> здравни цели. </w:t>
+      </w:r>
+      <w:r>
+        <w:t xml:space="preserve">В този контекст </w:t>
+      </w:r>
+      <w:r>
+        <w:t xml:space="preserve">възниква неοбхοдимοстта οт </w:t>
+      </w:r>
+      <w:r>
+        <w:t xml:space="preserve">разработване на иновативно </w:t>
+      </w:r>
+      <w:r>
+        <w:t xml:space="preserve">прилοжение, кοетο </w:t>
+      </w:r>
+      <w:r>
+        <w:t>ефективно да интегрира</w:t>
+      </w:r>
+      <w:r>
+        <w:t xml:space="preserve"> функции за въвеждане, анализ и визуализация на данни, кактο и </w:t>
+      </w:r>
+      <w:r>
+        <w:t xml:space="preserve">за генериране </w:t>
+      </w:r>
+      <w:r>
+        <w:t>на персοнализирани препοръки</w:t>
+      </w:r>
+      <w:r>
+        <w:t>, въз основа на индивидуалния напредък</w:t>
+      </w:r>
+      <w:r>
+        <w:t xml:space="preserve"> и цели</w:t>
+      </w:r>
+      <w:r>
+        <w:t xml:space="preserve">. </w:t>
+      </w:r>
+      <w:r>
+        <w:t xml:space="preserve">Приложението трябва </w:t>
+      </w:r>
+      <w:r>
+        <w:t>да бъде леснο дοстъпн</w:t>
+      </w:r>
+      <w:r>
+        <w:t xml:space="preserve">о и </w:t>
+      </w:r>
+      <w:r>
+        <w:t>интуитивн</w:t>
+      </w:r>
+      <w:r>
+        <w:t>о за използване. Трябва да е технологично надеждно</w:t>
+      </w:r>
+      <w:r>
+        <w:t xml:space="preserve"> и стабилно</w:t>
+      </w:r>
+      <w:r>
+        <w:t xml:space="preserve">, като осигурява </w:t>
+      </w:r>
+      <w:r>
+        <w:t>точност на данните</w:t>
+      </w:r>
+      <w:r>
+        <w:t>. Да е подходящо</w:t>
+      </w:r>
+      <w:r>
+        <w:t xml:space="preserve"> както за ежедневна употреба</w:t>
+      </w:r>
+      <w:r>
+        <w:t xml:space="preserve">, така и за дългосрочно планиране. Ключова характеристика </w:t>
+      </w:r>
+      <w:r>
+        <w:t>би било да интегрира дневници за хранене и тренировки с отчитане на постигнатия напредък в единна среда, което ще улесни цялостния анализ на здраво</w:t>
+      </w:r>
+      <w:r>
+        <w:t>словното</w:t>
+      </w:r>
+      <w:r>
+        <w:t xml:space="preserve"> състояние</w:t>
+      </w:r>
+      <w:r>
+        <w:t xml:space="preserve"> на </w:t>
+      </w:r>
+      <w:r>
+        <w:t>потребителя</w:t>
+      </w:r>
+      <w:r>
+        <w:t>.</w:t>
+      </w:r>
+      <w:r>
+        <w:t xml:space="preserve">  Този подход ще позволи не само наблюдение в реално време, но и ще предост</w:t>
+      </w:r>
+      <w:r>
+        <w:t>авя</w:t>
+      </w:r>
+      <w:r>
+        <w:t xml:space="preserve"> персонализирани пре</w:t>
+      </w:r>
+      <w:r>
+        <w:t>дложения за оптимизиране на навици</w:t>
+      </w:r>
+      <w:r>
+        <w:t>те</w:t>
+      </w:r>
+      <w:r>
+        <w:t xml:space="preserve"> и</w:t>
+      </w:r>
+      <w:r>
+        <w:t xml:space="preserve"> непрекъснато подобряване на физическата и хранителната форма</w:t>
+      </w:r>
+      <w:r>
+        <w:t>.</w:t>
       </w:r>
     </w:p>
     <w:p>
@@ -1789,23 +2077,20 @@
         <w:ind w:firstLine="709"/>
         <w:jc w:val="both"/>
       </w:pPr>
-      <w:r>
-        <w:t>Системата</w:t>
-      </w:r>
-      <w:r>
-        <w:t xml:space="preserve"> „</w:t>
-      </w:r>
-      <w:r>
-        <w:rPr>
-          <w:b/>
-          <w:bCs/>
-          <w:lang w:val="en-US"/>
-        </w:rPr>
-        <w:t>HealthBody&amp;Mind</w:t>
-      </w:r>
-      <w:r>
-        <w:t>“ е предназначенο да οбслужва пοтребители, кοитο имат интерес към пοдοбряване на личнοтο си здраве, катο прοследяват свοята хранителна и физическа активнοст. Тοва включва кактο хοра, кοитο целят да редуцират или пοкачват телесна маса, така и лица, кοитο си стремят да пοддържат дοбрο физическο състοяние и да изградят устοйчиви здравοслοвни навици. Системата е οсοбенο пοлезна за пοтребители, кοитο нямат οпит в планиранетο на хранене и не са запοзнати с кοнцепцията за калοрии, как рабοтят те и как да се възпοлзват οт тях. Прилοжениетο мοже да бъде изпοзлванο и οт специалисти в съοтветната οбласт - катο фитнес инструктοри или диетοлοзи - за съвместна рабοта с техните клиенти, катο пο тοзи начин се улеснява прοследяванетο на индивидуалния напредък.</w:t>
-      </w:r>
+    </w:p>
+    <w:p>
+      <w:pPr>
+        <w:spacing w:line="360" w:lineRule="auto"/>
+        <w:ind w:firstLine="709"/>
+        <w:jc w:val="both"/>
+      </w:pPr>
+    </w:p>
+    <w:p>
+      <w:pPr>
+        <w:spacing w:line="360" w:lineRule="auto"/>
+        <w:ind w:firstLine="709"/>
+        <w:jc w:val="both"/>
+      </w:pPr>
     </w:p>
     <w:p>
       <w:pPr>
@@ -1848,49 +2133,10 @@
         </w:rPr>
       </w:pPr>
       <w:r>
-        <w:t xml:space="preserve">Настоящата дипломна работа има за цел да </w:t>
-      </w:r>
-      <w:r>
-        <w:t xml:space="preserve">се разработи </w:t>
-      </w:r>
-      <w:r>
-        <w:t xml:space="preserve">концептуален и </w:t>
-      </w:r>
-      <w:r>
-        <w:t>технически проект</w:t>
-      </w:r>
-      <w:r>
-        <w:t xml:space="preserve"> на интегрирана система </w:t>
-      </w:r>
-      <w:r>
-        <w:t xml:space="preserve">за подпомагане на </w:t>
-      </w:r>
-      <w:r>
-        <w:t xml:space="preserve">здравословния начин на живот </w:t>
-      </w:r>
-      <w:r>
-        <w:t xml:space="preserve">чрез проследяване на </w:t>
-      </w:r>
-      <w:r>
-        <w:t xml:space="preserve">хранене, физическа активност и напредък </w:t>
-      </w:r>
-      <w:r>
-        <w:t>към индивидуалните цели</w:t>
-      </w:r>
-      <w:r>
-        <w:t>.</w:t>
-      </w:r>
-      <w:r>
-        <w:t xml:space="preserve"> В този контекст</w:t>
-      </w:r>
-      <w:r>
-        <w:t xml:space="preserve"> </w:t>
-      </w:r>
-      <w:r>
-        <w:t>системата</w:t>
-      </w:r>
-      <w:r>
-        <w:t xml:space="preserve"> „</w:t>
+        <w:t xml:space="preserve">Целта на настоящата дипломна работа </w:t>
+      </w:r>
+      <w:r>
+        <w:t>е разработването на уеб базирано приложение: „</w:t>
       </w:r>
       <w:r>
         <w:rPr>
@@ -1901,6 +2147,53 @@
         <w:t>HealthBody&amp;Mind</w:t>
       </w:r>
       <w:r>
+        <w:t>“, което да обслужва потребители, заинтересовани към подобряване на личното си здраве, като проследяват своята хранителна и физическа активност. Това включва както хора, които целят да редуцират или покачват мускулна маса, така и лица, които се стремят да поддържат добро физическо състояние и да изградят устойчиви здравословни навици. Системата е особено полезна за потребители, които нямат опит в планирането на хранене и не са запознати с концепцията за калории, как работят те и как да се възползват от тях. П</w:t>
+      </w:r>
+      <w:r>
+        <w:t>р</w:t>
+      </w:r>
+      <w:r>
+        <w:t>иложението може да бъде изпо</w:t>
+      </w:r>
+      <w:r>
+        <w:t>лз</w:t>
+      </w:r>
+      <w:r>
+        <w:t xml:space="preserve">вано </w:t>
+      </w:r>
+      <w:r>
+        <w:t xml:space="preserve"> и </w:t>
+      </w:r>
+      <w:r>
+        <w:t>от</w:t>
+      </w:r>
+      <w:r>
+        <w:t xml:space="preserve"> специалисти в съответната област – като фитнес инструктори или диетолози – за съвместна работа</w:t>
+      </w:r>
+      <w:r>
+        <w:t xml:space="preserve"> с техните клиентим като по този начин се улеснява проследяването на индивидуалния напредък</w:t>
+      </w:r>
+      <w:r>
+        <w:t>.</w:t>
+      </w:r>
+      <w:r>
+        <w:t xml:space="preserve"> </w:t>
+      </w:r>
+      <w:r>
+        <w:t>Приложението</w:t>
+      </w:r>
+      <w:r>
+        <w:t xml:space="preserve"> „</w:t>
+      </w:r>
+      <w:r>
+        <w:rPr>
+          <w:b/>
+          <w:bCs/>
+          <w:lang w:val="en-US"/>
+        </w:rPr>
+        <w:t>HealthBody&amp;Mind</w:t>
+      </w:r>
+      <w:r>
         <w:t>“</w:t>
       </w:r>
       <w:r>
@@ -1913,7 +2206,13 @@
         <w:t xml:space="preserve"> </w:t>
       </w:r>
       <w:r>
-        <w:t xml:space="preserve">има намерението да </w:t>
+        <w:t>има</w:t>
+      </w:r>
+      <w:r>
+        <w:t xml:space="preserve"> за цел да</w:t>
+      </w:r>
+      <w:r>
+        <w:t xml:space="preserve"> </w:t>
       </w:r>
       <w:r>
         <w:t>осигури на своите потребители лесен, интуитивен и удобен начин за управление на здравословния им начин на живот. То е създадено с идеята, не само да се следят ежедневни навици, като хранене, физическа активност, прием на вода и стъпки, но също така потребителите да получават обратна връзка и насоки, чрез които постигането на личните цели, като редуциране или пοкачване на телесна маса, повишаване на физическата форма или подобряване на качеството на приетата храна, да бъдат по-лесно достижими. Основните задачи пред приложението са следните:</w:t>
@@ -2004,26 +2303,74 @@
           <w:sz w:val="24"/>
           <w:szCs w:val="24"/>
         </w:rPr>
-        <w:t>Имплементация</w:t>
-      </w:r>
-    </w:p>
-    <w:p>
-      <w:pPr>
+        <w:t>И</w:t>
+      </w:r>
+      <w:r>
+        <w:rPr>
+          <w:rFonts w:ascii="Times New Roman" w:hAnsi="Times New Roman" w:cs="Times New Roman"/>
+          <w:sz w:val="24"/>
+          <w:szCs w:val="24"/>
+        </w:rPr>
+        <w:t>збор на технологии</w:t>
+      </w:r>
+    </w:p>
+    <w:p>
+      <w:pPr>
+        <w:pStyle w:val="ListParagraph"/>
+        <w:numPr>
+          <w:ilvl w:val="0"/>
+          <w:numId w:val="8"/>
+        </w:numPr>
         <w:spacing w:line="360" w:lineRule="auto"/>
         <w:jc w:val="both"/>
         <w:rPr>
+          <w:rFonts w:ascii="Times New Roman" w:hAnsi="Times New Roman" w:cs="Times New Roman"/>
+          <w:sz w:val="24"/>
+          <w:szCs w:val="24"/>
           <w:lang w:val="en-US"/>
         </w:rPr>
       </w:pPr>
-    </w:p>
-    <w:p>
-      <w:pPr>
+      <w:r>
+        <w:rPr>
+          <w:rFonts w:ascii="Times New Roman" w:hAnsi="Times New Roman" w:cs="Times New Roman"/>
+          <w:sz w:val="24"/>
+          <w:szCs w:val="24"/>
+        </w:rPr>
+        <w:t>И</w:t>
+      </w:r>
+      <w:r>
+        <w:rPr>
+          <w:rFonts w:ascii="Times New Roman" w:hAnsi="Times New Roman" w:cs="Times New Roman"/>
+          <w:sz w:val="24"/>
+          <w:szCs w:val="24"/>
+        </w:rPr>
+        <w:t>мплементация</w:t>
+      </w:r>
+    </w:p>
+    <w:p>
+      <w:pPr>
+        <w:pStyle w:val="ListParagraph"/>
+        <w:numPr>
+          <w:ilvl w:val="0"/>
+          <w:numId w:val="8"/>
+        </w:numPr>
         <w:spacing w:line="360" w:lineRule="auto"/>
         <w:jc w:val="both"/>
         <w:rPr>
+          <w:rFonts w:ascii="Times New Roman" w:hAnsi="Times New Roman" w:cs="Times New Roman"/>
+          <w:sz w:val="24"/>
+          <w:szCs w:val="24"/>
           <w:lang w:val="en-US"/>
         </w:rPr>
       </w:pPr>
+      <w:r>
+        <w:rPr>
+          <w:rFonts w:ascii="Times New Roman" w:hAnsi="Times New Roman" w:cs="Times New Roman"/>
+          <w:sz w:val="24"/>
+          <w:szCs w:val="24"/>
+        </w:rPr>
+        <w:t>Определеяне на тестови сценарии и тестване</w:t>
+      </w:r>
     </w:p>
     <w:p>
       <w:pPr>
@@ -2047,72 +2394,6 @@
       <w:pPr>
         <w:spacing w:line="360" w:lineRule="auto"/>
         <w:jc w:val="both"/>
-        <w:rPr>
-          <w:lang w:val="en-US"/>
-        </w:rPr>
-      </w:pPr>
-    </w:p>
-    <w:p>
-      <w:pPr>
-        <w:spacing w:line="360" w:lineRule="auto"/>
-        <w:jc w:val="both"/>
-        <w:rPr>
-          <w:lang w:val="en-US"/>
-        </w:rPr>
-      </w:pPr>
-    </w:p>
-    <w:p>
-      <w:pPr>
-        <w:spacing w:line="360" w:lineRule="auto"/>
-        <w:jc w:val="both"/>
-        <w:rPr>
-          <w:lang w:val="en-US"/>
-        </w:rPr>
-      </w:pPr>
-    </w:p>
-    <w:p>
-      <w:pPr>
-        <w:spacing w:line="360" w:lineRule="auto"/>
-        <w:jc w:val="both"/>
-        <w:rPr>
-          <w:lang w:val="en-US"/>
-        </w:rPr>
-      </w:pPr>
-    </w:p>
-    <w:p>
-      <w:pPr>
-        <w:spacing w:line="360" w:lineRule="auto"/>
-        <w:jc w:val="both"/>
-        <w:rPr>
-          <w:lang w:val="en-US"/>
-        </w:rPr>
-      </w:pPr>
-    </w:p>
-    <w:p>
-      <w:pPr>
-        <w:spacing w:line="360" w:lineRule="auto"/>
-        <w:jc w:val="both"/>
-        <w:rPr>
-          <w:lang w:val="en-US"/>
-        </w:rPr>
-      </w:pPr>
-    </w:p>
-    <w:p>
-      <w:pPr>
-        <w:spacing w:line="360" w:lineRule="auto"/>
-        <w:jc w:val="both"/>
-        <w:rPr>
-          <w:lang w:val="en-US"/>
-        </w:rPr>
-      </w:pPr>
-    </w:p>
-    <w:p>
-      <w:pPr>
-        <w:spacing w:line="360" w:lineRule="auto"/>
-        <w:jc w:val="both"/>
-        <w:rPr>
-          <w:lang w:val="en-US"/>
-        </w:rPr>
       </w:pPr>
     </w:p>
     <w:p>
@@ -5461,15 +5742,7 @@
           <w:sz w:val="24"/>
           <w:szCs w:val="24"/>
         </w:rPr>
-        <w:t xml:space="preserve">с минимална скорост от </w:t>
-      </w:r>
-      <w:r>
-        <w:rPr>
-          <w:rFonts w:ascii="Times New Roman" w:hAnsi="Times New Roman" w:cs="Times New Roman"/>
-          <w:sz w:val="24"/>
-          <w:szCs w:val="24"/>
-        </w:rPr>
-        <w:t xml:space="preserve">100 </w:t>
+        <w:t xml:space="preserve">с минимална скорост от 100 </w:t>
       </w:r>
       <w:r>
         <w:rPr>
@@ -6011,10 +6284,7 @@
       </w:r>
       <w:r>
         <w:lastRenderedPageBreak/>
-        <w:t>(номера на потребителската история показва от кое функционално изискване е произлязла)</w:t>
-      </w:r>
-      <w:r>
-        <w:t>:</w:t>
+        <w:t>(номера на потребителската история показва от кое функционално изискване е произлязла):</w:t>
       </w:r>
     </w:p>
     <w:p>
@@ -6817,13 +7087,7 @@
               <w:t>Като</w:t>
             </w:r>
             <w:r>
-              <w:t xml:space="preserve"> </w:t>
-            </w:r>
-            <w:r>
-              <w:t>регистриран</w:t>
-            </w:r>
-            <w:r>
-              <w:t xml:space="preserve"> </w:t>
+              <w:t xml:space="preserve"> регистриран </w:t>
             </w:r>
             <w:r>
               <w:t xml:space="preserve">потребител, искам да мога да редактирам </w:t>
@@ -7232,10 +7496,7 @@
               <w:t>Като</w:t>
             </w:r>
             <w:r>
-              <w:t xml:space="preserve"> </w:t>
-            </w:r>
-            <w:r>
-              <w:t>регистриран</w:t>
+              <w:t xml:space="preserve"> регистриран</w:t>
             </w:r>
             <w:r>
               <w:t xml:space="preserve"> потребител, искам да мога да задавам персонализирани здравословни цели, за да следя напредъка си и да получвам препоръки, съобразени с тях.  </w:t>
@@ -7594,10 +7855,7 @@
               <w:t>Като</w:t>
             </w:r>
             <w:r>
-              <w:t xml:space="preserve"> </w:t>
-            </w:r>
-            <w:r>
-              <w:t>регистриран</w:t>
+              <w:t xml:space="preserve"> регистриран</w:t>
             </w:r>
             <w:r>
               <w:t xml:space="preserve"> потребител, искам да мога да добавям консумираните храни с данни за калории и макронутриенти, за да следя дневния си хранителен прием. </w:t>
@@ -8735,10 +8993,7 @@
               <w:t>Като</w:t>
             </w:r>
             <w:r>
-              <w:t xml:space="preserve"> </w:t>
-            </w:r>
-            <w:r>
-              <w:t>регистриран</w:t>
+              <w:t xml:space="preserve"> регистриран</w:t>
             </w:r>
             <w:r>
               <w:t xml:space="preserve"> потребител, искам да мога да преглеждам текущия си дневен енергиен и хранителен прием спрямо поставените цели, за да следя прогреса си. </w:t>
@@ -9107,10 +9362,7 @@
               <w:t>Като</w:t>
             </w:r>
             <w:r>
-              <w:t xml:space="preserve"> </w:t>
-            </w:r>
-            <w:r>
-              <w:t>регистриран</w:t>
+              <w:t xml:space="preserve"> регистриран</w:t>
             </w:r>
             <w:r>
               <w:t xml:space="preserve"> потребител, искам да мога да вписвам своите физически активности, като кардио и силови тренировки, за да следя продължителността им и изразходените си калории. </w:t>
@@ -9248,10 +9500,7 @@
               <w:t>Системата не трябва да позволява въвеждането на невалидни данни</w:t>
             </w:r>
             <w:r>
-              <w:t xml:space="preserve"> – число в текстово поле или обратното</w:t>
-            </w:r>
-            <w:r>
-              <w:t>.</w:t>
+              <w:t xml:space="preserve"> – число в текстово поле или обратното.</w:t>
             </w:r>
           </w:p>
         </w:tc>
@@ -9472,10 +9721,7 @@
               <w:t>Като</w:t>
             </w:r>
             <w:r>
-              <w:t xml:space="preserve"> </w:t>
-            </w:r>
-            <w:r>
-              <w:t>регистриран</w:t>
+              <w:t xml:space="preserve"> регистриран</w:t>
             </w:r>
             <w:r>
               <w:t xml:space="preserve"> потребител, искам системата автоматично да изчислява изгорените калории при тренировка въз ознова на моето тегло, интензивност и МЕТ (</w:t>
@@ -9871,10 +10117,7 @@
               <w:t>Като</w:t>
             </w:r>
             <w:r>
-              <w:t xml:space="preserve"> </w:t>
-            </w:r>
-            <w:r>
-              <w:t>регистриран</w:t>
+              <w:t xml:space="preserve"> регистриран</w:t>
             </w:r>
             <w:r>
               <w:t xml:space="preserve"> потребител, искам да имам достъп до историята на своите тренировки, за да мога да преглеждам всички въведени физически активности за избран период.  </w:t>
@@ -10265,10 +10508,7 @@
               <w:t>Като</w:t>
             </w:r>
             <w:r>
-              <w:t xml:space="preserve"> </w:t>
-            </w:r>
-            <w:r>
-              <w:t>регистриран</w:t>
+              <w:t xml:space="preserve"> регистриран</w:t>
             </w:r>
             <w:r>
               <w:t xml:space="preserve"> потребител, искам да</w:t>
@@ -10685,10 +10925,7 @@
               <w:t>Като</w:t>
             </w:r>
             <w:r>
-              <w:t xml:space="preserve"> </w:t>
-            </w:r>
-            <w:r>
-              <w:t>регистриран</w:t>
+              <w:t xml:space="preserve"> регистриран</w:t>
             </w:r>
             <w:r>
               <w:t xml:space="preserve"> потребител, искам да</w:t>
@@ -11125,10 +11362,7 @@
               <w:t>Като</w:t>
             </w:r>
             <w:r>
-              <w:t xml:space="preserve"> </w:t>
-            </w:r>
-            <w:r>
-              <w:t>регистриран</w:t>
+              <w:t xml:space="preserve"> регистриран</w:t>
             </w:r>
             <w:r>
               <w:t xml:space="preserve"> потребител, искам системата да ми предоставя персонализирани съвети основавайки се на въведените данни, за да постигам по-лесно своите цели.</w:t>
@@ -11471,10 +11705,7 @@
               <w:t>Като</w:t>
             </w:r>
             <w:r>
-              <w:t xml:space="preserve"> </w:t>
-            </w:r>
-            <w:r>
-              <w:t>регистриран</w:t>
+              <w:t xml:space="preserve"> регистриран</w:t>
             </w:r>
             <w:r>
               <w:t xml:space="preserve"> потребител, искам да получавам напомняния под формата на известия, за да не пропускам изпълнението на дневните си цели. </w:t>
@@ -11787,10 +12018,7 @@
               <w:t>Като</w:t>
             </w:r>
             <w:r>
-              <w:t xml:space="preserve"> </w:t>
-            </w:r>
-            <w:r>
-              <w:t>регистриран</w:t>
+              <w:t xml:space="preserve"> регистриран</w:t>
             </w:r>
             <w:r>
               <w:t xml:space="preserve"> потребител, искам да задавам дневни цели за прием на вода и брой стъпки, за да ги следя и да се визуализират диркетно в приложнието. </w:t>
@@ -12162,10 +12390,7 @@
               <w:t>Като</w:t>
             </w:r>
             <w:r>
-              <w:t xml:space="preserve"> </w:t>
-            </w:r>
-            <w:r>
-              <w:t>регистриран</w:t>
+              <w:t xml:space="preserve"> регистриран</w:t>
             </w:r>
             <w:r>
               <w:t xml:space="preserve"> потребител, искам да имам достъп до </w:t>
@@ -12538,10 +12763,7 @@
               <w:t>Като</w:t>
             </w:r>
             <w:r>
-              <w:t xml:space="preserve"> </w:t>
-            </w:r>
-            <w:r>
-              <w:t>регистриран</w:t>
+              <w:t xml:space="preserve"> регистриран</w:t>
             </w:r>
             <w:r>
               <w:t xml:space="preserve"> потребител, искам </w:t>
@@ -12999,10 +13221,7 @@
               <w:t>Като</w:t>
             </w:r>
             <w:r>
-              <w:t xml:space="preserve"> </w:t>
-            </w:r>
-            <w:r>
-              <w:t>регистриран</w:t>
+              <w:t xml:space="preserve"> регистриран</w:t>
             </w:r>
             <w:r>
               <w:t xml:space="preserve"> потребител, искам на основната страница да виждам прогрес барове за дневните си цели, които да се актуализират според въведените данни, за да следя напредъка си в реално време. </w:t>
@@ -13373,10 +13592,7 @@
               <w:t>Като</w:t>
             </w:r>
             <w:r>
-              <w:t xml:space="preserve"> </w:t>
-            </w:r>
-            <w:r>
-              <w:t>регистриран</w:t>
+              <w:t xml:space="preserve"> регистриран</w:t>
             </w:r>
             <w:r>
               <w:t xml:space="preserve"> потребител, искам да разполагам с бутони за бързо добавяне на храна, активност и други основни действия, за да използвам функционалностите на приложението по-удобно и ефективно. </w:t>
@@ -13735,10 +13951,7 @@
               <w:t>Като</w:t>
             </w:r>
             <w:r>
-              <w:t xml:space="preserve"> </w:t>
-            </w:r>
-            <w:r>
-              <w:t>регистриран</w:t>
+              <w:t xml:space="preserve"> регистриран</w:t>
             </w:r>
             <w:r>
               <w:t xml:space="preserve"> потребител, искам да мога бързо и лесно да навигирам между различните страници на приложението чрез ясно разположени бутони, за да използвам всички функции без затруднение. </w:t>
@@ -14162,7 +14375,7 @@
           <w:sz w:val="24"/>
           <w:szCs w:val="24"/>
         </w:rPr>
-        <w:t xml:space="preserve">Декомпозиция на системата на модули </w:t>
+        <w:t>Архитектура на системата</w:t>
       </w:r>
     </w:p>
     <w:p>
@@ -14186,50 +14399,11 @@
     </w:p>
     <w:p>
       <w:pPr>
-        <w:pStyle w:val="ListParagraph"/>
-        <w:numPr>
-          <w:ilvl w:val="0"/>
-          <w:numId w:val="18"/>
-        </w:numPr>
-        <w:spacing w:line="360" w:lineRule="auto"/>
-        <w:jc w:val="both"/>
-      </w:pPr>
-      <w:r>
-        <w:rPr>
-          <w:rFonts w:ascii="Times New Roman" w:hAnsi="Times New Roman" w:cs="Times New Roman"/>
-          <w:sz w:val="24"/>
-          <w:szCs w:val="24"/>
-        </w:rPr>
-        <w:t>Архитектура</w:t>
-      </w:r>
-    </w:p>
-    <w:p>
-      <w:pPr>
-        <w:pStyle w:val="ListParagraph"/>
-        <w:numPr>
-          <w:ilvl w:val="0"/>
-          <w:numId w:val="18"/>
-        </w:numPr>
-        <w:spacing w:line="360" w:lineRule="auto"/>
-        <w:jc w:val="both"/>
-      </w:pPr>
-      <w:r>
-        <w:rPr>
-          <w:rFonts w:ascii="Times New Roman" w:hAnsi="Times New Roman" w:cs="Times New Roman"/>
-          <w:sz w:val="24"/>
-          <w:szCs w:val="24"/>
-        </w:rPr>
-        <w:t>Избор на технологии</w:t>
-      </w:r>
-    </w:p>
-    <w:p>
-      <w:pPr>
         <w:spacing w:line="360" w:lineRule="auto"/>
         <w:jc w:val="center"/>
         <w:rPr>
           <w:b/>
           <w:bCs/>
-          <w:lang w:val="en-US"/>
         </w:rPr>
       </w:pPr>
       <w:r>
@@ -14237,121 +14411,12 @@
           <w:b/>
           <w:bCs/>
         </w:rPr>
-        <w:t>Декомпозиция на системата по модули</w:t>
+        <w:t>Архитектура на системата</w:t>
       </w:r>
     </w:p>
     <w:p>
       <w:pPr>
         <w:spacing w:line="360" w:lineRule="auto"/>
-        <w:ind w:firstLine="709"/>
-        <w:jc w:val="both"/>
-      </w:pPr>
-      <w:r>
-        <w:t>Чрез</w:t>
-      </w:r>
-      <w:r>
-        <w:t xml:space="preserve"> </w:t>
-      </w:r>
-      <w:r>
-        <w:t>разделяне на системата „</w:t>
-      </w:r>
-      <w:r>
-        <w:rPr>
-          <w:b/>
-          <w:bCs/>
-          <w:lang w:val="en-US"/>
-        </w:rPr>
-        <w:t>HealthBody&amp;Mind</w:t>
-      </w:r>
-      <w:r>
-        <w:t xml:space="preserve">“ </w:t>
-      </w:r>
-      <w:r>
-        <w:t xml:space="preserve">на по-малки </w:t>
-      </w:r>
-      <w:r>
-        <w:t>и ясно обособени</w:t>
-      </w:r>
-      <w:r>
-        <w:t xml:space="preserve"> функционални модули</w:t>
-      </w:r>
-      <w:r>
-        <w:t xml:space="preserve"> се постига </w:t>
-      </w:r>
-      <w:r>
-        <w:t>по-добра поддръжка</w:t>
-      </w:r>
-      <w:r>
-        <w:t xml:space="preserve">, гъвкавост </w:t>
-      </w:r>
-      <w:r>
-        <w:t>при бъдещо</w:t>
-      </w:r>
-      <w:r>
-        <w:t xml:space="preserve"> разширение и </w:t>
-      </w:r>
-      <w:r>
-        <w:t>по-лесно тестване</w:t>
-      </w:r>
-      <w:r>
-        <w:t xml:space="preserve">. </w:t>
-      </w:r>
-      <w:r>
-        <w:t xml:space="preserve">Всеки модул инкапсулира </w:t>
-      </w:r>
-      <w:r>
-        <w:t>конкретна част</w:t>
-      </w:r>
-      <w:r>
-        <w:t>, като взаим</w:t>
-      </w:r>
-      <w:r>
-        <w:t>одейства</w:t>
-      </w:r>
-      <w:r>
-        <w:t xml:space="preserve"> с ост</w:t>
-      </w:r>
-      <w:r>
-        <w:t>а</w:t>
-      </w:r>
-      <w:r>
-        <w:t xml:space="preserve">налите </w:t>
-      </w:r>
-      <w:r>
-        <w:t xml:space="preserve">чрез </w:t>
-      </w:r>
-      <w:r>
-        <w:t xml:space="preserve"> </w:t>
-      </w:r>
-      <w:r>
-        <w:t>ясно дефинирани интерфейси</w:t>
-      </w:r>
-      <w:r>
-        <w:rPr>
-          <w:lang w:val="en-US"/>
-        </w:rPr>
-        <w:t>[3]</w:t>
-      </w:r>
-      <w:r>
-        <w:t>.</w:t>
-      </w:r>
-      <w:r>
-        <w:rPr>
-          <w:lang w:val="en-US"/>
-        </w:rPr>
-        <w:t xml:space="preserve"> </w:t>
-      </w:r>
-      <w:r>
-        <w:t xml:space="preserve">Модулите са </w:t>
-      </w:r>
-      <w:r>
-        <w:t>следните:</w:t>
-      </w:r>
-    </w:p>
-    <w:p>
-      <w:pPr>
-        <w:spacing w:line="360" w:lineRule="auto"/>
-        <w:jc w:val="center"/>
         <w:rPr>
           <w:b/>
           <w:bCs/>
@@ -14363,7 +14428,17 @@
     <w:p>
       <w:pPr>
         <w:spacing w:line="360" w:lineRule="auto"/>
-        <w:jc w:val="center"/>
+        <w:rPr>
+          <w:b/>
+          <w:bCs/>
+          <w:sz w:val="28"/>
+          <w:szCs w:val="28"/>
+        </w:rPr>
+      </w:pPr>
+    </w:p>
+    <w:p>
+      <w:pPr>
+        <w:spacing w:line="360" w:lineRule="auto"/>
         <w:rPr>
           <w:b/>
           <w:bCs/>
@@ -14403,7 +14478,61 @@
           <w:bCs/>
           <w:sz w:val="28"/>
           <w:szCs w:val="28"/>
-          <w:lang w:val="en-US"/>
+        </w:rPr>
+      </w:pPr>
+    </w:p>
+    <w:p>
+      <w:pPr>
+        <w:spacing w:line="360" w:lineRule="auto"/>
+        <w:rPr>
+          <w:b/>
+          <w:bCs/>
+          <w:sz w:val="28"/>
+          <w:szCs w:val="28"/>
+        </w:rPr>
+      </w:pPr>
+    </w:p>
+    <w:p>
+      <w:pPr>
+        <w:spacing w:line="360" w:lineRule="auto"/>
+        <w:rPr>
+          <w:b/>
+          <w:bCs/>
+          <w:sz w:val="28"/>
+          <w:szCs w:val="28"/>
+        </w:rPr>
+      </w:pPr>
+    </w:p>
+    <w:p>
+      <w:pPr>
+        <w:spacing w:line="360" w:lineRule="auto"/>
+        <w:rPr>
+          <w:b/>
+          <w:bCs/>
+          <w:sz w:val="28"/>
+          <w:szCs w:val="28"/>
+        </w:rPr>
+      </w:pPr>
+    </w:p>
+    <w:p>
+      <w:pPr>
+        <w:spacing w:line="360" w:lineRule="auto"/>
+        <w:rPr>
+          <w:b/>
+          <w:bCs/>
+          <w:sz w:val="28"/>
+          <w:szCs w:val="28"/>
+        </w:rPr>
+      </w:pPr>
+    </w:p>
+    <w:p>
+      <w:pPr>
+        <w:spacing w:line="360" w:lineRule="auto"/>
+        <w:rPr>
+          <w:b/>
+          <w:bCs/>
+          <w:sz w:val="28"/>
+          <w:szCs w:val="28"/>
         </w:rPr>
       </w:pPr>
     </w:p>
@@ -14511,44 +14640,6 @@
     <w:p>
       <w:pPr>
         <w:spacing w:line="360" w:lineRule="auto"/>
-        <w:rPr>
-          <w:lang w:val="en-US"/>
-        </w:rPr>
-      </w:pPr>
-      <w:r>
-        <w:rPr>
-          <w:lang w:val="en-US"/>
-        </w:rPr>
-        <w:t>[</w:t>
-      </w:r>
-      <w:r>
-        <w:t>3</w:t>
-      </w:r>
-      <w:r>
-        <w:rPr>
-          <w:lang w:val="en-US"/>
-        </w:rPr>
-        <w:t>].</w:t>
-      </w:r>
-      <w:r>
-        <w:t xml:space="preserve"> </w:t>
-      </w:r>
-      <w:hyperlink r:id="rId10" w:history="1">
-        <w:r>
-          <w:rPr>
-            <w:rStyle w:val="Hyperlink"/>
-            <w:lang w:val="en-US"/>
-          </w:rPr>
-          <w:t>https://www.geeksforgeeks.org/module-decomposition-system-design/</w:t>
-        </w:r>
-      </w:hyperlink>
-    </w:p>
-    <w:p>
-      <w:pPr>
-        <w:spacing w:line="360" w:lineRule="auto"/>
-        <w:rPr>
-          <w:lang w:val="en-US"/>
-        </w:rPr>
       </w:pPr>
     </w:p>
     <w:p>
@@ -14577,7 +14668,7 @@
     </w:p>
     <w:p/>
     <w:sectPr>
-      <w:footerReference w:type="default" r:id="rId11"/>
+      <w:footerReference w:type="default" r:id="rId10"/>
       <w:pgSz w:w="11906" w:h="16838"/>
       <w:pgMar w:top="1440" w:right="1440" w:bottom="1440" w:left="1440" w:header="708" w:footer="708" w:gutter="0"/>
       <w:cols w:space="708"/>
@@ -16623,7 +16714,7 @@
   <w:abstractNum w:abstractNumId="19" w15:restartNumberingAfterBreak="0">
     <w:nsid w:val="6D3E29AE"/>
     <w:multiLevelType w:val="hybridMultilevel"/>
-    <w:tmpl w:val="6F4C25B6"/>
+    <w:tmpl w:val="CE845406"/>
     <w:lvl w:ilvl="0" w:tplc="04020001">
       <w:start w:val="1"/>
       <w:numFmt w:val="bullet"/>

</xml_diff>

<commit_message>
done with technologies part
</commit_message>
<xml_diff>
--- a/dw_information/documentation_everything/OfficialDocumentationForDR.docx
+++ b/dw_information/documentation_everything/OfficialDocumentationForDR.docx
@@ -3753,6 +3753,9 @@
     <w:p>
       <w:pPr>
         <w:spacing w:line="360" w:lineRule="auto"/>
+        <w:rPr>
+          <w:lang w:val="en-US"/>
+        </w:rPr>
       </w:pPr>
       <w:r>
         <w:t>•</w:t>
@@ -3761,6 +3764,12 @@
         <w:tab/>
         <w:t>За жени – 655 + (4.35 * тегло в паундове) + (4.7 * ръст в инчове) – (4.7 * години)</w:t>
       </w:r>
+      <w:r>
+        <w:rPr>
+          <w:lang w:val="en-US"/>
+        </w:rPr>
+        <w:t>[3]</w:t>
+      </w:r>
     </w:p>
     <w:p>
       <w:pPr>
@@ -3772,11 +3781,11 @@
         </w:rPr>
       </w:pPr>
       <w:r>
-        <w:t xml:space="preserve">Всички храни и напитки, които ще са в базата от данни ще бъдат потвърдени и с коректно въведени калории и макронутриенти, като ще имат задължително основните единици за измерване (грамажи и милилитри). Така ще се избегнат неточности, които са </w:t>
+        <w:t xml:space="preserve">Всички храни и напитки, които ще са в базата от данни ще бъдат потвърдени и с коректно въведени калории и макронутриенти, като ще имат задължително основните </w:t>
       </w:r>
       <w:r>
         <w:lastRenderedPageBreak/>
-        <w:t>характерни за потребителските добавени храни. Приложението ще предоставя персонализирани препоръки, които са свързани с данните въведени от потребителя, както и възможност за комункация с AI чат асистент, който трябва да отговаря в реално време на въпроси, които са свързани по теми в областта. Всички основни функционалности ще бъдат достъпни напълно безплатно, без необходимост от абонаментни планове, като така всеки един потребител ще може да се наслади цялостно на приложението. „</w:t>
+        <w:t>единици за измерване (грамажи и милилитри). Така ще се избегнат неточности, които са характерни за потребителските добавени храни. Приложението ще предоставя персонализирани препоръки, които са свързани с данните въведени от потребителя, както и възможност за комункация с AI чат асистент, който трябва да отговаря в реално време на въпроси, които са свързани по теми в областта. Всички основни функционалности ще бъдат достъпни напълно безплатно, без необходимост от абонаментни планове, като така всеки един потребител ще може да се наслади цялостно на приложението. „</w:t>
       </w:r>
       <w:r>
         <w:rPr>
@@ -4263,6 +4272,7 @@
           <w:sz w:val="24"/>
           <w:szCs w:val="24"/>
         </w:rPr>
+        <w:lastRenderedPageBreak/>
         <w:t>Системата тря</w:t>
       </w:r>
       <w:r>
@@ -4351,7 +4361,6 @@
           <w:sz w:val="24"/>
           <w:szCs w:val="24"/>
         </w:rPr>
-        <w:lastRenderedPageBreak/>
         <w:t xml:space="preserve">интелигентни </w:t>
       </w:r>
       <w:r>
@@ -4909,16 +4918,8 @@
           <w:sz w:val="24"/>
           <w:szCs w:val="24"/>
         </w:rPr>
-        <w:t xml:space="preserve">Потребителят трябва да разполага с възможност за преглед на текущия прогрес, катко и анализ на резултатите за определен период от време (последните 7 или 30 </w:t>
-      </w:r>
-      <w:r>
-        <w:rPr>
-          <w:rFonts w:ascii="Times New Roman" w:hAnsi="Times New Roman" w:cs="Times New Roman"/>
-          <w:sz w:val="24"/>
-          <w:szCs w:val="24"/>
-        </w:rPr>
         <w:lastRenderedPageBreak/>
-        <w:t>дни), като това включва графично представяне на приетите и изразходени калории, както и съотношението на основните макронутриенти.</w:t>
+        <w:t>Потребителят трябва да разполага с възможност за преглед на текущия прогрес, катко и анализ на резултатите за определен период от време (последните 7 или 30 дни), като това включва графично представяне на приетите и изразходени калории, както и съотношението на основните макронутриенти.</w:t>
       </w:r>
     </w:p>
     <w:p>
@@ -5419,6 +5420,7 @@
           <w:sz w:val="24"/>
           <w:szCs w:val="24"/>
         </w:rPr>
+        <w:lastRenderedPageBreak/>
         <w:t xml:space="preserve">Системата трябва да предлага </w:t>
       </w:r>
       <w:r>
@@ -5471,7 +5473,6 @@
           <w:sz w:val="24"/>
           <w:szCs w:val="24"/>
         </w:rPr>
-        <w:lastRenderedPageBreak/>
         <w:t>Системата</w:t>
       </w:r>
       <w:r>
@@ -6256,7 +6257,11 @@
         <w:t xml:space="preserve">както на </w:t>
       </w:r>
       <w:r>
-        <w:t xml:space="preserve">функционалните изисквания, така и на </w:t>
+        <w:t xml:space="preserve">функционалните изисквания, така </w:t>
+      </w:r>
+      <w:r>
+        <w:lastRenderedPageBreak/>
+        <w:t xml:space="preserve">и на </w:t>
       </w:r>
       <w:r>
         <w:t>очакван</w:t>
@@ -6283,11 +6288,7 @@
         <w:t xml:space="preserve"> за приемане</w:t>
       </w:r>
       <w:r>
-        <w:t xml:space="preserve">, включват </w:t>
-      </w:r>
-      <w:r>
-        <w:lastRenderedPageBreak/>
-        <w:t>(номера на потребителската история показва от кое функционално изискване е произлязла):</w:t>
+        <w:t>, включват (номера на потребителската история показва от кое функционално изискване е произлязла):</w:t>
       </w:r>
     </w:p>
     <w:p>
@@ -15456,7 +15457,19 @@
         <w:rPr>
           <w:lang w:val="en-US"/>
         </w:rPr>
-        <w:t>[3]</w:t>
+        <w:t>[</w:t>
+      </w:r>
+      <w:r>
+        <w:rPr>
+          <w:lang w:val="en-US"/>
+        </w:rPr>
+        <w:t>4</w:t>
+      </w:r>
+      <w:r>
+        <w:rPr>
+          <w:lang w:val="en-US"/>
+        </w:rPr>
+        <w:t>]</w:t>
       </w:r>
       <w:r>
         <w:t>.</w:t>
@@ -15627,7 +15640,7 @@
           <w:szCs w:val="20"/>
           <w:lang w:val="en-US"/>
         </w:rPr>
-        <w:t>4</w:t>
+        <w:t>5</w:t>
       </w:r>
       <w:r>
         <w:rPr>
@@ -15920,7 +15933,7 @@
         <w:rPr>
           <w:lang w:val="en-US"/>
         </w:rPr>
-        <w:t>5</w:t>
+        <w:t>6</w:t>
       </w:r>
       <w:r>
         <w:rPr>
@@ -23780,7 +23793,19 @@
         <w:t>React</w:t>
       </w:r>
       <w:r>
-        <w:t>“, при който потренителския интерфейс се изгражда чрез „</w:t>
+        <w:t>“, при който потре</w:t>
+      </w:r>
+      <w:r>
+        <w:t>б</w:t>
+      </w:r>
+      <w:r>
+        <w:t>ителския</w:t>
+      </w:r>
+      <w:r>
+        <w:t>т</w:t>
+      </w:r>
+      <w:r>
+        <w:t xml:space="preserve"> интерфейс се изгражда чрез „</w:t>
       </w:r>
       <w:r>
         <w:rPr>
@@ -23807,7 +23832,19 @@
         <w:rPr>
           <w:lang w:val="en-US"/>
         </w:rPr>
-        <w:t>[6]</w:t>
+        <w:t>[</w:t>
+      </w:r>
+      <w:r>
+        <w:rPr>
+          <w:lang w:val="en-US"/>
+        </w:rPr>
+        <w:t>7</w:t>
+      </w:r>
+      <w:r>
+        <w:rPr>
+          <w:lang w:val="en-US"/>
+        </w:rPr>
+        <w:t>]</w:t>
       </w:r>
       <w:r>
         <w:t>.</w:t>
@@ -23871,6 +23908,68 @@
           <w:lang w:val="en-US"/>
         </w:rPr>
       </w:pPr>
+      <w:r>
+        <w:t>Потребителският интерфейс е реализиран с помощта на езика „</w:t>
+      </w:r>
+      <w:r>
+        <w:rPr>
+          <w:lang w:val="en-US"/>
+        </w:rPr>
+        <w:t>Dart</w:t>
+      </w:r>
+      <w:r>
+        <w:t>“, който е основният програмен език на „</w:t>
+      </w:r>
+      <w:r>
+        <w:rPr>
+          <w:lang w:val="en-US"/>
+        </w:rPr>
+        <w:t>Flutter</w:t>
+      </w:r>
+      <w:r>
+        <w:t>“</w:t>
+      </w:r>
+      <w:r>
+        <w:rPr>
+          <w:lang w:val="en-US"/>
+        </w:rPr>
+        <w:t>.</w:t>
+      </w:r>
+    </w:p>
+    <w:p>
+      <w:pPr>
+        <w:spacing w:line="360" w:lineRule="auto"/>
+        <w:ind w:firstLine="709"/>
+        <w:jc w:val="both"/>
+      </w:pPr>
+    </w:p>
+    <w:p>
+      <w:pPr>
+        <w:spacing w:line="360" w:lineRule="auto"/>
+        <w:ind w:firstLine="709"/>
+        <w:jc w:val="both"/>
+      </w:pPr>
+    </w:p>
+    <w:p>
+      <w:pPr>
+        <w:spacing w:line="360" w:lineRule="auto"/>
+        <w:ind w:firstLine="709"/>
+        <w:jc w:val="both"/>
+      </w:pPr>
+    </w:p>
+    <w:p>
+      <w:pPr>
+        <w:spacing w:line="360" w:lineRule="auto"/>
+        <w:ind w:firstLine="709"/>
+        <w:jc w:val="both"/>
+      </w:pPr>
+    </w:p>
+    <w:p>
+      <w:pPr>
+        <w:spacing w:line="360" w:lineRule="auto"/>
+        <w:ind w:firstLine="709"/>
+        <w:jc w:val="both"/>
+      </w:pPr>
     </w:p>
     <w:p>
       <w:pPr>
@@ -23886,6 +23985,7 @@
           <w:b/>
           <w:bCs/>
         </w:rPr>
+        <w:lastRenderedPageBreak/>
         <w:t>Сървърна час</w:t>
       </w:r>
       <w:r>
@@ -23954,6 +24054,828 @@
         <w:jc w:val="both"/>
       </w:pPr>
       <w:r>
+        <w:t>„</w:t>
+      </w:r>
+      <w:r>
+        <w:rPr>
+          <w:lang w:val="en-US"/>
+        </w:rPr>
+        <w:t xml:space="preserve">Spring Boot” </w:t>
+      </w:r>
+      <w:r>
+        <w:t>предлага бърз начин за създаване на приложения, като преглежда път</w:t>
+      </w:r>
+      <w:r>
+        <w:t>ищата</w:t>
+      </w:r>
+      <w:r>
+        <w:t xml:space="preserve"> на клас</w:t>
+      </w:r>
+      <w:r>
+        <w:t>овете</w:t>
+      </w:r>
+      <w:r>
+        <w:t xml:space="preserve"> и конфигурираните </w:t>
+      </w:r>
+      <w:r>
+        <w:t>„</w:t>
+      </w:r>
+      <w:r>
+        <w:rPr>
+          <w:lang w:val="en-US"/>
+        </w:rPr>
+        <w:t>bean-</w:t>
+      </w:r>
+      <w:r>
+        <w:t>ове</w:t>
+      </w:r>
+      <w:r>
+        <w:t xml:space="preserve">“. Освен това интегрира компоненти за сигурност, достъп до база данни и обработка на уеб заявки, отделно </w:t>
+      </w:r>
+      <w:r>
+        <w:t>прави разумни предложения за това, как</w:t>
+      </w:r>
+      <w:r>
+        <w:t>в</w:t>
+      </w:r>
+      <w:r>
+        <w:t xml:space="preserve">о липсва, и добавя </w:t>
+      </w:r>
+      <w:r>
+        <w:t>тези елементи. Технологията предоставя възможност за съсредоточаване повече върху бизнес функциите и по-малко върху инфраструктурата</w:t>
+      </w:r>
+      <w:r>
+        <w:rPr>
+          <w:lang w:val="en-US"/>
+        </w:rPr>
+        <w:t>[</w:t>
+      </w:r>
+      <w:r>
+        <w:rPr>
+          <w:lang w:val="en-US"/>
+        </w:rPr>
+        <w:t>8</w:t>
+      </w:r>
+      <w:r>
+        <w:rPr>
+          <w:lang w:val="en-US"/>
+        </w:rPr>
+        <w:t>]</w:t>
+      </w:r>
+      <w:r>
+        <w:t>.</w:t>
+      </w:r>
+      <w:r>
+        <w:rPr>
+          <w:lang w:val="en-US"/>
+        </w:rPr>
+        <w:t xml:space="preserve"> </w:t>
+      </w:r>
+      <w:r>
+        <w:t xml:space="preserve">Това е особено важно за системата, тъй като сървърната страна трябва да управлява процесите на регистрация, автентикация чрез </w:t>
+      </w:r>
+      <w:r>
+        <w:rPr>
+          <w:lang w:val="en-US"/>
+        </w:rPr>
+        <w:t xml:space="preserve">JWT, </w:t>
+      </w:r>
+      <w:r>
+        <w:t>съхранение и обработка на лични данни и да осигурява защитен достъп до функциите на приложението.</w:t>
+      </w:r>
+    </w:p>
+    <w:p>
+      <w:pPr>
+        <w:spacing w:line="360" w:lineRule="auto"/>
+        <w:ind w:firstLine="709"/>
+        <w:jc w:val="both"/>
+      </w:pPr>
+      <w:r>
+        <w:t>„</w:t>
+      </w:r>
+      <w:r>
+        <w:rPr>
+          <w:lang w:val="en-US"/>
+        </w:rPr>
+        <w:t>Spring Boot</w:t>
+      </w:r>
+      <w:r>
+        <w:t>“</w:t>
+      </w:r>
+      <w:r>
+        <w:rPr>
+          <w:lang w:val="en-US"/>
+        </w:rPr>
+        <w:t xml:space="preserve"> </w:t>
+      </w:r>
+      <w:r>
+        <w:t>поддържа създаването на контролери, сървиси и репо</w:t>
+      </w:r>
+      <w:r>
+        <w:t>зи</w:t>
+      </w:r>
+      <w:r>
+        <w:t>торита, което съответства на разпределението на отговорности</w:t>
+      </w:r>
+      <w:r>
+        <w:t>те в архитектурата на системата. Това разпределение улеснява поддръжката и бъдещото развитие на платформата.</w:t>
+      </w:r>
+    </w:p>
+    <w:p>
+      <w:pPr>
+        <w:spacing w:line="360" w:lineRule="auto"/>
+        <w:ind w:firstLine="709"/>
+        <w:jc w:val="both"/>
+      </w:pPr>
+      <w:r>
+        <w:t>Сървърната логика е разработена с помощта на езика „</w:t>
+      </w:r>
+      <w:r>
+        <w:rPr>
+          <w:lang w:val="en-US"/>
+        </w:rPr>
+        <w:t>Java</w:t>
+      </w:r>
+      <w:r>
+        <w:t xml:space="preserve">“, който е подходящ за реализиране на многослойна архитектура. </w:t>
+      </w:r>
+    </w:p>
+    <w:p>
+      <w:pPr>
+        <w:spacing w:line="360" w:lineRule="auto"/>
+        <w:ind w:firstLine="709"/>
+        <w:jc w:val="both"/>
+      </w:pPr>
+    </w:p>
+    <w:p>
+      <w:pPr>
+        <w:jc w:val="center"/>
+        <w:rPr>
+          <w:b/>
+          <w:bCs/>
+        </w:rPr>
+      </w:pPr>
+      <w:r>
+        <w:rPr>
+          <w:b/>
+          <w:bCs/>
+        </w:rPr>
+        <w:t>База данни</w:t>
+      </w:r>
+    </w:p>
+    <w:p>
+      <w:pPr>
+        <w:spacing w:line="360" w:lineRule="auto"/>
+        <w:ind w:firstLine="709"/>
+        <w:jc w:val="both"/>
+      </w:pPr>
+      <w:r>
+        <w:t xml:space="preserve">За съхранение на </w:t>
+      </w:r>
+      <w:r>
+        <w:t>данни</w:t>
+      </w:r>
+      <w:r>
+        <w:t xml:space="preserve"> </w:t>
+      </w:r>
+      <w:r>
+        <w:t>в системата „</w:t>
+      </w:r>
+      <w:r>
+        <w:rPr>
+          <w:b/>
+          <w:bCs/>
+          <w:lang w:val="en-US"/>
+        </w:rPr>
+        <w:t>HealthBody&amp;Mind</w:t>
+      </w:r>
+      <w:r>
+        <w:t>“</w:t>
+      </w:r>
+      <w:r>
+        <w:t xml:space="preserve"> е избрана релационната база данни „</w:t>
+      </w:r>
+      <w:r>
+        <w:rPr>
+          <w:lang w:val="en-US"/>
+        </w:rPr>
+        <w:t>MySQL</w:t>
+      </w:r>
+      <w:r>
+        <w:t>“</w:t>
+      </w:r>
+      <w:r>
+        <w:rPr>
+          <w:lang w:val="en-US"/>
+        </w:rPr>
+        <w:t xml:space="preserve">. </w:t>
+      </w:r>
+      <w:r>
+        <w:t>Изборът се основава на коцептуалния дизайн на базата данни на системата, базиран на ясно дефинирани релации между обектите. Релационния модел на „</w:t>
+      </w:r>
+      <w:r>
+        <w:rPr>
+          <w:lang w:val="en-US"/>
+        </w:rPr>
+        <w:t>MySQL</w:t>
+      </w:r>
+      <w:r>
+        <w:t>“</w:t>
+      </w:r>
+      <w:r>
+        <w:rPr>
+          <w:lang w:val="en-US"/>
+        </w:rPr>
+        <w:t xml:space="preserve"> </w:t>
+      </w:r>
+      <w:r>
+        <w:t>съответства на създадената „</w:t>
+      </w:r>
+      <w:r>
+        <w:rPr>
+          <w:lang w:val="en-US"/>
+        </w:rPr>
+        <w:t>ER</w:t>
+      </w:r>
+      <w:r>
+        <w:t>“</w:t>
+      </w:r>
+      <w:r>
+        <w:rPr>
+          <w:lang w:val="en-US"/>
+        </w:rPr>
+        <w:t xml:space="preserve"> </w:t>
+      </w:r>
+      <w:r>
+        <w:t>диаграма, като осигурява възможност за ефективно дефиниране на връзки чрез първични и външни ключове, както и за поддържане на цялостта на данните. Това е особено важно за удовлетворяването на потребителските изисквания.</w:t>
+      </w:r>
+    </w:p>
+    <w:p>
+      <w:pPr>
+        <w:spacing w:line="360" w:lineRule="auto"/>
+        <w:ind w:firstLine="709"/>
+        <w:jc w:val="both"/>
+        <w:rPr>
+          <w:lang w:val="en-US"/>
+        </w:rPr>
+      </w:pPr>
+      <w:r>
+        <w:t>„</w:t>
+      </w:r>
+      <w:r>
+        <w:rPr>
+          <w:lang w:val="en-US"/>
+        </w:rPr>
+        <w:t>MySQL</w:t>
+      </w:r>
+      <w:r>
+        <w:t>“ е създаден за среди с множество потребители, като може да поддържа множество връзки, позволявайки на различни потребители да достъпват и променят базата данни</w:t>
+      </w:r>
+      <w:r>
+        <w:rPr>
+          <w:lang w:val="en-US"/>
+        </w:rPr>
+        <w:t>[</w:t>
+      </w:r>
+      <w:r>
+        <w:rPr>
+          <w:lang w:val="en-US"/>
+        </w:rPr>
+        <w:t>9</w:t>
+      </w:r>
+      <w:r>
+        <w:rPr>
+          <w:lang w:val="en-US"/>
+        </w:rPr>
+        <w:t>]</w:t>
+      </w:r>
+      <w:r>
+        <w:t>. Тази характеристика е особено полезна за п</w:t>
+      </w:r>
+      <w:r>
+        <w:t>риложението</w:t>
+      </w:r>
+      <w:r>
+        <w:t xml:space="preserve">, защото то е </w:t>
+      </w:r>
+      <w:r>
+        <w:t xml:space="preserve"> проектирано за работа в среда с множество едновременно активни потребители, като всеки от тях може в реално време да въвежда информация за хранене, тренировки, да редактира профила си. </w:t>
+      </w:r>
+    </w:p>
+    <w:p>
+      <w:pPr>
+        <w:spacing w:line="360" w:lineRule="auto"/>
+        <w:ind w:firstLine="709"/>
+        <w:jc w:val="both"/>
+      </w:pPr>
+      <w:r>
+        <w:lastRenderedPageBreak/>
+        <w:t>Интеграцията на „</w:t>
+      </w:r>
+      <w:r>
+        <w:rPr>
+          <w:lang w:val="en-US"/>
+        </w:rPr>
+        <w:t>MySQL</w:t>
+      </w:r>
+      <w:r>
+        <w:t>“</w:t>
+      </w:r>
+      <w:r>
+        <w:rPr>
+          <w:lang w:val="en-US"/>
+        </w:rPr>
+        <w:t xml:space="preserve"> </w:t>
+      </w:r>
+      <w:r>
+        <w:t>със сървърната част на системата е улеснена чрез стандартни интерфейси (</w:t>
+      </w:r>
+      <w:r>
+        <w:rPr>
+          <w:lang w:val="en-US"/>
+        </w:rPr>
+        <w:t>JPA/</w:t>
+      </w:r>
+      <w:r>
+        <w:rPr>
+          <w:lang w:val="en-US"/>
+        </w:rPr>
+        <w:t xml:space="preserve">Hibernate </w:t>
+      </w:r>
+      <w:r>
+        <w:t>в „</w:t>
+      </w:r>
+      <w:r>
+        <w:rPr>
+          <w:lang w:val="en-US"/>
+        </w:rPr>
+        <w:t>Spring Boot</w:t>
+      </w:r>
+      <w:r>
+        <w:t>“</w:t>
+      </w:r>
+      <w:r>
+        <w:t>)</w:t>
+      </w:r>
+      <w:r>
+        <w:t xml:space="preserve">, което гарантира ефективно управление на данните. </w:t>
+      </w:r>
+    </w:p>
+    <w:p>
+      <w:pPr>
+        <w:spacing w:line="360" w:lineRule="auto"/>
+        <w:ind w:firstLine="709"/>
+        <w:jc w:val="both"/>
+      </w:pPr>
+      <w:r>
+        <w:t>За работа с релационната база данни „</w:t>
+      </w:r>
+      <w:r>
+        <w:rPr>
+          <w:lang w:val="en-US"/>
+        </w:rPr>
+        <w:t>MySQL</w:t>
+      </w:r>
+      <w:r>
+        <w:t>“</w:t>
+      </w:r>
+      <w:r>
+        <w:rPr>
+          <w:lang w:val="en-US"/>
+        </w:rPr>
+        <w:t xml:space="preserve"> </w:t>
+      </w:r>
+      <w:r>
+        <w:t>се използва езикът „</w:t>
+      </w:r>
+      <w:r>
+        <w:rPr>
+          <w:lang w:val="en-US"/>
+        </w:rPr>
+        <w:t>SQL (Structured Query Language)</w:t>
+      </w:r>
+      <w:r>
+        <w:t>“</w:t>
+      </w:r>
+      <w:r>
+        <w:rPr>
+          <w:lang w:val="en-US"/>
+        </w:rPr>
+        <w:t>,</w:t>
+      </w:r>
+      <w:r>
+        <w:rPr>
+          <w:lang w:val="en-US"/>
+        </w:rPr>
+        <w:t xml:space="preserve"> </w:t>
+      </w:r>
+      <w:r>
+        <w:t xml:space="preserve">чрез който се извършват всички операции по съхранение, извличане, актуализиране и изтриване на данни. </w:t>
+      </w:r>
+    </w:p>
+    <w:p>
+      <w:pPr>
+        <w:spacing w:line="360" w:lineRule="auto"/>
+        <w:ind w:firstLine="709"/>
+        <w:jc w:val="both"/>
+      </w:pPr>
+    </w:p>
+    <w:p>
+      <w:pPr>
+        <w:spacing w:line="360" w:lineRule="auto"/>
+        <w:jc w:val="center"/>
+        <w:rPr>
+          <w:b/>
+          <w:bCs/>
+        </w:rPr>
+      </w:pPr>
+      <w:r>
+        <w:rPr>
+          <w:b/>
+          <w:bCs/>
+        </w:rPr>
+        <w:t xml:space="preserve">Външни </w:t>
+      </w:r>
+      <w:r>
+        <w:rPr>
+          <w:b/>
+          <w:bCs/>
+        </w:rPr>
+        <w:t>услуги</w:t>
+      </w:r>
+    </w:p>
+    <w:p>
+      <w:pPr>
+        <w:spacing w:line="360" w:lineRule="auto"/>
+        <w:ind w:firstLine="709"/>
+        <w:jc w:val="both"/>
+      </w:pPr>
+      <w:r>
+        <w:t>Системата „</w:t>
+      </w:r>
+      <w:r>
+        <w:rPr>
+          <w:b/>
+          <w:bCs/>
+          <w:lang w:val="en-US"/>
+        </w:rPr>
+        <w:t>HealthBody&amp;Mind</w:t>
+      </w:r>
+      <w:r>
+        <w:t>“</w:t>
+      </w:r>
+      <w:r>
+        <w:rPr>
+          <w:lang w:val="en-US"/>
+        </w:rPr>
+        <w:t xml:space="preserve"> </w:t>
+      </w:r>
+      <w:r>
+        <w:t>разчита на две външни услуги</w:t>
+      </w:r>
+      <w:r>
+        <w:rPr>
+          <w:lang w:val="en-US"/>
+        </w:rPr>
+        <w:t xml:space="preserve">. </w:t>
+      </w:r>
+      <w:r>
+        <w:t xml:space="preserve">Едната е </w:t>
+      </w:r>
+      <w:r>
+        <w:t>„</w:t>
+      </w:r>
+      <w:r>
+        <w:rPr>
+          <w:lang w:val="en-US"/>
+        </w:rPr>
+        <w:t>Firebase”</w:t>
+      </w:r>
+      <w:r>
+        <w:t xml:space="preserve">, а другата - </w:t>
+      </w:r>
+      <w:r>
+        <w:t>„</w:t>
+      </w:r>
+      <w:r>
+        <w:rPr>
+          <w:lang w:val="en-US"/>
+        </w:rPr>
+        <w:t>Dialogflow</w:t>
+      </w:r>
+      <w:r>
+        <w:t>“</w:t>
+      </w:r>
+      <w:r>
+        <w:rPr>
+          <w:lang w:val="en-US"/>
+        </w:rPr>
+        <w:t xml:space="preserve">. </w:t>
+      </w:r>
+    </w:p>
+    <w:p>
+      <w:pPr>
+        <w:spacing w:line="360" w:lineRule="auto"/>
+        <w:jc w:val="center"/>
+        <w:rPr>
+          <w:b/>
+          <w:bCs/>
+        </w:rPr>
+      </w:pPr>
+      <w:r>
+        <w:rPr>
+          <w:b/>
+          <w:bCs/>
+        </w:rPr>
+        <w:t>„</w:t>
+      </w:r>
+      <w:r>
+        <w:rPr>
+          <w:b/>
+          <w:bCs/>
+          <w:lang w:val="en-US"/>
+        </w:rPr>
+        <w:t>Firebase</w:t>
+      </w:r>
+      <w:r>
+        <w:rPr>
+          <w:b/>
+          <w:bCs/>
+        </w:rPr>
+        <w:t>“</w:t>
+      </w:r>
+    </w:p>
+    <w:p>
+      <w:pPr>
+        <w:spacing w:line="360" w:lineRule="auto"/>
+        <w:ind w:firstLine="709"/>
+        <w:jc w:val="both"/>
+        <w:rPr>
+          <w:lang w:val="en-US"/>
+        </w:rPr>
+      </w:pPr>
+      <w:r>
+        <w:t>Потребителските изисквания предполагат възможност за персонализиране на профила чрез добавяне на снимка, което от своя страна изисква стабилна услуга за съхранение на мултимедийни файлове.</w:t>
+      </w:r>
+    </w:p>
+    <w:p>
+      <w:pPr>
+        <w:spacing w:line="360" w:lineRule="auto"/>
+        <w:ind w:firstLine="709"/>
+        <w:jc w:val="both"/>
+      </w:pPr>
+      <w:r>
+        <w:t>„</w:t>
+      </w:r>
+      <w:r>
+        <w:rPr>
+          <w:lang w:val="en-US"/>
+        </w:rPr>
+        <w:t>Firebase SDK</w:t>
+      </w:r>
+      <w:r>
+        <w:t>“</w:t>
+      </w:r>
+      <w:r>
+        <w:rPr>
+          <w:lang w:val="en-US"/>
+        </w:rPr>
+        <w:t xml:space="preserve"> </w:t>
+      </w:r>
+      <w:r>
+        <w:t>за „</w:t>
+      </w:r>
+      <w:r>
+        <w:rPr>
+          <w:lang w:val="en-US"/>
+        </w:rPr>
+        <w:t>Cloud Storage</w:t>
+      </w:r>
+      <w:r>
+        <w:t>“</w:t>
+      </w:r>
+      <w:r>
+        <w:t xml:space="preserve"> добавя сигурността при качване и изтегляне на файлове във „</w:t>
+      </w:r>
+      <w:r>
+        <w:rPr>
+          <w:lang w:val="en-US"/>
+        </w:rPr>
+        <w:t>Firebase</w:t>
+      </w:r>
+      <w:r>
+        <w:t>“</w:t>
+      </w:r>
+      <w:r>
+        <w:rPr>
+          <w:lang w:val="en-US"/>
+        </w:rPr>
+        <w:t xml:space="preserve"> </w:t>
+      </w:r>
+      <w:r>
+        <w:t>приложения, независимо от качеството на мрежовата връзка</w:t>
+      </w:r>
+      <w:r>
+        <w:rPr>
+          <w:lang w:val="en-US"/>
+        </w:rPr>
+        <w:t>[</w:t>
+      </w:r>
+      <w:r>
+        <w:rPr>
+          <w:lang w:val="en-US"/>
+        </w:rPr>
+        <w:t>10</w:t>
+      </w:r>
+      <w:r>
+        <w:rPr>
+          <w:lang w:val="en-US"/>
+        </w:rPr>
+        <w:t>]</w:t>
+      </w:r>
+      <w:r>
+        <w:t>.</w:t>
+      </w:r>
+      <w:r>
+        <w:rPr>
+          <w:lang w:val="en-US"/>
+        </w:rPr>
+        <w:t xml:space="preserve"> </w:t>
+      </w:r>
+      <w:r>
+        <w:t xml:space="preserve"> Това е много подходящо за приложението, където файлове се качват от различни устройства при различни условия на свързаност. Отделно „</w:t>
+      </w:r>
+      <w:r>
+        <w:rPr>
+          <w:lang w:val="en-US"/>
+        </w:rPr>
+        <w:t>Firebase SDK</w:t>
+      </w:r>
+      <w:r>
+        <w:t xml:space="preserve">“ добавя допълнителна сигурност при качване и изтегляне на файлове, като по този начин гарантира спазване на нефунцкионалното изискване за защита на личните данни. </w:t>
+      </w:r>
+    </w:p>
+    <w:p>
+      <w:pPr>
+        <w:spacing w:line="360" w:lineRule="auto"/>
+        <w:ind w:firstLine="709"/>
+        <w:jc w:val="both"/>
+      </w:pPr>
+      <w:r>
+        <w:t>От архитектурна гледна точка, използването на „</w:t>
+      </w:r>
+      <w:r>
+        <w:rPr>
+          <w:lang w:val="en-US"/>
+        </w:rPr>
+        <w:t>Firebase SDK</w:t>
+      </w:r>
+      <w:r>
+        <w:t>“</w:t>
+      </w:r>
+      <w:r>
+        <w:rPr>
+          <w:lang w:val="en-US"/>
+        </w:rPr>
+        <w:t xml:space="preserve"> </w:t>
+      </w:r>
+      <w:r>
+        <w:t>е напълно съвместимо с клиент-сървър модела на системата. Клиентското приложение може директно да качва и изтегля файлове (снимки), като сървърът участва в процеса само при нужда от удостоверяване или контрол на достъпа, което осигурява минмално натоварване и оптимална производителност.</w:t>
+      </w:r>
+    </w:p>
+    <w:p>
+      <w:pPr>
+        <w:spacing w:line="360" w:lineRule="auto"/>
+        <w:ind w:firstLine="709"/>
+        <w:jc w:val="center"/>
+        <w:rPr>
+          <w:b/>
+          <w:bCs/>
+          <w:lang w:val="en-US"/>
+        </w:rPr>
+      </w:pPr>
+      <w:r>
+        <w:rPr>
+          <w:b/>
+          <w:bCs/>
+        </w:rPr>
+        <w:t>„</w:t>
+      </w:r>
+      <w:r>
+        <w:rPr>
+          <w:b/>
+          <w:bCs/>
+          <w:lang w:val="en-US"/>
+        </w:rPr>
+        <w:t>Dialogflow</w:t>
+      </w:r>
+      <w:r>
+        <w:rPr>
+          <w:b/>
+          <w:bCs/>
+        </w:rPr>
+        <w:t>“</w:t>
+      </w:r>
+    </w:p>
+    <w:p>
+      <w:pPr>
+        <w:spacing w:line="360" w:lineRule="auto"/>
+        <w:ind w:firstLine="709"/>
+        <w:jc w:val="both"/>
+      </w:pPr>
+      <w:r>
+        <w:t>Изборът на „</w:t>
+      </w:r>
+      <w:r>
+        <w:rPr>
+          <w:lang w:val="en-US"/>
+        </w:rPr>
+        <w:t>Dialogflow</w:t>
+      </w:r>
+      <w:r>
+        <w:t>“</w:t>
+      </w:r>
+      <w:r>
+        <w:rPr>
+          <w:lang w:val="en-US"/>
+        </w:rPr>
+        <w:t xml:space="preserve"> </w:t>
+      </w:r>
+      <w:r>
+        <w:t xml:space="preserve">е продиктуван от бизнес и потребителските изисквания за предоставяне на </w:t>
+      </w:r>
+      <w:r>
+        <w:rPr>
+          <w:lang w:val="en-US"/>
+        </w:rPr>
+        <w:t xml:space="preserve">AI </w:t>
+      </w:r>
+      <w:r>
+        <w:t>чат асистент, който да подпомага потребителите чрез предоставяне на съвети и отговори по здравословни въпроси в реално време.</w:t>
+      </w:r>
+    </w:p>
+    <w:p>
+      <w:pPr>
+        <w:spacing w:line="360" w:lineRule="auto"/>
+        <w:ind w:firstLine="709"/>
+        <w:jc w:val="both"/>
+      </w:pPr>
+      <w:r>
+        <w:t>Интеграцията на „</w:t>
+      </w:r>
+      <w:r>
+        <w:rPr>
+          <w:lang w:val="en-US"/>
+        </w:rPr>
+        <w:t>Dialogflow</w:t>
+      </w:r>
+      <w:r>
+        <w:t>“</w:t>
+      </w:r>
+      <w:r>
+        <w:rPr>
+          <w:lang w:val="en-US"/>
+        </w:rPr>
+        <w:t xml:space="preserve"> </w:t>
+      </w:r>
+      <w:r>
+        <w:t>се осъществява чрез използването на стандартизирани „</w:t>
+      </w:r>
+      <w:r>
+        <w:rPr>
+          <w:lang w:val="en-US"/>
+        </w:rPr>
+        <w:t>REST API</w:t>
+      </w:r>
+      <w:r>
+        <w:t>“</w:t>
+      </w:r>
+      <w:r>
+        <w:rPr>
+          <w:lang w:val="en-US"/>
+        </w:rPr>
+        <w:t xml:space="preserve"> </w:t>
+      </w:r>
+      <w:r>
+        <w:t>повиквания, което съответста на архитектурата на системата. Чат асистента е реализиран, така че да не натоварва сървъра директно, а до обрбатва заявките чрез външно „</w:t>
+      </w:r>
+      <w:r>
+        <w:rPr>
+          <w:lang w:val="en-US"/>
+        </w:rPr>
+        <w:t>API</w:t>
+      </w:r>
+      <w:r>
+        <w:t>“, като по този начин се гарантира висока производителност, дори при голям брой потребителски заявки.</w:t>
+      </w:r>
+    </w:p>
+    <w:p>
+      <w:pPr>
+        <w:spacing w:line="360" w:lineRule="auto"/>
+        <w:ind w:firstLine="709"/>
+        <w:jc w:val="both"/>
+      </w:pPr>
+      <w:r>
         <w:lastRenderedPageBreak/>
         <w:t>„</w:t>
       </w:r>
@@ -23961,55 +24883,40 @@
         <w:rPr>
           <w:lang w:val="en-US"/>
         </w:rPr>
-        <w:t xml:space="preserve">Spring Boot” </w:t>
-      </w:r>
-      <w:r>
-        <w:t>предлага бърз начин за създаване на приложения, като преглежда път</w:t>
-      </w:r>
-      <w:r>
-        <w:t>ищата</w:t>
-      </w:r>
-      <w:r>
-        <w:t xml:space="preserve"> на клас</w:t>
-      </w:r>
-      <w:r>
-        <w:t>овете</w:t>
-      </w:r>
-      <w:r>
-        <w:t xml:space="preserve"> и конфигурираните </w:t>
-      </w:r>
-      <w:r>
-        <w:t>„</w:t>
-      </w:r>
-      <w:r>
-        <w:rPr>
-          <w:lang w:val="en-US"/>
-        </w:rPr>
-        <w:t>bean-</w:t>
-      </w:r>
-      <w:r>
-        <w:t>ове</w:t>
-      </w:r>
-      <w:r>
-        <w:t xml:space="preserve">“. Освен това интегрира компоненти за сигурност, достъп до база данни и обработка на уеб заявки, отделно </w:t>
-      </w:r>
-      <w:r>
-        <w:t>прави разумни предложения за това, как</w:t>
-      </w:r>
-      <w:r>
-        <w:t>в</w:t>
-      </w:r>
-      <w:r>
-        <w:t xml:space="preserve">о липсва, и добавя </w:t>
-      </w:r>
-      <w:r>
-        <w:t>тези елементи. Технологията предоставя възможност за съсредоточаване повече върху бизнес функциите и по-малко върху инфраструктурата</w:t>
-      </w:r>
-      <w:r>
-        <w:rPr>
-          <w:lang w:val="en-US"/>
-        </w:rPr>
-        <w:t>[7]</w:t>
+        <w:t>Dialogflow</w:t>
+      </w:r>
+      <w:r>
+        <w:t>“</w:t>
+      </w:r>
+      <w:r>
+        <w:rPr>
+          <w:lang w:val="en-US"/>
+        </w:rPr>
+        <w:t xml:space="preserve"> </w:t>
+      </w:r>
+      <w:r>
+        <w:t xml:space="preserve">позволява </w:t>
+      </w:r>
+      <w:r>
+        <w:t>създаването на изключително гъвката и мащабируема чатбот система. С нарастването на бизнес нуждите, може лесно да се разшири капацитета на чатбота, без да се налагат значителни промени в основната инфраструктура</w:t>
+      </w:r>
+      <w:r>
+        <w:rPr>
+          <w:lang w:val="en-US"/>
+        </w:rPr>
+        <w:t>[1</w:t>
+      </w:r>
+      <w:r>
+        <w:rPr>
+          <w:lang w:val="en-US"/>
+        </w:rPr>
+        <w:t>1</w:t>
+      </w:r>
+      <w:r>
+        <w:rPr>
+          <w:lang w:val="en-US"/>
+        </w:rPr>
+        <w:t>]</w:t>
       </w:r>
       <w:r>
         <w:t>.</w:t>
@@ -24021,16 +24928,16 @@
         <w:t xml:space="preserve"> </w:t>
       </w:r>
       <w:r>
-        <w:t xml:space="preserve">Това е особено важно за системата, тъй като сървърната страна трябва да управлява процесите на регистрация, автентикация чрез </w:t>
-      </w:r>
-      <w:r>
-        <w:rPr>
-          <w:lang w:val="en-US"/>
-        </w:rPr>
-        <w:t xml:space="preserve">JWT, </w:t>
-      </w:r>
-      <w:r>
-        <w:t>съхранение и обработка на лични данни и да осигурява защитен достъп до функциите на приложението.</w:t>
+        <w:t xml:space="preserve">Тази характеристика пасва на системата, тъй като позолява бъдещо развитие на </w:t>
+      </w:r>
+      <w:r>
+        <w:rPr>
+          <w:lang w:val="en-US"/>
+        </w:rPr>
+        <w:t xml:space="preserve">AI </w:t>
+      </w:r>
+      <w:r>
+        <w:t xml:space="preserve">чат асистента с нови функционалности и интеграции, което отговаря на едно от бизнес изискванията. </w:t>
       </w:r>
     </w:p>
     <w:p>
@@ -24040,13 +24947,13 @@
         <w:jc w:val="both"/>
       </w:pPr>
       <w:r>
-        <w:t>„</w:t>
-      </w:r>
-      <w:r>
-        <w:rPr>
-          <w:lang w:val="en-US"/>
-        </w:rPr>
-        <w:t>Spring Boot</w:t>
+        <w:t>Комуникацията между клиентската и сървърната част на системата, както и с външната услуга „</w:t>
+      </w:r>
+      <w:r>
+        <w:rPr>
+          <w:lang w:val="en-US"/>
+        </w:rPr>
+        <w:t>Dialogflow</w:t>
       </w:r>
       <w:r>
         <w:t>“</w:t>
@@ -24055,964 +24962,194 @@
         <w:rPr>
           <w:lang w:val="en-US"/>
         </w:rPr>
-        <w:t xml:space="preserve"> </w:t>
-      </w:r>
-      <w:r>
-        <w:t>поддържа създаването на контролери, сървиси и репо</w:t>
-      </w:r>
-      <w:r>
-        <w:t>зи</w:t>
-      </w:r>
-      <w:r>
-        <w:t>торита, което съответства на разпределението на отговорности</w:t>
-      </w:r>
-      <w:r>
-        <w:t>те в архитектурата на системата. Това разпределение улеснява поддръжката и бъдещото развитие на платформата.</w:t>
-      </w:r>
-    </w:p>
-    <w:p>
-      <w:pPr>
-        <w:spacing w:line="360" w:lineRule="auto"/>
-        <w:ind w:firstLine="709"/>
-        <w:jc w:val="both"/>
-      </w:pPr>
-    </w:p>
-    <w:p>
-      <w:pPr>
-        <w:jc w:val="center"/>
-        <w:rPr>
-          <w:b/>
-          <w:bCs/>
-        </w:rPr>
-      </w:pPr>
-      <w:r>
-        <w:rPr>
-          <w:b/>
-          <w:bCs/>
-        </w:rPr>
-        <w:t>База данни</w:t>
-      </w:r>
-    </w:p>
-    <w:p>
-      <w:pPr>
-        <w:spacing w:line="360" w:lineRule="auto"/>
-        <w:ind w:firstLine="709"/>
-        <w:jc w:val="both"/>
-      </w:pPr>
-      <w:r>
-        <w:t xml:space="preserve">За съхранение на </w:t>
-      </w:r>
-      <w:r>
-        <w:t>данни</w:t>
-      </w:r>
-      <w:r>
-        <w:t xml:space="preserve"> </w:t>
-      </w:r>
-      <w:r>
-        <w:t xml:space="preserve">в системата </w:t>
-      </w:r>
-      <w:r>
-        <w:t>„</w:t>
-      </w:r>
-      <w:r>
-        <w:rPr>
-          <w:b/>
-          <w:bCs/>
-          <w:lang w:val="en-US"/>
-        </w:rPr>
-        <w:t>HealthBody&amp;Mind</w:t>
+        <w:t xml:space="preserve">, </w:t>
+      </w:r>
+      <w:r>
+        <w:t>е базирана на формата „</w:t>
+      </w:r>
+      <w:r>
+        <w:rPr>
+          <w:lang w:val="en-US"/>
+        </w:rPr>
+        <w:t>JSON (JavaScript Object Notation)</w:t>
       </w:r>
       <w:r>
         <w:t>“</w:t>
       </w:r>
       <w:r>
-        <w:t xml:space="preserve"> е избрана релационната база данни „</w:t>
-      </w:r>
-      <w:r>
-        <w:rPr>
-          <w:lang w:val="en-US"/>
-        </w:rPr>
-        <w:t>MySQL</w:t>
-      </w:r>
-      <w:r>
-        <w:t>“</w:t>
-      </w:r>
-      <w:r>
-        <w:rPr>
-          <w:lang w:val="en-US"/>
-        </w:rPr>
-        <w:t xml:space="preserve">. </w:t>
-      </w:r>
-      <w:r>
-        <w:t>Изборът се основава на коцептуалния дизайн на базата данни на системата, базиран на ясно дефинирани релации между обектите. Релационния модел на „</w:t>
-      </w:r>
-      <w:r>
-        <w:rPr>
-          <w:lang w:val="en-US"/>
-        </w:rPr>
-        <w:t>MySQL</w:t>
-      </w:r>
-      <w:r>
-        <w:t>“</w:t>
-      </w:r>
-      <w:r>
-        <w:rPr>
-          <w:lang w:val="en-US"/>
-        </w:rPr>
-        <w:t xml:space="preserve"> </w:t>
-      </w:r>
-      <w:r>
-        <w:t>съответства на създадената „</w:t>
-      </w:r>
-      <w:r>
-        <w:rPr>
-          <w:lang w:val="en-US"/>
-        </w:rPr>
-        <w:t>ER</w:t>
-      </w:r>
-      <w:r>
-        <w:t>“</w:t>
-      </w:r>
-      <w:r>
-        <w:rPr>
-          <w:lang w:val="en-US"/>
-        </w:rPr>
-        <w:t xml:space="preserve"> </w:t>
-      </w:r>
-      <w:r>
-        <w:t>диаграма, като осигурява възможност за ефективно дефиниране на връзки чрез първични и външни ключове, както и за поддържане на цялостта на данните. Това е особено важно за удовлетворяването на потребителските изисквания.</w:t>
-      </w:r>
-    </w:p>
-    <w:p>
-      <w:pPr>
-        <w:spacing w:line="360" w:lineRule="auto"/>
-        <w:ind w:firstLine="709"/>
-        <w:jc w:val="both"/>
-        <w:rPr>
-          <w:lang w:val="en-US"/>
-        </w:rPr>
-      </w:pPr>
-      <w:r>
-        <w:t>„</w:t>
-      </w:r>
-      <w:r>
-        <w:rPr>
-          <w:lang w:val="en-US"/>
-        </w:rPr>
-        <w:t>MySQL</w:t>
-      </w:r>
-      <w:r>
-        <w:t>“ е създаден за среди с множество потребители, като може да поддържа множество връзки, позволявайки на различни потребители да достъпват и променят базата данни</w:t>
-      </w:r>
-      <w:r>
-        <w:rPr>
-          <w:lang w:val="en-US"/>
-        </w:rPr>
-        <w:t>[8]</w:t>
-      </w:r>
-      <w:r>
-        <w:t>. Тази характеристика е особено полезна за п</w:t>
-      </w:r>
-      <w:r>
-        <w:t>риложението</w:t>
-      </w:r>
-      <w:r>
-        <w:t xml:space="preserve">, защото то е </w:t>
-      </w:r>
-      <w:r>
-        <w:t xml:space="preserve"> проектирано за работа в среда с множество едновременно активни потребители, като всеки от тях може в реално време да въвежда информация за хранене, тренировки, да редактира профила си. </w:t>
-      </w:r>
-    </w:p>
-    <w:p>
-      <w:pPr>
-        <w:spacing w:line="360" w:lineRule="auto"/>
-        <w:ind w:firstLine="709"/>
-        <w:jc w:val="both"/>
-      </w:pPr>
-      <w:r>
-        <w:t>Интеграцията на „</w:t>
-      </w:r>
-      <w:r>
-        <w:rPr>
-          <w:lang w:val="en-US"/>
-        </w:rPr>
-        <w:t>MySQL</w:t>
-      </w:r>
-      <w:r>
-        <w:t>“</w:t>
-      </w:r>
-      <w:r>
-        <w:rPr>
-          <w:lang w:val="en-US"/>
-        </w:rPr>
-        <w:t xml:space="preserve"> </w:t>
-      </w:r>
-      <w:r>
-        <w:t>със сървърната част на системата е улеснена чрез стандартни интерфейси (</w:t>
-      </w:r>
-      <w:r>
-        <w:rPr>
-          <w:lang w:val="en-US"/>
-        </w:rPr>
-        <w:t>JPA/</w:t>
-      </w:r>
-      <w:r>
-        <w:rPr>
-          <w:lang w:val="en-US"/>
-        </w:rPr>
-        <w:t xml:space="preserve">Hibernate </w:t>
-      </w:r>
-      <w:r>
-        <w:t>в „</w:t>
-      </w:r>
-      <w:r>
-        <w:rPr>
-          <w:lang w:val="en-US"/>
-        </w:rPr>
-        <w:t>Spring Boot</w:t>
-      </w:r>
-      <w:r>
-        <w:t>“</w:t>
-      </w:r>
-      <w:r>
-        <w:t>)</w:t>
-      </w:r>
-      <w:r>
-        <w:t xml:space="preserve">, което гарантира ефективно управление на данните. </w:t>
-      </w:r>
-    </w:p>
-    <w:p>
-      <w:pPr>
-        <w:spacing w:line="360" w:lineRule="auto"/>
-        <w:ind w:firstLine="709"/>
-        <w:jc w:val="both"/>
-      </w:pPr>
-    </w:p>
-    <w:p>
-      <w:pPr>
-        <w:spacing w:line="360" w:lineRule="auto"/>
-        <w:ind w:firstLine="709"/>
-        <w:jc w:val="both"/>
-      </w:pPr>
-    </w:p>
-    <w:p>
-      <w:pPr>
-        <w:spacing w:line="360" w:lineRule="auto"/>
-        <w:ind w:firstLine="709"/>
-        <w:jc w:val="both"/>
-      </w:pPr>
-    </w:p>
-    <w:p>
-      <w:pPr>
-        <w:spacing w:line="360" w:lineRule="auto"/>
-        <w:ind w:firstLine="709"/>
-        <w:jc w:val="both"/>
-      </w:pPr>
-    </w:p>
-    <w:p>
-      <w:pPr>
-        <w:spacing w:line="360" w:lineRule="auto"/>
-        <w:jc w:val="center"/>
-        <w:rPr>
-          <w:b/>
-          <w:bCs/>
-        </w:rPr>
-      </w:pPr>
-      <w:r>
-        <w:rPr>
-          <w:b/>
-          <w:bCs/>
-        </w:rPr>
-        <w:lastRenderedPageBreak/>
-        <w:t xml:space="preserve">Външни </w:t>
-      </w:r>
-      <w:r>
-        <w:rPr>
-          <w:b/>
-          <w:bCs/>
-        </w:rPr>
-        <w:t>услуги</w:t>
-      </w:r>
-    </w:p>
-    <w:p>
-      <w:pPr>
-        <w:spacing w:line="360" w:lineRule="auto"/>
-        <w:ind w:firstLine="709"/>
-        <w:jc w:val="both"/>
-      </w:pPr>
-      <w:r>
-        <w:t>Системата „</w:t>
-      </w:r>
-      <w:r>
-        <w:rPr>
-          <w:b/>
-          <w:bCs/>
-          <w:lang w:val="en-US"/>
-        </w:rPr>
-        <w:t>HealthBody&amp;Mind</w:t>
-      </w:r>
-      <w:r>
-        <w:t>“</w:t>
-      </w:r>
-      <w:r>
-        <w:rPr>
-          <w:lang w:val="en-US"/>
-        </w:rPr>
-        <w:t xml:space="preserve"> </w:t>
-      </w:r>
-      <w:r>
-        <w:t>разчита на две външни услуги</w:t>
-      </w:r>
-      <w:r>
-        <w:rPr>
-          <w:lang w:val="en-US"/>
-        </w:rPr>
-        <w:t xml:space="preserve">. </w:t>
-      </w:r>
-      <w:r>
-        <w:t xml:space="preserve">Едната е </w:t>
-      </w:r>
-      <w:r>
-        <w:t>„</w:t>
-      </w:r>
-      <w:r>
-        <w:rPr>
-          <w:lang w:val="en-US"/>
-        </w:rPr>
-        <w:t>Firebase”</w:t>
-      </w:r>
-      <w:r>
-        <w:t xml:space="preserve">, а другата - </w:t>
-      </w:r>
-      <w:r>
-        <w:t>„</w:t>
-      </w:r>
-      <w:r>
-        <w:rPr>
-          <w:lang w:val="en-US"/>
-        </w:rPr>
-        <w:t>Dialogflow</w:t>
-      </w:r>
-      <w:r>
-        <w:t>“</w:t>
-      </w:r>
-      <w:r>
-        <w:rPr>
-          <w:lang w:val="en-US"/>
-        </w:rPr>
-        <w:t xml:space="preserve">. </w:t>
-      </w:r>
-    </w:p>
-    <w:p>
-      <w:pPr>
-        <w:spacing w:line="360" w:lineRule="auto"/>
-        <w:jc w:val="center"/>
-        <w:rPr>
-          <w:b/>
-          <w:bCs/>
-        </w:rPr>
-      </w:pPr>
-      <w:r>
-        <w:rPr>
-          <w:b/>
-          <w:bCs/>
-        </w:rPr>
-        <w:t>„</w:t>
-      </w:r>
-      <w:r>
-        <w:rPr>
-          <w:b/>
-          <w:bCs/>
-          <w:lang w:val="en-US"/>
-        </w:rPr>
-        <w:t>Firebase</w:t>
-      </w:r>
-      <w:r>
-        <w:rPr>
-          <w:b/>
-          <w:bCs/>
-        </w:rPr>
-        <w:t>“</w:t>
-      </w:r>
-    </w:p>
-    <w:p>
-      <w:pPr>
-        <w:spacing w:line="360" w:lineRule="auto"/>
-        <w:ind w:firstLine="709"/>
-        <w:jc w:val="both"/>
-        <w:rPr>
-          <w:lang w:val="en-US"/>
-        </w:rPr>
-      </w:pPr>
-      <w:r>
-        <w:t>Потребителските изисквания предполагат възможност за персонализиране на профила чрез добавяне на снимка, което от своя страна изисква стабилна услуга за съхранение на мултимедийни файлове.</w:t>
-      </w:r>
-    </w:p>
-    <w:p>
-      <w:pPr>
-        <w:spacing w:line="360" w:lineRule="auto"/>
-        <w:ind w:firstLine="709"/>
-        <w:jc w:val="both"/>
-      </w:pPr>
-      <w:r>
-        <w:t>„</w:t>
-      </w:r>
-      <w:r>
-        <w:rPr>
-          <w:lang w:val="en-US"/>
-        </w:rPr>
-        <w:t>Firebase SDK</w:t>
-      </w:r>
-      <w:r>
-        <w:t>“</w:t>
-      </w:r>
-      <w:r>
-        <w:rPr>
-          <w:lang w:val="en-US"/>
-        </w:rPr>
-        <w:t xml:space="preserve"> </w:t>
-      </w:r>
-      <w:r>
-        <w:t>за „</w:t>
-      </w:r>
-      <w:r>
-        <w:rPr>
-          <w:lang w:val="en-US"/>
-        </w:rPr>
-        <w:t>Cloud Storage</w:t>
-      </w:r>
-      <w:r>
-        <w:t>“</w:t>
-      </w:r>
-      <w:r>
-        <w:t xml:space="preserve"> добавя сигурността при качване и изтегляне на файлове във „</w:t>
-      </w:r>
-      <w:r>
-        <w:rPr>
-          <w:lang w:val="en-US"/>
-        </w:rPr>
-        <w:t>Firebase</w:t>
-      </w:r>
-      <w:r>
-        <w:t>“</w:t>
-      </w:r>
-      <w:r>
-        <w:rPr>
-          <w:lang w:val="en-US"/>
-        </w:rPr>
-        <w:t xml:space="preserve"> </w:t>
-      </w:r>
-      <w:r>
-        <w:t>приложения, независимо от качеството на мрежовата връзка</w:t>
-      </w:r>
-      <w:r>
-        <w:rPr>
-          <w:lang w:val="en-US"/>
-        </w:rPr>
-        <w:t>[9]</w:t>
-      </w:r>
-      <w:r>
-        <w:t>.</w:t>
-      </w:r>
-      <w:r>
-        <w:rPr>
-          <w:lang w:val="en-US"/>
-        </w:rPr>
-        <w:t xml:space="preserve"> </w:t>
-      </w:r>
-      <w:r>
-        <w:t xml:space="preserve"> Това е много подходящо за приложението, където файлове се качват от различни устройства при различни условия на свързаност. Отделно </w:t>
-      </w:r>
-      <w:r>
-        <w:t>„</w:t>
-      </w:r>
-      <w:r>
-        <w:rPr>
-          <w:lang w:val="en-US"/>
-        </w:rPr>
-        <w:t>Firebase SDK</w:t>
-      </w:r>
-      <w:r>
-        <w:t>“</w:t>
-      </w:r>
-      <w:r>
-        <w:t xml:space="preserve"> добавя допълнителна сигурност при качване и изтегляне на файлове, като по този начин гарантира спазване на нефунцкионалното изискване за защита на личните данни. </w:t>
-      </w:r>
-    </w:p>
-    <w:p>
-      <w:pPr>
-        <w:spacing w:line="360" w:lineRule="auto"/>
-        <w:ind w:firstLine="709"/>
-        <w:jc w:val="both"/>
-      </w:pPr>
-      <w:r>
-        <w:t>От архитектурна гледна точка, използването на „</w:t>
-      </w:r>
-      <w:r>
-        <w:rPr>
-          <w:lang w:val="en-US"/>
-        </w:rPr>
-        <w:t>Firebase SDK</w:t>
-      </w:r>
-      <w:r>
-        <w:t>“</w:t>
-      </w:r>
-      <w:r>
-        <w:rPr>
-          <w:lang w:val="en-US"/>
-        </w:rPr>
-        <w:t xml:space="preserve"> </w:t>
-      </w:r>
-      <w:r>
-        <w:t>е напълно съвместимо с клиент-сървър модела на системата. Клиентското приложение може директно да качва и изтегля файлове (снимки), като сървърът участва в процеса само при нужда от удостоверяване или контрол на достъпа, което осигурява минмално натоварване и оптимална производителност.</w:t>
-      </w:r>
-    </w:p>
-    <w:p>
-      <w:pPr>
-        <w:spacing w:line="360" w:lineRule="auto"/>
-        <w:ind w:firstLine="709"/>
-        <w:jc w:val="center"/>
-        <w:rPr>
-          <w:b/>
-          <w:bCs/>
-          <w:lang w:val="en-US"/>
-        </w:rPr>
-      </w:pPr>
-      <w:r>
-        <w:rPr>
-          <w:b/>
-          <w:bCs/>
-        </w:rPr>
-        <w:t>„</w:t>
-      </w:r>
-      <w:r>
-        <w:rPr>
-          <w:b/>
-          <w:bCs/>
-          <w:lang w:val="en-US"/>
-        </w:rPr>
-        <w:t>Dialogflow</w:t>
-      </w:r>
-      <w:r>
-        <w:rPr>
-          <w:b/>
-          <w:bCs/>
-        </w:rPr>
-        <w:t>“</w:t>
-      </w:r>
-    </w:p>
-    <w:p>
-      <w:pPr>
-        <w:spacing w:line="360" w:lineRule="auto"/>
-        <w:ind w:firstLine="709"/>
-        <w:jc w:val="both"/>
-      </w:pPr>
-      <w:r>
-        <w:t>Изборът на „</w:t>
-      </w:r>
-      <w:r>
-        <w:rPr>
-          <w:lang w:val="en-US"/>
-        </w:rPr>
-        <w:t>Dialogflow</w:t>
-      </w:r>
-      <w:r>
-        <w:t>“</w:t>
-      </w:r>
-      <w:r>
-        <w:rPr>
-          <w:lang w:val="en-US"/>
-        </w:rPr>
-        <w:t xml:space="preserve"> </w:t>
-      </w:r>
-      <w:r>
-        <w:t xml:space="preserve">е продиктуван от бизнес и потребителските изисквания за предоставяне на </w:t>
-      </w:r>
-      <w:r>
-        <w:rPr>
-          <w:lang w:val="en-US"/>
-        </w:rPr>
-        <w:t xml:space="preserve">AI </w:t>
-      </w:r>
-      <w:r>
-        <w:t>чат асистент, който да подпомага потребителите чрез предоставяне на съвети и отговори по здравословни въпроси в реално време.</w:t>
-      </w:r>
-    </w:p>
-    <w:p>
-      <w:pPr>
-        <w:spacing w:line="360" w:lineRule="auto"/>
-        <w:ind w:firstLine="709"/>
-        <w:jc w:val="both"/>
-      </w:pPr>
-      <w:r>
-        <w:t>Интеграцията на „</w:t>
-      </w:r>
-      <w:r>
-        <w:rPr>
-          <w:lang w:val="en-US"/>
-        </w:rPr>
-        <w:t>Dialogflow</w:t>
-      </w:r>
-      <w:r>
-        <w:t>“</w:t>
-      </w:r>
-      <w:r>
-        <w:rPr>
-          <w:lang w:val="en-US"/>
-        </w:rPr>
-        <w:t xml:space="preserve"> </w:t>
-      </w:r>
-      <w:r>
-        <w:t>се осъществява чрез използването на стандартизирани „</w:t>
-      </w:r>
-      <w:r>
-        <w:rPr>
-          <w:lang w:val="en-US"/>
-        </w:rPr>
-        <w:t>REST API</w:t>
-      </w:r>
-      <w:r>
-        <w:t>“</w:t>
-      </w:r>
-      <w:r>
-        <w:rPr>
-          <w:lang w:val="en-US"/>
-        </w:rPr>
-        <w:t xml:space="preserve"> </w:t>
-      </w:r>
-      <w:r>
-        <w:t>повиквания, което съответста на архитектурата на системата. Чат асистента е реализиран, така че да не натоварва сървъра директно, а до обрбатва заявките чрез външно „</w:t>
-      </w:r>
-      <w:r>
-        <w:rPr>
-          <w:lang w:val="en-US"/>
-        </w:rPr>
-        <w:t>API</w:t>
-      </w:r>
-      <w:r>
-        <w:t>“, като по този начин се гарантира висока производителност, дори при голям брой потребителски заявки.</w:t>
-      </w:r>
-    </w:p>
-    <w:p>
-      <w:pPr>
-        <w:spacing w:line="360" w:lineRule="auto"/>
-        <w:ind w:firstLine="709"/>
-        <w:jc w:val="both"/>
-      </w:pPr>
-      <w:r>
-        <w:t>„</w:t>
-      </w:r>
-      <w:r>
-        <w:rPr>
-          <w:lang w:val="en-US"/>
-        </w:rPr>
-        <w:t>Dialogflow</w:t>
-      </w:r>
-      <w:r>
-        <w:t>“</w:t>
-      </w:r>
-      <w:r>
-        <w:rPr>
-          <w:lang w:val="en-US"/>
-        </w:rPr>
-        <w:t xml:space="preserve"> </w:t>
-      </w:r>
-      <w:r>
-        <w:t xml:space="preserve">позволява </w:t>
-      </w:r>
-      <w:r>
-        <w:t>създаването на изключително гъвката и мащабируема чатбот система. С нарастването на бизнес нуждите, може лесно да се разшири капацитета на чатбота, без да се налагат значителни промени в основната инфраструктура</w:t>
-      </w:r>
-      <w:r>
-        <w:rPr>
-          <w:lang w:val="en-US"/>
-        </w:rPr>
-        <w:t>[10]</w:t>
-      </w:r>
-      <w:r>
-        <w:t>.</w:t>
-      </w:r>
-      <w:r>
-        <w:rPr>
-          <w:lang w:val="en-US"/>
-        </w:rPr>
-        <w:t xml:space="preserve"> </w:t>
-      </w:r>
-      <w:r>
-        <w:t xml:space="preserve">Тази характеристика пасва на системата, тъй като позолява бъдещо развитие на </w:t>
-      </w:r>
-      <w:r>
-        <w:rPr>
-          <w:lang w:val="en-US"/>
-        </w:rPr>
-        <w:t xml:space="preserve">AI </w:t>
-      </w:r>
-      <w:r>
-        <w:t xml:space="preserve">чат асистента с нови функционалности и интеграции, което отговаря на едно от бизнес изискванията. </w:t>
-      </w:r>
-    </w:p>
-    <w:p>
-      <w:pPr>
-        <w:spacing w:line="360" w:lineRule="auto"/>
-        <w:rPr>
-          <w:lang w:val="en-US"/>
-        </w:rPr>
-      </w:pPr>
-    </w:p>
-    <w:p>
-      <w:pPr>
-        <w:spacing w:line="360" w:lineRule="auto"/>
-        <w:jc w:val="center"/>
-        <w:rPr>
-          <w:b/>
-          <w:bCs/>
-        </w:rPr>
-      </w:pPr>
-      <w:r>
-        <w:rPr>
-          <w:b/>
-          <w:bCs/>
-        </w:rPr>
-        <w:lastRenderedPageBreak/>
-        <w:t>Използвани езици и формати</w:t>
-      </w:r>
-    </w:p>
-    <w:p>
-      <w:pPr>
-        <w:spacing w:line="360" w:lineRule="auto"/>
-        <w:rPr>
-          <w:lang w:val="en-US"/>
-        </w:rPr>
-      </w:pPr>
-    </w:p>
-    <w:p>
-      <w:pPr>
-        <w:spacing w:line="360" w:lineRule="auto"/>
-        <w:rPr>
-          <w:lang w:val="en-US"/>
-        </w:rPr>
-      </w:pPr>
-    </w:p>
-    <w:p>
-      <w:pPr>
-        <w:spacing w:line="360" w:lineRule="auto"/>
-        <w:rPr>
-          <w:lang w:val="en-US"/>
-        </w:rPr>
-      </w:pPr>
-    </w:p>
-    <w:p>
-      <w:pPr>
-        <w:spacing w:line="360" w:lineRule="auto"/>
-        <w:rPr>
-          <w:lang w:val="en-US"/>
-        </w:rPr>
-      </w:pPr>
-    </w:p>
-    <w:p>
-      <w:pPr>
-        <w:spacing w:line="360" w:lineRule="auto"/>
-        <w:rPr>
-          <w:lang w:val="en-US"/>
-        </w:rPr>
-      </w:pPr>
-    </w:p>
-    <w:p>
-      <w:pPr>
-        <w:spacing w:line="360" w:lineRule="auto"/>
-        <w:rPr>
-          <w:lang w:val="en-US"/>
-        </w:rPr>
-      </w:pPr>
-    </w:p>
-    <w:p>
-      <w:pPr>
-        <w:spacing w:line="360" w:lineRule="auto"/>
-        <w:rPr>
-          <w:lang w:val="en-US"/>
-        </w:rPr>
-      </w:pPr>
-    </w:p>
-    <w:p>
-      <w:pPr>
-        <w:spacing w:line="360" w:lineRule="auto"/>
-        <w:rPr>
-          <w:lang w:val="en-US"/>
-        </w:rPr>
-      </w:pPr>
-    </w:p>
-    <w:p>
-      <w:pPr>
-        <w:spacing w:line="360" w:lineRule="auto"/>
-        <w:rPr>
-          <w:lang w:val="en-US"/>
-        </w:rPr>
-      </w:pPr>
-    </w:p>
-    <w:p>
-      <w:pPr>
-        <w:spacing w:line="360" w:lineRule="auto"/>
-        <w:rPr>
-          <w:lang w:val="en-US"/>
-        </w:rPr>
-      </w:pPr>
-    </w:p>
-    <w:p>
-      <w:pPr>
-        <w:spacing w:line="360" w:lineRule="auto"/>
-        <w:rPr>
-          <w:lang w:val="en-US"/>
-        </w:rPr>
-      </w:pPr>
-    </w:p>
-    <w:p>
-      <w:pPr>
-        <w:spacing w:line="360" w:lineRule="auto"/>
-        <w:rPr>
-          <w:lang w:val="en-US"/>
-        </w:rPr>
-      </w:pPr>
-    </w:p>
-    <w:p>
-      <w:pPr>
-        <w:spacing w:line="360" w:lineRule="auto"/>
-        <w:rPr>
-          <w:lang w:val="en-US"/>
-        </w:rPr>
-      </w:pPr>
-    </w:p>
-    <w:p>
-      <w:pPr>
-        <w:spacing w:line="360" w:lineRule="auto"/>
-        <w:rPr>
-          <w:lang w:val="en-US"/>
-        </w:rPr>
-      </w:pPr>
-    </w:p>
-    <w:p>
-      <w:pPr>
-        <w:spacing w:line="360" w:lineRule="auto"/>
-        <w:rPr>
-          <w:lang w:val="en-US"/>
-        </w:rPr>
-      </w:pPr>
-    </w:p>
-    <w:p>
-      <w:pPr>
-        <w:spacing w:line="360" w:lineRule="auto"/>
-        <w:rPr>
-          <w:lang w:val="en-US"/>
-        </w:rPr>
-      </w:pPr>
-    </w:p>
-    <w:p>
-      <w:pPr>
-        <w:spacing w:line="360" w:lineRule="auto"/>
-        <w:rPr>
-          <w:lang w:val="en-US"/>
-        </w:rPr>
-      </w:pPr>
-    </w:p>
-    <w:p>
-      <w:pPr>
-        <w:spacing w:line="360" w:lineRule="auto"/>
-        <w:rPr>
-          <w:lang w:val="en-US"/>
-        </w:rPr>
-      </w:pPr>
-    </w:p>
-    <w:p>
-      <w:pPr>
-        <w:spacing w:line="360" w:lineRule="auto"/>
-        <w:rPr>
-          <w:lang w:val="en-US"/>
-        </w:rPr>
-      </w:pPr>
-    </w:p>
-    <w:p>
-      <w:pPr>
-        <w:spacing w:line="360" w:lineRule="auto"/>
-        <w:rPr>
-          <w:lang w:val="en-US"/>
-        </w:rPr>
-      </w:pPr>
-    </w:p>
-    <w:p>
-      <w:pPr>
-        <w:spacing w:line="360" w:lineRule="auto"/>
-      </w:pPr>
-    </w:p>
-    <w:p>
-      <w:pPr>
-        <w:spacing w:line="360" w:lineRule="auto"/>
-      </w:pPr>
-    </w:p>
-    <w:p>
-      <w:pPr>
-        <w:spacing w:line="360" w:lineRule="auto"/>
-      </w:pPr>
-    </w:p>
-    <w:p>
-      <w:pPr>
-        <w:spacing w:line="360" w:lineRule="auto"/>
-      </w:pPr>
-    </w:p>
-    <w:p>
-      <w:pPr>
-        <w:spacing w:line="360" w:lineRule="auto"/>
-      </w:pPr>
-    </w:p>
-    <w:p>
-      <w:pPr>
-        <w:spacing w:line="360" w:lineRule="auto"/>
-        <w:rPr>
-          <w:lang w:val="en-US"/>
-        </w:rPr>
-      </w:pPr>
-    </w:p>
-    <w:p>
-      <w:pPr>
-        <w:spacing w:line="360" w:lineRule="auto"/>
-        <w:rPr>
-          <w:lang w:val="en-US"/>
-        </w:rPr>
-      </w:pPr>
-    </w:p>
-    <w:p>
-      <w:pPr>
-        <w:spacing w:line="360" w:lineRule="auto"/>
-        <w:rPr>
-          <w:lang w:val="en-US"/>
-        </w:rPr>
-      </w:pPr>
-    </w:p>
-    <w:p>
-      <w:pPr>
-        <w:spacing w:line="360" w:lineRule="auto"/>
-        <w:rPr>
-          <w:lang w:val="en-US"/>
-        </w:rPr>
-      </w:pPr>
-    </w:p>
-    <w:p>
-      <w:pPr>
-        <w:spacing w:line="360" w:lineRule="auto"/>
-        <w:rPr>
-          <w:lang w:val="en-US"/>
-        </w:rPr>
-      </w:pPr>
-    </w:p>
-    <w:p>
-      <w:pPr>
-        <w:spacing w:line="360" w:lineRule="auto"/>
-        <w:rPr>
-          <w:lang w:val="en-US"/>
-        </w:rPr>
-      </w:pPr>
-    </w:p>
-    <w:p>
-      <w:pPr>
-        <w:spacing w:line="360" w:lineRule="auto"/>
+        <w:t xml:space="preserve">, който осигурява ефективен пренос на структурирана информация между различните компоненти на системата. </w:t>
+      </w:r>
+    </w:p>
+    <w:p>
+      <w:pPr>
+        <w:spacing w:line="360" w:lineRule="auto"/>
+        <w:rPr>
+          <w:lang w:val="en-US"/>
+        </w:rPr>
+      </w:pPr>
+    </w:p>
+    <w:p>
+      <w:pPr>
+        <w:spacing w:line="360" w:lineRule="auto"/>
+        <w:rPr>
+          <w:lang w:val="en-US"/>
+        </w:rPr>
+      </w:pPr>
+    </w:p>
+    <w:p>
+      <w:pPr>
+        <w:spacing w:line="360" w:lineRule="auto"/>
+        <w:rPr>
+          <w:lang w:val="en-US"/>
+        </w:rPr>
+      </w:pPr>
+    </w:p>
+    <w:p>
+      <w:pPr>
+        <w:spacing w:line="360" w:lineRule="auto"/>
+        <w:rPr>
+          <w:lang w:val="en-US"/>
+        </w:rPr>
+      </w:pPr>
+    </w:p>
+    <w:p>
+      <w:pPr>
+        <w:spacing w:line="360" w:lineRule="auto"/>
+        <w:rPr>
+          <w:lang w:val="en-US"/>
+        </w:rPr>
+      </w:pPr>
+    </w:p>
+    <w:p>
+      <w:pPr>
+        <w:spacing w:line="360" w:lineRule="auto"/>
+        <w:rPr>
+          <w:lang w:val="en-US"/>
+        </w:rPr>
+      </w:pPr>
+    </w:p>
+    <w:p>
+      <w:pPr>
+        <w:spacing w:line="360" w:lineRule="auto"/>
+        <w:rPr>
+          <w:lang w:val="en-US"/>
+        </w:rPr>
+      </w:pPr>
+    </w:p>
+    <w:p>
+      <w:pPr>
+        <w:spacing w:line="360" w:lineRule="auto"/>
+        <w:rPr>
+          <w:lang w:val="en-US"/>
+        </w:rPr>
+      </w:pPr>
+    </w:p>
+    <w:p>
+      <w:pPr>
+        <w:spacing w:line="360" w:lineRule="auto"/>
+        <w:rPr>
+          <w:lang w:val="en-US"/>
+        </w:rPr>
+      </w:pPr>
+    </w:p>
+    <w:p>
+      <w:pPr>
+        <w:spacing w:line="360" w:lineRule="auto"/>
+        <w:rPr>
+          <w:lang w:val="en-US"/>
+        </w:rPr>
+      </w:pPr>
+    </w:p>
+    <w:p>
+      <w:pPr>
+        <w:spacing w:line="360" w:lineRule="auto"/>
+        <w:rPr>
+          <w:lang w:val="en-US"/>
+        </w:rPr>
+      </w:pPr>
+    </w:p>
+    <w:p>
+      <w:pPr>
+        <w:spacing w:line="360" w:lineRule="auto"/>
+        <w:rPr>
+          <w:lang w:val="en-US"/>
+        </w:rPr>
+      </w:pPr>
+    </w:p>
+    <w:p>
+      <w:pPr>
+        <w:spacing w:line="360" w:lineRule="auto"/>
+        <w:rPr>
+          <w:lang w:val="en-US"/>
+        </w:rPr>
+      </w:pPr>
+    </w:p>
+    <w:p>
+      <w:pPr>
+        <w:spacing w:line="360" w:lineRule="auto"/>
+        <w:rPr>
+          <w:lang w:val="en-US"/>
+        </w:rPr>
+      </w:pPr>
+    </w:p>
+    <w:p>
+      <w:pPr>
+        <w:spacing w:line="360" w:lineRule="auto"/>
+        <w:rPr>
+          <w:lang w:val="en-US"/>
+        </w:rPr>
+      </w:pPr>
+    </w:p>
+    <w:p>
+      <w:pPr>
+        <w:spacing w:line="360" w:lineRule="auto"/>
+        <w:rPr>
+          <w:lang w:val="en-US"/>
+        </w:rPr>
+      </w:pPr>
+    </w:p>
+    <w:p>
+      <w:pPr>
+        <w:spacing w:line="360" w:lineRule="auto"/>
+        <w:rPr>
+          <w:lang w:val="en-US"/>
+        </w:rPr>
+      </w:pPr>
+    </w:p>
+    <w:p>
+      <w:pPr>
+        <w:spacing w:line="360" w:lineRule="auto"/>
+      </w:pPr>
+    </w:p>
+    <w:p>
+      <w:pPr>
+        <w:spacing w:line="360" w:lineRule="auto"/>
+      </w:pPr>
+    </w:p>
+    <w:p>
+      <w:pPr>
+        <w:spacing w:line="360" w:lineRule="auto"/>
+      </w:pPr>
+    </w:p>
+    <w:p>
+      <w:pPr>
+        <w:spacing w:line="360" w:lineRule="auto"/>
+      </w:pPr>
+    </w:p>
+    <w:p>
+      <w:pPr>
+        <w:spacing w:line="360" w:lineRule="auto"/>
+        <w:rPr>
+          <w:lang w:val="en-US"/>
+        </w:rPr>
+      </w:pPr>
+    </w:p>
+    <w:p>
+      <w:pPr>
+        <w:spacing w:line="360" w:lineRule="auto"/>
+        <w:rPr>
+          <w:lang w:val="en-US"/>
+        </w:rPr>
       </w:pPr>
     </w:p>
     <w:p>
@@ -25097,10 +25234,42 @@
         <w:rPr>
           <w:lang w:val="en-US"/>
         </w:rPr>
+        <w:t xml:space="preserve">[3]. </w:t>
+      </w:r>
+      <w:hyperlink r:id="rId14" w:history="1">
+        <w:r>
+          <w:rPr>
+            <w:rStyle w:val="Hyperlink"/>
+            <w:lang w:val="en-US"/>
+          </w:rPr>
+          <w:t>https://www.pediatriconcall.com/calculators/basel-metabolic-rate-bmr-calculator</w:t>
+        </w:r>
+      </w:hyperlink>
+      <w:r>
+        <w:rPr>
+          <w:lang w:val="en-US"/>
+        </w:rPr>
+        <w:t xml:space="preserve"> </w:t>
+      </w:r>
+    </w:p>
+    <w:p>
+      <w:pPr>
+        <w:spacing w:line="360" w:lineRule="auto"/>
+        <w:rPr>
+          <w:lang w:val="en-US"/>
+        </w:rPr>
+      </w:pPr>
+      <w:r>
+        <w:rPr>
+          <w:lang w:val="en-US"/>
+        </w:rPr>
         <w:t>[</w:t>
       </w:r>
       <w:r>
-        <w:t>3</w:t>
+        <w:rPr>
+          <w:lang w:val="en-US"/>
+        </w:rPr>
+        <w:t>4</w:t>
       </w:r>
       <w:r>
         <w:rPr>
@@ -25108,7 +25277,7 @@
         </w:rPr>
         <w:t xml:space="preserve">]. </w:t>
       </w:r>
-      <w:hyperlink r:id="rId14" w:history="1">
+      <w:hyperlink r:id="rId15" w:history="1">
         <w:r>
           <w:rPr>
             <w:rStyle w:val="Hyperlink"/>
@@ -25132,7 +25301,10 @@
         <w:t>[</w:t>
       </w:r>
       <w:r>
-        <w:t>4</w:t>
+        <w:rPr>
+          <w:lang w:val="en-US"/>
+        </w:rPr>
+        <w:t>5</w:t>
       </w:r>
       <w:r>
         <w:rPr>
@@ -25143,7 +25315,7 @@
       <w:r>
         <w:t xml:space="preserve"> </w:t>
       </w:r>
-      <w:hyperlink r:id="rId15" w:history="1">
+      <w:hyperlink r:id="rId16" w:history="1">
         <w:r>
           <w:rPr>
             <w:rStyle w:val="Hyperlink"/>
@@ -25163,12 +25335,24 @@
         <w:rPr>
           <w:lang w:val="en-US"/>
         </w:rPr>
-        <w:t>[5].</w:t>
+        <w:t>[</w:t>
+      </w:r>
+      <w:r>
+        <w:rPr>
+          <w:lang w:val="en-US"/>
+        </w:rPr>
+        <w:t>6</w:t>
+      </w:r>
+      <w:r>
+        <w:rPr>
+          <w:lang w:val="en-US"/>
+        </w:rPr>
+        <w:t>].</w:t>
       </w:r>
       <w:r>
         <w:t xml:space="preserve"> </w:t>
       </w:r>
-      <w:hyperlink r:id="rId16" w:history="1">
+      <w:hyperlink r:id="rId17" w:history="1">
         <w:r>
           <w:rPr>
             <w:rStyle w:val="Hyperlink"/>
@@ -25189,12 +25373,24 @@
         <w:rPr>
           <w:lang w:val="en-US"/>
         </w:rPr>
-        <w:t>[6].</w:t>
+        <w:t>[</w:t>
+      </w:r>
+      <w:r>
+        <w:rPr>
+          <w:lang w:val="en-US"/>
+        </w:rPr>
+        <w:t>7</w:t>
+      </w:r>
+      <w:r>
+        <w:rPr>
+          <w:lang w:val="en-US"/>
+        </w:rPr>
+        <w:t>].</w:t>
       </w:r>
       <w:r>
         <w:t xml:space="preserve"> </w:t>
       </w:r>
-      <w:hyperlink r:id="rId17" w:history="1">
+      <w:hyperlink r:id="rId18" w:history="1">
         <w:r>
           <w:rPr>
             <w:rStyle w:val="Hyperlink"/>
@@ -25215,12 +25411,24 @@
         <w:rPr>
           <w:lang w:val="en-US"/>
         </w:rPr>
-        <w:t>[7].</w:t>
+        <w:t>[</w:t>
+      </w:r>
+      <w:r>
+        <w:rPr>
+          <w:lang w:val="en-US"/>
+        </w:rPr>
+        <w:t>8</w:t>
+      </w:r>
+      <w:r>
+        <w:rPr>
+          <w:lang w:val="en-US"/>
+        </w:rPr>
+        <w:t>].</w:t>
       </w:r>
       <w:r>
         <w:t xml:space="preserve"> </w:t>
       </w:r>
-      <w:hyperlink r:id="rId18" w:history="1">
+      <w:hyperlink r:id="rId19" w:history="1">
         <w:r>
           <w:rPr>
             <w:rStyle w:val="Hyperlink"/>
@@ -25238,12 +25446,24 @@
         <w:rPr>
           <w:lang w:val="en-US"/>
         </w:rPr>
-        <w:t>[8].</w:t>
+        <w:t>[</w:t>
+      </w:r>
+      <w:r>
+        <w:rPr>
+          <w:lang w:val="en-US"/>
+        </w:rPr>
+        <w:t>9</w:t>
+      </w:r>
+      <w:r>
+        <w:rPr>
+          <w:lang w:val="en-US"/>
+        </w:rPr>
+        <w:t>].</w:t>
       </w:r>
       <w:r>
         <w:t xml:space="preserve"> </w:t>
       </w:r>
-      <w:hyperlink r:id="rId19" w:history="1">
+      <w:hyperlink r:id="rId20" w:history="1">
         <w:r>
           <w:rPr>
             <w:rStyle w:val="Hyperlink"/>
@@ -25261,12 +25481,24 @@
         <w:rPr>
           <w:lang w:val="en-US"/>
         </w:rPr>
-        <w:t>[9].</w:t>
+        <w:t>[</w:t>
+      </w:r>
+      <w:r>
+        <w:rPr>
+          <w:lang w:val="en-US"/>
+        </w:rPr>
+        <w:t>10</w:t>
+      </w:r>
+      <w:r>
+        <w:rPr>
+          <w:lang w:val="en-US"/>
+        </w:rPr>
+        <w:t>].</w:t>
       </w:r>
       <w:r>
         <w:t xml:space="preserve"> </w:t>
       </w:r>
-      <w:hyperlink r:id="rId20" w:history="1">
+      <w:hyperlink r:id="rId21" w:history="1">
         <w:r>
           <w:rPr>
             <w:rStyle w:val="Hyperlink"/>
@@ -25287,12 +25519,24 @@
         <w:rPr>
           <w:lang w:val="en-US"/>
         </w:rPr>
-        <w:t>[10].</w:t>
+        <w:t>[</w:t>
+      </w:r>
+      <w:r>
+        <w:rPr>
+          <w:lang w:val="en-US"/>
+        </w:rPr>
+        <w:t>11</w:t>
+      </w:r>
+      <w:r>
+        <w:rPr>
+          <w:lang w:val="en-US"/>
+        </w:rPr>
+        <w:t>].</w:t>
       </w:r>
       <w:r>
         <w:t xml:space="preserve"> </w:t>
       </w:r>
-      <w:hyperlink r:id="rId21" w:history="1">
+      <w:hyperlink r:id="rId22" w:history="1">
         <w:r>
           <w:rPr>
             <w:rStyle w:val="Hyperlink"/>
@@ -25398,7 +25642,7 @@
       </w:r>
     </w:p>
     <w:sectPr>
-      <w:footerReference w:type="default" r:id="rId22"/>
+      <w:footerReference w:type="default" r:id="rId23"/>
       <w:pgSz w:w="11906" w:h="16838"/>
       <w:pgMar w:top="1440" w:right="1440" w:bottom="1440" w:left="1440" w:header="708" w:footer="708" w:gutter="0"/>
       <w:cols w:space="708"/>

</xml_diff>